<commit_message>
[V1U:B-103988] Add step to upgrade accpac.net lib
</commit_message>
<xml_diff>
--- a/docs/upgrades/Sage300SDK_2021_0UpgradeGuide.docx
+++ b/docs/upgrades/Sage300SDK_2021_0UpgradeGuide.docx
@@ -210,7 +210,7 @@
       <w:r>
         <w:fldChar w:fldCharType="separate"/>
       </w:r>
-      <w:hyperlink w:anchor="_Toc39047643" w:history="1">
+      <w:hyperlink w:anchor="_Toc39050822" w:history="1">
         <w:r>
           <w:rPr>
             <w:rStyle w:val="Hyperlink"/>
@@ -254,7 +254,7 @@
             <w:noProof/>
             <w:webHidden/>
           </w:rPr>
-          <w:instrText xml:space="preserve"> PAGEREF _Toc39047643 \h </w:instrText>
+          <w:instrText xml:space="preserve"> PAGEREF _Toc39050822 \h </w:instrText>
         </w:r>
         <w:r>
           <w:rPr>
@@ -293,7 +293,7 @@
           <w:lang w:eastAsia="zh-CN"/>
         </w:rPr>
       </w:pPr>
-      <w:hyperlink w:anchor="_Toc39047644" w:history="1">
+      <w:hyperlink w:anchor="_Toc39050823" w:history="1">
         <w:r>
           <w:rPr>
             <w:rStyle w:val="Hyperlink"/>
@@ -329,7 +329,7 @@
           <w:rPr>
             <w:webHidden/>
           </w:rPr>
-          <w:instrText xml:space="preserve"> PAGEREF _Toc39047644 \h </w:instrText>
+          <w:instrText xml:space="preserve"> PAGEREF _Toc39050823 \h </w:instrText>
         </w:r>
         <w:r>
           <w:rPr>
@@ -367,7 +367,7 @@
           <w:lang w:eastAsia="zh-CN"/>
         </w:rPr>
       </w:pPr>
-      <w:hyperlink w:anchor="_Toc39047645" w:history="1">
+      <w:hyperlink w:anchor="_Toc39050824" w:history="1">
         <w:r>
           <w:rPr>
             <w:rStyle w:val="Hyperlink"/>
@@ -411,7 +411,7 @@
             <w:noProof/>
             <w:webHidden/>
           </w:rPr>
-          <w:instrText xml:space="preserve"> PAGEREF _Toc39047645 \h </w:instrText>
+          <w:instrText xml:space="preserve"> PAGEREF _Toc39050824 \h </w:instrText>
         </w:r>
         <w:r>
           <w:rPr>
@@ -453,7 +453,7 @@
           <w:lang w:eastAsia="zh-CN"/>
         </w:rPr>
       </w:pPr>
-      <w:hyperlink w:anchor="_Toc39047646" w:history="1">
+      <w:hyperlink w:anchor="_Toc39050825" w:history="1">
         <w:r>
           <w:rPr>
             <w:rStyle w:val="Hyperlink"/>
@@ -497,7 +497,7 @@
             <w:noProof/>
             <w:webHidden/>
           </w:rPr>
-          <w:instrText xml:space="preserve"> PAGEREF _Toc39047646 \h </w:instrText>
+          <w:instrText xml:space="preserve"> PAGEREF _Toc39050825 \h </w:instrText>
         </w:r>
         <w:r>
           <w:rPr>
@@ -539,7 +539,7 @@
           <w:lang w:eastAsia="zh-CN"/>
         </w:rPr>
       </w:pPr>
-      <w:hyperlink w:anchor="_Toc39047647" w:history="1">
+      <w:hyperlink w:anchor="_Toc39050826" w:history="1">
         <w:r>
           <w:rPr>
             <w:rStyle w:val="Hyperlink"/>
@@ -583,7 +583,7 @@
             <w:noProof/>
             <w:webHidden/>
           </w:rPr>
-          <w:instrText xml:space="preserve"> PAGEREF _Toc39047647 \h </w:instrText>
+          <w:instrText xml:space="preserve"> PAGEREF _Toc39050826 \h </w:instrText>
         </w:r>
         <w:r>
           <w:rPr>
@@ -622,7 +622,7 @@
           <w:lang w:eastAsia="zh-CN"/>
         </w:rPr>
       </w:pPr>
-      <w:hyperlink w:anchor="_Toc39047648" w:history="1">
+      <w:hyperlink w:anchor="_Toc39050827" w:history="1">
         <w:r>
           <w:rPr>
             <w:rStyle w:val="Hyperlink"/>
@@ -658,7 +658,7 @@
           <w:rPr>
             <w:webHidden/>
           </w:rPr>
-          <w:instrText xml:space="preserve"> PAGEREF _Toc39047648 \h </w:instrText>
+          <w:instrText xml:space="preserve"> PAGEREF _Toc39050827 \h </w:instrText>
         </w:r>
         <w:r>
           <w:rPr>
@@ -693,7 +693,7 @@
           <w:lang w:eastAsia="zh-CN"/>
         </w:rPr>
       </w:pPr>
-      <w:hyperlink w:anchor="_Toc39047649" w:history="1">
+      <w:hyperlink w:anchor="_Toc39050828" w:history="1">
         <w:r>
           <w:rPr>
             <w:rStyle w:val="Hyperlink"/>
@@ -729,7 +729,7 @@
           <w:rPr>
             <w:webHidden/>
           </w:rPr>
-          <w:instrText xml:space="preserve"> PAGEREF _Toc39047649 \h </w:instrText>
+          <w:instrText xml:space="preserve"> PAGEREF _Toc39050828 \h </w:instrText>
         </w:r>
         <w:r>
           <w:rPr>
@@ -764,7 +764,7 @@
           <w:lang w:eastAsia="zh-CN"/>
         </w:rPr>
       </w:pPr>
-      <w:hyperlink w:anchor="_Toc39047650" w:history="1">
+      <w:hyperlink w:anchor="_Toc39050829" w:history="1">
         <w:r>
           <w:rPr>
             <w:rStyle w:val="Hyperlink"/>
@@ -782,7 +782,7 @@
           <w:rPr>
             <w:rStyle w:val="Hyperlink"/>
           </w:rPr>
-          <w:t>Step 3 – Confirmation</w:t>
+          <w:t>Step 3 – Synchronize Accpac Libraries</w:t>
         </w:r>
         <w:r>
           <w:rPr>
@@ -800,7 +800,7 @@
           <w:rPr>
             <w:webHidden/>
           </w:rPr>
-          <w:instrText xml:space="preserve"> PAGEREF _Toc39047650 \h </w:instrText>
+          <w:instrText xml:space="preserve"> PAGEREF _Toc39050829 \h </w:instrText>
         </w:r>
         <w:r>
           <w:rPr>
@@ -835,7 +835,7 @@
           <w:lang w:eastAsia="zh-CN"/>
         </w:rPr>
       </w:pPr>
-      <w:hyperlink w:anchor="_Toc39047651" w:history="1">
+      <w:hyperlink w:anchor="_Toc39050830" w:history="1">
         <w:r>
           <w:rPr>
             <w:rStyle w:val="Hyperlink"/>
@@ -853,7 +853,7 @@
           <w:rPr>
             <w:rStyle w:val="Hyperlink"/>
           </w:rPr>
-          <w:t>Step 4 – Recompile</w:t>
+          <w:t>Step 4 – Confirmation</w:t>
         </w:r>
         <w:r>
           <w:rPr>
@@ -871,7 +871,7 @@
           <w:rPr>
             <w:webHidden/>
           </w:rPr>
-          <w:instrText xml:space="preserve"> PAGEREF _Toc39047651 \h </w:instrText>
+          <w:instrText xml:space="preserve"> PAGEREF _Toc39050830 \h </w:instrText>
         </w:r>
         <w:r>
           <w:rPr>
@@ -900,6 +900,77 @@
     </w:p>
     <w:p>
       <w:pPr>
+        <w:pStyle w:val="TOC2"/>
+        <w:rPr>
+          <w:rFonts w:asciiTheme="minorHAnsi" w:eastAsiaTheme="minorEastAsia" w:hAnsiTheme="minorHAnsi"/>
+          <w:lang w:eastAsia="zh-CN"/>
+        </w:rPr>
+      </w:pPr>
+      <w:hyperlink w:anchor="_Toc39050831" w:history="1">
+        <w:r>
+          <w:rPr>
+            <w:rStyle w:val="Hyperlink"/>
+          </w:rPr>
+          <w:t>4.5</w:t>
+        </w:r>
+        <w:r>
+          <w:rPr>
+            <w:rFonts w:asciiTheme="minorHAnsi" w:eastAsiaTheme="minorEastAsia" w:hAnsiTheme="minorHAnsi"/>
+            <w:lang w:eastAsia="zh-CN"/>
+          </w:rPr>
+          <w:tab/>
+        </w:r>
+        <w:r>
+          <w:rPr>
+            <w:rStyle w:val="Hyperlink"/>
+          </w:rPr>
+          <w:t>Step 5 – Recompile</w:t>
+        </w:r>
+        <w:r>
+          <w:rPr>
+            <w:webHidden/>
+          </w:rPr>
+          <w:tab/>
+        </w:r>
+        <w:r>
+          <w:rPr>
+            <w:webHidden/>
+          </w:rPr>
+          <w:fldChar w:fldCharType="begin"/>
+        </w:r>
+        <w:r>
+          <w:rPr>
+            <w:webHidden/>
+          </w:rPr>
+          <w:instrText xml:space="preserve"> PAGEREF _Toc39050831 \h </w:instrText>
+        </w:r>
+        <w:r>
+          <w:rPr>
+            <w:webHidden/>
+          </w:rPr>
+        </w:r>
+        <w:r>
+          <w:rPr>
+            <w:webHidden/>
+          </w:rPr>
+          <w:fldChar w:fldCharType="separate"/>
+        </w:r>
+        <w:r>
+          <w:rPr>
+            <w:webHidden/>
+          </w:rPr>
+          <w:t>13</w:t>
+        </w:r>
+        <w:r>
+          <w:rPr>
+            <w:webHidden/>
+          </w:rPr>
+          <w:fldChar w:fldCharType="end"/>
+        </w:r>
+      </w:hyperlink>
+    </w:p>
+    <w:p>
+      <w:pPr>
         <w:pStyle w:val="TOC1"/>
         <w:rPr>
           <w:rFonts w:asciiTheme="minorHAnsi" w:eastAsiaTheme="minorEastAsia" w:hAnsiTheme="minorHAnsi"/>
@@ -909,7 +980,7 @@
           <w:lang w:eastAsia="zh-CN"/>
         </w:rPr>
       </w:pPr>
-      <w:hyperlink w:anchor="_Toc39047652" w:history="1">
+      <w:hyperlink w:anchor="_Toc39050832" w:history="1">
         <w:r>
           <w:rPr>
             <w:rStyle w:val="Hyperlink"/>
@@ -953,7 +1024,7 @@
             <w:noProof/>
             <w:webHidden/>
           </w:rPr>
-          <w:instrText xml:space="preserve"> PAGEREF _Toc39047652 \h </w:instrText>
+          <w:instrText xml:space="preserve"> PAGEREF _Toc39050832 \h </w:instrText>
         </w:r>
         <w:r>
           <w:rPr>
@@ -973,7 +1044,7 @@
             <w:noProof/>
             <w:webHidden/>
           </w:rPr>
-          <w:t>13</w:t>
+          <w:t>14</w:t>
         </w:r>
         <w:r>
           <w:rPr>
@@ -995,7 +1066,7 @@
           <w:lang w:eastAsia="zh-CN"/>
         </w:rPr>
       </w:pPr>
-      <w:hyperlink w:anchor="_Toc39047653" w:history="1">
+      <w:hyperlink w:anchor="_Toc39050833" w:history="1">
         <w:r>
           <w:rPr>
             <w:rStyle w:val="Hyperlink"/>
@@ -1039,7 +1110,7 @@
             <w:noProof/>
             <w:webHidden/>
           </w:rPr>
-          <w:instrText xml:space="preserve"> PAGEREF _Toc39047653 \h </w:instrText>
+          <w:instrText xml:space="preserve"> PAGEREF _Toc39050833 \h </w:instrText>
         </w:r>
         <w:r>
           <w:rPr>
@@ -1059,7 +1130,7 @@
             <w:noProof/>
             <w:webHidden/>
           </w:rPr>
-          <w:t>14</w:t>
+          <w:t>15</w:t>
         </w:r>
         <w:r>
           <w:rPr>
@@ -1080,7 +1151,7 @@
         <w:fldChar w:fldCharType="end"/>
       </w:r>
       <w:bookmarkStart w:id="0" w:name="_Toc440376140"/>
-      <w:bookmarkStart w:id="1" w:name="_Toc39047643"/>
+      <w:bookmarkStart w:id="1" w:name="_Toc39050822"/>
       <w:r>
         <w:t>O</w:t>
       </w:r>
@@ -1278,7 +1349,7 @@
       <w:pPr>
         <w:pStyle w:val="SAGEHeading2"/>
       </w:pPr>
-      <w:bookmarkStart w:id="2" w:name="_Toc39047644"/>
+      <w:bookmarkStart w:id="2" w:name="_Toc39050823"/>
       <w:r>
         <w:lastRenderedPageBreak/>
         <w:t>Required Version of Sage 300</w:t>
@@ -1346,7 +1417,7 @@
         <w:pStyle w:val="SAGEHeading1"/>
         <w:framePr w:wrap="around"/>
       </w:pPr>
-      <w:bookmarkStart w:id="3" w:name="_Toc39047645"/>
+      <w:bookmarkStart w:id="3" w:name="_Toc39050824"/>
       <w:r>
         <w:lastRenderedPageBreak/>
         <w:t>Install</w:t>
@@ -1533,7 +1604,7 @@
         </w:numPr>
       </w:pPr>
       <w:bookmarkStart w:id="4" w:name="_Toc453606102"/>
-      <w:bookmarkStart w:id="5" w:name="_Toc39047646"/>
+      <w:bookmarkStart w:id="5" w:name="_Toc39050825"/>
       <w:r>
         <w:lastRenderedPageBreak/>
         <w:t>Accessing</w:t>
@@ -1708,7 +1779,7 @@
         </w:numPr>
       </w:pPr>
       <w:bookmarkStart w:id="6" w:name="_Toc440882986"/>
-      <w:bookmarkStart w:id="7" w:name="_Toc39047647"/>
+      <w:bookmarkStart w:id="7" w:name="_Toc39050826"/>
       <w:r>
         <w:lastRenderedPageBreak/>
         <w:t xml:space="preserve">Using </w:t>
@@ -1731,7 +1802,7 @@
           <w:noProof/>
         </w:rPr>
         <w:drawing>
-          <wp:inline distT="0" distB="0" distL="0" distR="0" wp14:anchorId="6E1EC0C8" wp14:editId="658AA886">
+          <wp:inline distT="0" distB="0" distL="0" distR="0" wp14:anchorId="224751E3" wp14:editId="389140E1">
             <wp:extent cx="5853430" cy="5128260"/>
             <wp:effectExtent l="0" t="0" r="0" b="0"/>
             <wp:docPr id="1" name="Picture 1"/>
@@ -1855,7 +1926,7 @@
         </w:numPr>
         <w:ind w:left="734" w:hanging="734"/>
       </w:pPr>
-      <w:bookmarkStart w:id="8" w:name="_Toc39047648"/>
+      <w:bookmarkStart w:id="8" w:name="_Toc39050827"/>
       <w:r>
         <w:lastRenderedPageBreak/>
         <w:t>Step 1 – Synchronize Kendo Files</w:t>
@@ -1989,7 +2060,7 @@
         </w:numPr>
         <w:ind w:left="734" w:hanging="734"/>
       </w:pPr>
-      <w:bookmarkStart w:id="9" w:name="_Toc39047649"/>
+      <w:bookmarkStart w:id="9" w:name="_Toc39050828"/>
       <w:r>
         <w:lastRenderedPageBreak/>
         <w:t xml:space="preserve">Step </w:t>
@@ -2135,18 +2206,6 @@
     </w:p>
     <w:p>
       <w:pPr>
-        <w:spacing w:after="200" w:line="0" w:lineRule="auto"/>
-        <w:rPr>
-          <w:lang w:val="en-US"/>
-        </w:rPr>
-      </w:pPr>
-      <w:r>
-        <w:br w:type="page"/>
-      </w:r>
-      <w:bookmarkStart w:id="10" w:name="_Hlk27142894"/>
-    </w:p>
-    <w:p>
-      <w:pPr>
         <w:pStyle w:val="SAGEHeading2"/>
         <w:numPr>
           <w:ilvl w:val="1"/>
@@ -2154,22 +2213,18 @@
         </w:numPr>
         <w:ind w:left="734" w:hanging="734"/>
       </w:pPr>
-      <w:bookmarkStart w:id="11" w:name="_Toc39047650"/>
-      <w:bookmarkEnd w:id="10"/>
+      <w:r>
+        <w:br w:type="page"/>
+      </w:r>
+      <w:bookmarkStart w:id="10" w:name="_Hlk27142894"/>
+      <w:bookmarkStart w:id="11" w:name="_Toc17880097"/>
+      <w:bookmarkStart w:id="12" w:name="_Toc39050829"/>
       <w:r>
         <w:lastRenderedPageBreak/>
-        <w:t xml:space="preserve">Step </w:t>
-      </w:r>
-      <w:r>
-        <w:t>3</w:t>
-      </w:r>
-      <w:r>
-        <w:t xml:space="preserve"> – </w:t>
-      </w:r>
-      <w:r>
-        <w:t>Confirmation</w:t>
+        <w:t>Step 3 – Synchronize Accpac Libraries</w:t>
       </w:r>
       <w:bookmarkEnd w:id="11"/>
+      <w:bookmarkEnd w:id="12"/>
     </w:p>
     <w:p>
       <w:pPr>
@@ -2185,10 +2240,10 @@
           <w:noProof/>
         </w:rPr>
         <w:drawing>
-          <wp:inline distT="0" distB="0" distL="0" distR="0" wp14:anchorId="392C44DD" wp14:editId="2AFB3210">
+          <wp:inline distT="0" distB="0" distL="0" distR="0" wp14:anchorId="7F70CDD9" wp14:editId="60FBC03B">
             <wp:extent cx="5853430" cy="5128260"/>
             <wp:effectExtent l="0" t="0" r="0" b="0"/>
-            <wp:docPr id="19" name="Picture 19"/>
+            <wp:docPr id="2" name="Picture 2"/>
             <wp:cNvGraphicFramePr>
               <a:graphicFrameLocks xmlns:a="http://schemas.openxmlformats.org/drawingml/2006/main" noChangeAspect="1"/>
             </wp:cNvGraphicFramePr>
@@ -2231,24 +2286,147 @@
         <w:pStyle w:val="SAGEBodyText"/>
       </w:pPr>
       <w:r>
-        <w:t>The solution and projects are ready to be upgraded.</w:t>
+        <w:t xml:space="preserve">The upgrade wizard will search for copies of the </w:t>
+      </w:r>
+      <w:proofErr w:type="spellStart"/>
+      <w:r>
+        <w:rPr>
+          <w:b/>
+          <w:bCs/>
+        </w:rPr>
+        <w:t>AccpacDotNetVersion.props</w:t>
+      </w:r>
+      <w:proofErr w:type="spellEnd"/>
+      <w:r>
+        <w:t xml:space="preserve"> file in the following locations:</w:t>
       </w:r>
     </w:p>
     <w:p>
       <w:pPr>
         <w:pStyle w:val="SAGEBodyText"/>
-      </w:pPr>
-      <w:r>
+        <w:numPr>
+          <w:ilvl w:val="1"/>
+          <w:numId w:val="36"/>
+        </w:numPr>
+      </w:pPr>
+      <w:r>
+        <w:t>Root of the Solution folder</w:t>
+      </w:r>
+    </w:p>
+    <w:p>
+      <w:pPr>
+        <w:pStyle w:val="SAGEBodyText"/>
+        <w:numPr>
+          <w:ilvl w:val="2"/>
+          <w:numId w:val="36"/>
+        </w:numPr>
+      </w:pPr>
+      <w:r>
+        <w:t>If found, it will stop looking. If not found, it will then search in the root of each project folder within the solution.</w:t>
+      </w:r>
+    </w:p>
+    <w:p>
+      <w:pPr>
+        <w:pStyle w:val="SAGEBodyText"/>
+      </w:pPr>
+      <w:r>
+        <w:t xml:space="preserve">If the </w:t>
+      </w:r>
+      <w:proofErr w:type="spellStart"/>
+      <w:r>
+        <w:rPr>
+          <w:b/>
+          <w:bCs/>
+        </w:rPr>
+        <w:t>AccpacDotNetVersion.props</w:t>
+      </w:r>
+      <w:proofErr w:type="spellEnd"/>
+      <w:r>
+        <w:t xml:space="preserve"> file is found in the root of the solution folder, it will be upgraded as normal. If the </w:t>
+      </w:r>
+      <w:proofErr w:type="spellStart"/>
+      <w:r>
+        <w:rPr>
+          <w:b/>
+          <w:bCs/>
+        </w:rPr>
+        <w:t>AccpacDotNetVersion.props</w:t>
+      </w:r>
+      <w:proofErr w:type="spellEnd"/>
+      <w:r>
+        <w:t xml:space="preserve"> file is not found in the root of the solution folder but is found in one or more project folders, the wizard will update the project file (.</w:t>
+      </w:r>
+      <w:proofErr w:type="spellStart"/>
+      <w:r>
+        <w:t>csproj</w:t>
+      </w:r>
+      <w:proofErr w:type="spellEnd"/>
+      <w:r>
+        <w:t xml:space="preserve">) in each of these folders with the correct path to the </w:t>
+      </w:r>
+      <w:proofErr w:type="spellStart"/>
+      <w:r>
+        <w:rPr>
+          <w:b/>
+          <w:bCs/>
+        </w:rPr>
+        <w:t>AccpacDotNetVersion.props</w:t>
+      </w:r>
+      <w:proofErr w:type="spellEnd"/>
+      <w:r>
+        <w:rPr>
+          <w:b/>
+          <w:bCs/>
+        </w:rPr>
+        <w:t xml:space="preserve"> </w:t>
+      </w:r>
+      <w:r>
+        <w:t xml:space="preserve">file </w:t>
+      </w:r>
+      <w:r>
+        <w:t xml:space="preserve">located in the solution folder and then remove the copy of the </w:t>
+      </w:r>
+      <w:proofErr w:type="spellStart"/>
+      <w:r>
+        <w:rPr>
+          <w:b/>
+          <w:bCs/>
+        </w:rPr>
+        <w:t>AccpacDotNetVersion.props</w:t>
+      </w:r>
+      <w:proofErr w:type="spellEnd"/>
+      <w:r>
+        <w:t xml:space="preserve"> file in the project folder. When this process has completed, the solution should contain only a single </w:t>
+      </w:r>
+      <w:proofErr w:type="spellStart"/>
+      <w:r>
+        <w:rPr>
+          <w:b/>
+          <w:bCs/>
+        </w:rPr>
+        <w:t>AccpacDotNetVersion.props</w:t>
+      </w:r>
+      <w:proofErr w:type="spellEnd"/>
+      <w:r>
+        <w:t xml:space="preserve"> file located in the root of the solution folder.</w:t>
+      </w:r>
+    </w:p>
+    <w:p>
+      <w:pPr>
+        <w:pStyle w:val="SAGEBodyText"/>
+      </w:pPr>
+      <w:r>
+        <w:lastRenderedPageBreak/>
         <w:t xml:space="preserve">Click </w:t>
       </w:r>
       <w:r>
         <w:rPr>
           <w:rStyle w:val="SAGETextUI"/>
         </w:rPr>
-        <w:t>Upgrade</w:t>
-      </w:r>
-      <w:r>
-        <w:t xml:space="preserve"> to upgrade the solution and projects or </w:t>
+        <w:t>Next</w:t>
+      </w:r>
+      <w:r>
+        <w:t xml:space="preserve"> to proceed or </w:t>
       </w:r>
       <w:r>
         <w:rPr>
@@ -2259,23 +2437,14 @@
       <w:r>
         <w:t xml:space="preserve"> to go back to the previous step.</w:t>
       </w:r>
-      <w:r>
-        <w:t xml:space="preserve"> </w:t>
-      </w:r>
     </w:p>
     <w:p>
       <w:pPr>
         <w:spacing w:after="200" w:line="0" w:lineRule="auto"/>
         <w:rPr>
-          <w:b/>
-          <w:color w:val="2E3456"/>
-          <w:sz w:val="30"/>
           <w:lang w:val="en-US"/>
         </w:rPr>
       </w:pPr>
-      <w:r>
-        <w:br w:type="page"/>
-      </w:r>
     </w:p>
     <w:p>
       <w:pPr>
@@ -2286,18 +2455,21 @@
         </w:numPr>
         <w:ind w:left="734" w:hanging="734"/>
       </w:pPr>
-      <w:bookmarkStart w:id="12" w:name="_Toc39047651"/>
-      <w:r>
-        <w:lastRenderedPageBreak/>
+      <w:bookmarkStart w:id="13" w:name="_Toc39050830"/>
+      <w:bookmarkEnd w:id="10"/>
+      <w:r>
         <w:t xml:space="preserve">Step </w:t>
       </w:r>
       <w:r>
         <w:t>4</w:t>
       </w:r>
       <w:r>
-        <w:t xml:space="preserve"> – Recompile</w:t>
-      </w:r>
-      <w:bookmarkEnd w:id="12"/>
+        <w:t xml:space="preserve"> – </w:t>
+      </w:r>
+      <w:r>
+        <w:t>Confirmation</w:t>
+      </w:r>
+      <w:bookmarkEnd w:id="13"/>
     </w:p>
     <w:p>
       <w:pPr>
@@ -2313,10 +2485,10 @@
           <w:noProof/>
         </w:rPr>
         <w:drawing>
-          <wp:inline distT="0" distB="0" distL="0" distR="0" wp14:anchorId="0486A14C" wp14:editId="33FA5B56">
+          <wp:inline distT="0" distB="0" distL="0" distR="0" wp14:anchorId="70E38D49" wp14:editId="75D84E89">
             <wp:extent cx="5853430" cy="5128260"/>
             <wp:effectExtent l="0" t="0" r="0" b="0"/>
-            <wp:docPr id="20" name="Picture 20"/>
+            <wp:docPr id="3" name="Picture 3"/>
             <wp:cNvGraphicFramePr>
               <a:graphicFrameLocks xmlns:a="http://schemas.openxmlformats.org/drawingml/2006/main" noChangeAspect="1"/>
             </wp:cNvGraphicFramePr>
@@ -2359,6 +2531,134 @@
         <w:pStyle w:val="SAGEBodyText"/>
       </w:pPr>
       <w:r>
+        <w:t>The solution and projects are ready to be upgraded.</w:t>
+      </w:r>
+    </w:p>
+    <w:p>
+      <w:pPr>
+        <w:pStyle w:val="SAGEBodyText"/>
+      </w:pPr>
+      <w:r>
+        <w:t xml:space="preserve">Click </w:t>
+      </w:r>
+      <w:r>
+        <w:rPr>
+          <w:rStyle w:val="SAGETextUI"/>
+        </w:rPr>
+        <w:t>Upgrade</w:t>
+      </w:r>
+      <w:r>
+        <w:t xml:space="preserve"> to upgrade the solution and projects or </w:t>
+      </w:r>
+      <w:r>
+        <w:rPr>
+          <w:rStyle w:val="SAGETextUI"/>
+        </w:rPr>
+        <w:t>Back</w:t>
+      </w:r>
+      <w:r>
+        <w:t xml:space="preserve"> to go back to the previous step.</w:t>
+      </w:r>
+      <w:r>
+        <w:t xml:space="preserve"> </w:t>
+      </w:r>
+    </w:p>
+    <w:p>
+      <w:pPr>
+        <w:spacing w:after="200" w:line="0" w:lineRule="auto"/>
+        <w:rPr>
+          <w:b/>
+          <w:color w:val="2E3456"/>
+          <w:sz w:val="30"/>
+          <w:lang w:val="en-US"/>
+        </w:rPr>
+      </w:pPr>
+      <w:r>
+        <w:br w:type="page"/>
+      </w:r>
+    </w:p>
+    <w:p>
+      <w:pPr>
+        <w:pStyle w:val="SAGEHeading2"/>
+        <w:numPr>
+          <w:ilvl w:val="1"/>
+          <w:numId w:val="35"/>
+        </w:numPr>
+        <w:ind w:left="734" w:hanging="734"/>
+      </w:pPr>
+      <w:bookmarkStart w:id="14" w:name="_Toc39050831"/>
+      <w:r>
+        <w:lastRenderedPageBreak/>
+        <w:t xml:space="preserve">Step </w:t>
+      </w:r>
+      <w:r>
+        <w:t>5</w:t>
+      </w:r>
+      <w:r>
+        <w:t xml:space="preserve"> – Recompile</w:t>
+      </w:r>
+      <w:bookmarkEnd w:id="14"/>
+    </w:p>
+    <w:p>
+      <w:pPr>
+        <w:pStyle w:val="SAGEBodyText"/>
+      </w:pPr>
+    </w:p>
+    <w:p>
+      <w:pPr>
+        <w:pStyle w:val="SAGEBodyText"/>
+      </w:pPr>
+      <w:r>
+        <w:rPr>
+          <w:noProof/>
+        </w:rPr>
+        <w:drawing>
+          <wp:inline distT="0" distB="0" distL="0" distR="0" wp14:anchorId="65F28BD9" wp14:editId="2563E522">
+            <wp:extent cx="5853430" cy="5128260"/>
+            <wp:effectExtent l="0" t="0" r="0" b="0"/>
+            <wp:docPr id="4" name="Picture 4"/>
+            <wp:cNvGraphicFramePr>
+              <a:graphicFrameLocks xmlns:a="http://schemas.openxmlformats.org/drawingml/2006/main" noChangeAspect="1"/>
+            </wp:cNvGraphicFramePr>
+            <a:graphic xmlns:a="http://schemas.openxmlformats.org/drawingml/2006/main">
+              <a:graphicData uri="http://schemas.openxmlformats.org/drawingml/2006/picture">
+                <pic:pic xmlns:pic="http://schemas.openxmlformats.org/drawingml/2006/picture">
+                  <pic:nvPicPr>
+                    <pic:cNvPr id="1" name=""/>
+                    <pic:cNvPicPr/>
+                  </pic:nvPicPr>
+                  <pic:blipFill>
+                    <a:blip r:embed="rId16"/>
+                    <a:stretch>
+                      <a:fillRect/>
+                    </a:stretch>
+                  </pic:blipFill>
+                  <pic:spPr>
+                    <a:xfrm>
+                      <a:off x="0" y="0"/>
+                      <a:ext cx="5853430" cy="5128260"/>
+                    </a:xfrm>
+                    <a:prstGeom prst="rect">
+                      <a:avLst/>
+                    </a:prstGeom>
+                  </pic:spPr>
+                </pic:pic>
+              </a:graphicData>
+            </a:graphic>
+          </wp:inline>
+        </w:drawing>
+      </w:r>
+    </w:p>
+    <w:p>
+      <w:pPr>
+        <w:pStyle w:val="SAGEBodyText"/>
+      </w:pPr>
+    </w:p>
+    <w:p>
+      <w:pPr>
+        <w:pStyle w:val="SAGEBodyText"/>
+      </w:pPr>
+      <w:r>
         <w:t xml:space="preserve">Click </w:t>
       </w:r>
       <w:r>
@@ -2480,12 +2780,12 @@
         <w:pStyle w:val="SAGEHeading1"/>
         <w:framePr w:wrap="around"/>
       </w:pPr>
-      <w:bookmarkStart w:id="13" w:name="_Toc39047652"/>
+      <w:bookmarkStart w:id="15" w:name="_Toc39050832"/>
       <w:r>
         <w:lastRenderedPageBreak/>
         <w:t>Upgrade Log</w:t>
       </w:r>
-      <w:bookmarkEnd w:id="13"/>
+      <w:bookmarkEnd w:id="15"/>
     </w:p>
     <w:p>
       <w:pPr>
@@ -2532,7 +2832,7 @@
                     <pic:cNvPicPr/>
                   </pic:nvPicPr>
                   <pic:blipFill>
-                    <a:blip r:embed="rId16"/>
+                    <a:blip r:embed="rId17"/>
                     <a:stretch>
                       <a:fillRect/>
                     </a:stretch>
@@ -2570,12 +2870,12 @@
         <w:pStyle w:val="SAGEHeading1"/>
         <w:framePr w:wrap="around"/>
       </w:pPr>
-      <w:bookmarkStart w:id="14" w:name="_Toc39047653"/>
+      <w:bookmarkStart w:id="16" w:name="_Toc39050833"/>
       <w:r>
         <w:lastRenderedPageBreak/>
         <w:t>Compilation Troubleshooting</w:t>
       </w:r>
-      <w:bookmarkEnd w:id="14"/>
+      <w:bookmarkEnd w:id="16"/>
     </w:p>
     <w:p>
       <w:pPr>
@@ -2674,12 +2974,12 @@
       </w:pPr>
     </w:p>
     <w:sectPr>
-      <w:headerReference w:type="even" r:id="rId17"/>
-      <w:headerReference w:type="default" r:id="rId18"/>
-      <w:footerReference w:type="even" r:id="rId19"/>
-      <w:footerReference w:type="default" r:id="rId20"/>
-      <w:headerReference w:type="first" r:id="rId21"/>
-      <w:footerReference w:type="first" r:id="rId22"/>
+      <w:headerReference w:type="even" r:id="rId18"/>
+      <w:headerReference w:type="default" r:id="rId19"/>
+      <w:footerReference w:type="even" r:id="rId20"/>
+      <w:footerReference w:type="default" r:id="rId21"/>
+      <w:headerReference w:type="first" r:id="rId22"/>
+      <w:footerReference w:type="first" r:id="rId23"/>
       <w:pgSz w:w="12242" w:h="15842" w:code="1"/>
       <w:pgMar w:top="709" w:right="1440" w:bottom="1701" w:left="1584" w:header="624" w:footer="397" w:gutter="0"/>
       <w:cols w:space="708"/>
@@ -3347,7 +3647,7 @@
         <v:path o:extrusionok="f" gradientshapeok="t" o:connecttype="rect"/>
         <o:lock v:ext="edit" aspectratio="t"/>
       </v:shapetype>
-      <v:shape id="_x0000_i1085" type="#_x0000_t75" style="width:20.25pt;height:20.25pt" o:bullet="t">
+      <v:shape id="_x0000_i1094" type="#_x0000_t75" style="width:20.25pt;height:20.25pt" o:bullet="t">
         <v:imagedata r:id="rId1" o:title="clip_image001"/>
       </v:shape>
     </w:pict>
@@ -23363,7 +23663,7 @@
 </file>
 
 <file path=customXml/itemProps1.xml><?xml version="1.0" encoding="utf-8"?>
-<ds:datastoreItem xmlns:ds="http://schemas.openxmlformats.org/officeDocument/2006/customXml" ds:itemID="{2BEC5B70-0AAD-4FF7-B12B-2EFACC253242}">
+<ds:datastoreItem xmlns:ds="http://schemas.openxmlformats.org/officeDocument/2006/customXml" ds:itemID="{4BDCFF21-E942-4925-B440-15567280E667}">
   <ds:schemaRefs>
     <ds:schemaRef ds:uri="http://schemas.openxmlformats.org/officeDocument/2006/bibliography"/>
   </ds:schemaRefs>

</xml_diff>

<commit_message>
[V1U:B-103989] Add step on Upgrade wizard and document
</commit_message>
<xml_diff>
--- a/docs/upgrades/Sage300SDK_2021_0UpgradeGuide.docx
+++ b/docs/upgrades/Sage300SDK_2021_0UpgradeGuide.docx
@@ -1,6 +1,6 @@
 
 <file path=word/document.xml><?xml version="1.0" encoding="utf-8"?>
-<w:document xmlns:wpc="http://schemas.microsoft.com/office/word/2010/wordprocessingCanvas" xmlns:cx="http://schemas.microsoft.com/office/drawing/2014/chartex" xmlns:cx1="http://schemas.microsoft.com/office/drawing/2015/9/8/chartex" xmlns:cx2="http://schemas.microsoft.com/office/drawing/2015/10/21/chartex" xmlns:cx3="http://schemas.microsoft.com/office/drawing/2016/5/9/chartex" xmlns:cx4="http://schemas.microsoft.com/office/drawing/2016/5/10/chartex" xmlns:cx5="http://schemas.microsoft.com/office/drawing/2016/5/11/chartex" xmlns:cx6="http://schemas.microsoft.com/office/drawing/2016/5/12/chartex" xmlns:cx7="http://schemas.microsoft.com/office/drawing/2016/5/13/chartex" xmlns:cx8="http://schemas.microsoft.com/office/drawing/2016/5/14/chartex" xmlns:mc="http://schemas.openxmlformats.org/markup-compatibility/2006" xmlns:aink="http://schemas.microsoft.com/office/drawing/2016/ink" xmlns:am3d="http://schemas.microsoft.com/office/drawing/2017/model3d" xmlns:o="urn:schemas-microsoft-com:office:office" xmlns:r="http://schemas.openxmlformats.org/officeDocument/2006/relationships" xmlns:m="http://schemas.openxmlformats.org/officeDocument/2006/math" xmlns:v="urn:schemas-microsoft-com:vml" xmlns:wp14="http://schemas.microsoft.com/office/word/2010/wordprocessingDrawing" xmlns:wp="http://schemas.openxmlformats.org/drawingml/2006/wordprocessingDrawing" xmlns:w10="urn:schemas-microsoft-com:office:word" xmlns:w="http://schemas.openxmlformats.org/wordprocessingml/2006/main" xmlns:w14="http://schemas.microsoft.com/office/word/2010/wordml" xmlns:w15="http://schemas.microsoft.com/office/word/2012/wordml" xmlns:w16cid="http://schemas.microsoft.com/office/word/2016/wordml/cid" xmlns:w16se="http://schemas.microsoft.com/office/word/2015/wordml/symex" xmlns:wpg="http://schemas.microsoft.com/office/word/2010/wordprocessingGroup" xmlns:wpi="http://schemas.microsoft.com/office/word/2010/wordprocessingInk" xmlns:wne="http://schemas.microsoft.com/office/word/2006/wordml" xmlns:wps="http://schemas.microsoft.com/office/word/2010/wordprocessingShape" mc:Ignorable="w14 w15 w16se w16cid wp14">
+<w:document xmlns:wpc="http://schemas.microsoft.com/office/word/2010/wordprocessingCanvas" xmlns:cx="http://schemas.microsoft.com/office/drawing/2014/chartex" xmlns:cx1="http://schemas.microsoft.com/office/drawing/2015/9/8/chartex" xmlns:cx2="http://schemas.microsoft.com/office/drawing/2015/10/21/chartex" xmlns:cx3="http://schemas.microsoft.com/office/drawing/2016/5/9/chartex" xmlns:cx4="http://schemas.microsoft.com/office/drawing/2016/5/10/chartex" xmlns:cx5="http://schemas.microsoft.com/office/drawing/2016/5/11/chartex" xmlns:cx6="http://schemas.microsoft.com/office/drawing/2016/5/12/chartex" xmlns:cx7="http://schemas.microsoft.com/office/drawing/2016/5/13/chartex" xmlns:cx8="http://schemas.microsoft.com/office/drawing/2016/5/14/chartex" xmlns:mc="http://schemas.openxmlformats.org/markup-compatibility/2006" xmlns:aink="http://schemas.microsoft.com/office/drawing/2016/ink" xmlns:am3d="http://schemas.microsoft.com/office/drawing/2017/model3d" xmlns:o="urn:schemas-microsoft-com:office:office" xmlns:r="http://schemas.openxmlformats.org/officeDocument/2006/relationships" xmlns:m="http://schemas.openxmlformats.org/officeDocument/2006/math" xmlns:v="urn:schemas-microsoft-com:vml" xmlns:wp14="http://schemas.microsoft.com/office/word/2010/wordprocessingDrawing" xmlns:wp="http://schemas.openxmlformats.org/drawingml/2006/wordprocessingDrawing" xmlns:w10="urn:schemas-microsoft-com:office:word" xmlns:w="http://schemas.openxmlformats.org/wordprocessingml/2006/main" xmlns:w14="http://schemas.microsoft.com/office/word/2010/wordml" xmlns:w15="http://schemas.microsoft.com/office/word/2012/wordml" xmlns:w16cex="http://schemas.microsoft.com/office/word/2018/wordml/cex" xmlns:w16cid="http://schemas.microsoft.com/office/word/2016/wordml/cid" xmlns:w16="http://schemas.microsoft.com/office/word/2018/wordml" xmlns:w16se="http://schemas.microsoft.com/office/word/2015/wordml/symex" xmlns:wpg="http://schemas.microsoft.com/office/word/2010/wordprocessingGroup" xmlns:wpi="http://schemas.microsoft.com/office/word/2010/wordprocessingInk" xmlns:wne="http://schemas.microsoft.com/office/word/2006/wordml" xmlns:wps="http://schemas.microsoft.com/office/word/2010/wordprocessingShape" mc:Ignorable="w14 w15 w16se w16cid w16 w16cex wp14">
   <w:body>
     <w:p>
       <w:pPr>
@@ -73,7 +73,7 @@
         </w:sectPr>
       </w:pPr>
       <w:r>
-        <w:t>April</w:t>
+        <w:t>May</w:t>
       </w:r>
       <w:r>
         <w:t xml:space="preserve"> 2020</w:t>
@@ -210,7 +210,7 @@
       <w:r>
         <w:fldChar w:fldCharType="separate"/>
       </w:r>
-      <w:hyperlink w:anchor="_Toc39050822" w:history="1">
+      <w:hyperlink w:anchor="_Toc40207133" w:history="1">
         <w:r>
           <w:rPr>
             <w:rStyle w:val="Hyperlink"/>
@@ -254,7 +254,7 @@
             <w:noProof/>
             <w:webHidden/>
           </w:rPr>
-          <w:instrText xml:space="preserve"> PAGEREF _Toc39050822 \h </w:instrText>
+          <w:instrText xml:space="preserve"> PAGEREF _Toc40207133 \h </w:instrText>
         </w:r>
         <w:r>
           <w:rPr>
@@ -293,7 +293,7 @@
           <w:lang w:eastAsia="zh-CN"/>
         </w:rPr>
       </w:pPr>
-      <w:hyperlink w:anchor="_Toc39050823" w:history="1">
+      <w:hyperlink w:anchor="_Toc40207134" w:history="1">
         <w:r>
           <w:rPr>
             <w:rStyle w:val="Hyperlink"/>
@@ -329,7 +329,7 @@
           <w:rPr>
             <w:webHidden/>
           </w:rPr>
-          <w:instrText xml:space="preserve"> PAGEREF _Toc39050823 \h </w:instrText>
+          <w:instrText xml:space="preserve"> PAGEREF _Toc40207134 \h </w:instrText>
         </w:r>
         <w:r>
           <w:rPr>
@@ -367,7 +367,7 @@
           <w:lang w:eastAsia="zh-CN"/>
         </w:rPr>
       </w:pPr>
-      <w:hyperlink w:anchor="_Toc39050824" w:history="1">
+      <w:hyperlink w:anchor="_Toc40207135" w:history="1">
         <w:r>
           <w:rPr>
             <w:rStyle w:val="Hyperlink"/>
@@ -411,7 +411,7 @@
             <w:noProof/>
             <w:webHidden/>
           </w:rPr>
-          <w:instrText xml:space="preserve"> PAGEREF _Toc39050824 \h </w:instrText>
+          <w:instrText xml:space="preserve"> PAGEREF _Toc40207135 \h </w:instrText>
         </w:r>
         <w:r>
           <w:rPr>
@@ -453,7 +453,7 @@
           <w:lang w:eastAsia="zh-CN"/>
         </w:rPr>
       </w:pPr>
-      <w:hyperlink w:anchor="_Toc39050825" w:history="1">
+      <w:hyperlink w:anchor="_Toc40207136" w:history="1">
         <w:r>
           <w:rPr>
             <w:rStyle w:val="Hyperlink"/>
@@ -497,7 +497,7 @@
             <w:noProof/>
             <w:webHidden/>
           </w:rPr>
-          <w:instrText xml:space="preserve"> PAGEREF _Toc39050825 \h </w:instrText>
+          <w:instrText xml:space="preserve"> PAGEREF _Toc40207136 \h </w:instrText>
         </w:r>
         <w:r>
           <w:rPr>
@@ -539,7 +539,7 @@
           <w:lang w:eastAsia="zh-CN"/>
         </w:rPr>
       </w:pPr>
-      <w:hyperlink w:anchor="_Toc39050826" w:history="1">
+      <w:hyperlink w:anchor="_Toc40207137" w:history="1">
         <w:r>
           <w:rPr>
             <w:rStyle w:val="Hyperlink"/>
@@ -583,7 +583,7 @@
             <w:noProof/>
             <w:webHidden/>
           </w:rPr>
-          <w:instrText xml:space="preserve"> PAGEREF _Toc39050826 \h </w:instrText>
+          <w:instrText xml:space="preserve"> PAGEREF _Toc40207137 \h </w:instrText>
         </w:r>
         <w:r>
           <w:rPr>
@@ -622,7 +622,7 @@
           <w:lang w:eastAsia="zh-CN"/>
         </w:rPr>
       </w:pPr>
-      <w:hyperlink w:anchor="_Toc39050827" w:history="1">
+      <w:hyperlink w:anchor="_Toc40207138" w:history="1">
         <w:r>
           <w:rPr>
             <w:rStyle w:val="Hyperlink"/>
@@ -658,7 +658,7 @@
           <w:rPr>
             <w:webHidden/>
           </w:rPr>
-          <w:instrText xml:space="preserve"> PAGEREF _Toc39050827 \h </w:instrText>
+          <w:instrText xml:space="preserve"> PAGEREF _Toc40207138 \h </w:instrText>
         </w:r>
         <w:r>
           <w:rPr>
@@ -693,7 +693,7 @@
           <w:lang w:eastAsia="zh-CN"/>
         </w:rPr>
       </w:pPr>
-      <w:hyperlink w:anchor="_Toc39050828" w:history="1">
+      <w:hyperlink w:anchor="_Toc40207139" w:history="1">
         <w:r>
           <w:rPr>
             <w:rStyle w:val="Hyperlink"/>
@@ -729,7 +729,7 @@
           <w:rPr>
             <w:webHidden/>
           </w:rPr>
-          <w:instrText xml:space="preserve"> PAGEREF _Toc39050828 \h </w:instrText>
+          <w:instrText xml:space="preserve"> PAGEREF _Toc40207139 \h </w:instrText>
         </w:r>
         <w:r>
           <w:rPr>
@@ -764,7 +764,7 @@
           <w:lang w:eastAsia="zh-CN"/>
         </w:rPr>
       </w:pPr>
-      <w:hyperlink w:anchor="_Toc39050829" w:history="1">
+      <w:hyperlink w:anchor="_Toc40207140" w:history="1">
         <w:r>
           <w:rPr>
             <w:rStyle w:val="Hyperlink"/>
@@ -800,7 +800,7 @@
           <w:rPr>
             <w:webHidden/>
           </w:rPr>
-          <w:instrText xml:space="preserve"> PAGEREF _Toc39050829 \h </w:instrText>
+          <w:instrText xml:space="preserve"> PAGEREF _Toc40207140 \h </w:instrText>
         </w:r>
         <w:r>
           <w:rPr>
@@ -835,7 +835,7 @@
           <w:lang w:eastAsia="zh-CN"/>
         </w:rPr>
       </w:pPr>
-      <w:hyperlink w:anchor="_Toc39050830" w:history="1">
+      <w:hyperlink w:anchor="_Toc40207141" w:history="1">
         <w:r>
           <w:rPr>
             <w:rStyle w:val="Hyperlink"/>
@@ -853,7 +853,7 @@
           <w:rPr>
             <w:rStyle w:val="Hyperlink"/>
           </w:rPr>
-          <w:t>Step 4 – Confirmation</w:t>
+          <w:t>Step 4 – Unify HTML attribute “disabled”</w:t>
         </w:r>
         <w:r>
           <w:rPr>
@@ -871,7 +871,7 @@
           <w:rPr>
             <w:webHidden/>
           </w:rPr>
-          <w:instrText xml:space="preserve"> PAGEREF _Toc39050830 \h </w:instrText>
+          <w:instrText xml:space="preserve"> PAGEREF _Toc40207141 \h </w:instrText>
         </w:r>
         <w:r>
           <w:rPr>
@@ -906,7 +906,7 @@
           <w:lang w:eastAsia="zh-CN"/>
         </w:rPr>
       </w:pPr>
-      <w:hyperlink w:anchor="_Toc39050831" w:history="1">
+      <w:hyperlink w:anchor="_Toc40207142" w:history="1">
         <w:r>
           <w:rPr>
             <w:rStyle w:val="Hyperlink"/>
@@ -924,7 +924,7 @@
           <w:rPr>
             <w:rStyle w:val="Hyperlink"/>
           </w:rPr>
-          <w:t>Step 5 – Recompile</w:t>
+          <w:t>Step 5 – Confirmation</w:t>
         </w:r>
         <w:r>
           <w:rPr>
@@ -942,7 +942,7 @@
           <w:rPr>
             <w:webHidden/>
           </w:rPr>
-          <w:instrText xml:space="preserve"> PAGEREF _Toc39050831 \h </w:instrText>
+          <w:instrText xml:space="preserve"> PAGEREF _Toc40207142 \h </w:instrText>
         </w:r>
         <w:r>
           <w:rPr>
@@ -971,6 +971,77 @@
     </w:p>
     <w:p>
       <w:pPr>
+        <w:pStyle w:val="TOC2"/>
+        <w:rPr>
+          <w:rFonts w:asciiTheme="minorHAnsi" w:eastAsiaTheme="minorEastAsia" w:hAnsiTheme="minorHAnsi"/>
+          <w:lang w:eastAsia="zh-CN"/>
+        </w:rPr>
+      </w:pPr>
+      <w:hyperlink w:anchor="_Toc40207143" w:history="1">
+        <w:r>
+          <w:rPr>
+            <w:rStyle w:val="Hyperlink"/>
+          </w:rPr>
+          <w:t>4.6</w:t>
+        </w:r>
+        <w:r>
+          <w:rPr>
+            <w:rFonts w:asciiTheme="minorHAnsi" w:eastAsiaTheme="minorEastAsia" w:hAnsiTheme="minorHAnsi"/>
+            <w:lang w:eastAsia="zh-CN"/>
+          </w:rPr>
+          <w:tab/>
+        </w:r>
+        <w:r>
+          <w:rPr>
+            <w:rStyle w:val="Hyperlink"/>
+          </w:rPr>
+          <w:t>Step 6 – Recompile</w:t>
+        </w:r>
+        <w:r>
+          <w:rPr>
+            <w:webHidden/>
+          </w:rPr>
+          <w:tab/>
+        </w:r>
+        <w:r>
+          <w:rPr>
+            <w:webHidden/>
+          </w:rPr>
+          <w:fldChar w:fldCharType="begin"/>
+        </w:r>
+        <w:r>
+          <w:rPr>
+            <w:webHidden/>
+          </w:rPr>
+          <w:instrText xml:space="preserve"> PAGEREF _Toc40207143 \h </w:instrText>
+        </w:r>
+        <w:r>
+          <w:rPr>
+            <w:webHidden/>
+          </w:rPr>
+        </w:r>
+        <w:r>
+          <w:rPr>
+            <w:webHidden/>
+          </w:rPr>
+          <w:fldChar w:fldCharType="separate"/>
+        </w:r>
+        <w:r>
+          <w:rPr>
+            <w:webHidden/>
+          </w:rPr>
+          <w:t>14</w:t>
+        </w:r>
+        <w:r>
+          <w:rPr>
+            <w:webHidden/>
+          </w:rPr>
+          <w:fldChar w:fldCharType="end"/>
+        </w:r>
+      </w:hyperlink>
+    </w:p>
+    <w:p>
+      <w:pPr>
         <w:pStyle w:val="TOC1"/>
         <w:rPr>
           <w:rFonts w:asciiTheme="minorHAnsi" w:eastAsiaTheme="minorEastAsia" w:hAnsiTheme="minorHAnsi"/>
@@ -980,7 +1051,7 @@
           <w:lang w:eastAsia="zh-CN"/>
         </w:rPr>
       </w:pPr>
-      <w:hyperlink w:anchor="_Toc39050832" w:history="1">
+      <w:hyperlink w:anchor="_Toc40207144" w:history="1">
         <w:r>
           <w:rPr>
             <w:rStyle w:val="Hyperlink"/>
@@ -1024,7 +1095,7 @@
             <w:noProof/>
             <w:webHidden/>
           </w:rPr>
-          <w:instrText xml:space="preserve"> PAGEREF _Toc39050832 \h </w:instrText>
+          <w:instrText xml:space="preserve"> PAGEREF _Toc40207144 \h </w:instrText>
         </w:r>
         <w:r>
           <w:rPr>
@@ -1044,7 +1115,7 @@
             <w:noProof/>
             <w:webHidden/>
           </w:rPr>
-          <w:t>14</w:t>
+          <w:t>15</w:t>
         </w:r>
         <w:r>
           <w:rPr>
@@ -1066,13 +1137,99 @@
           <w:lang w:eastAsia="zh-CN"/>
         </w:rPr>
       </w:pPr>
-      <w:hyperlink w:anchor="_Toc39050833" w:history="1">
+      <w:hyperlink w:anchor="_Toc40207145" w:history="1">
         <w:r>
           <w:rPr>
             <w:rStyle w:val="Hyperlink"/>
             <w:noProof/>
           </w:rPr>
           <w:t>6.</w:t>
+        </w:r>
+        <w:r>
+          <w:rPr>
+            <w:rFonts w:asciiTheme="minorHAnsi" w:eastAsiaTheme="minorEastAsia" w:hAnsiTheme="minorHAnsi"/>
+            <w:b w:val="0"/>
+            <w:noProof/>
+            <w:sz w:val="22"/>
+            <w:lang w:eastAsia="zh-CN"/>
+          </w:rPr>
+          <w:tab/>
+        </w:r>
+        <w:r>
+          <w:rPr>
+            <w:rStyle w:val="Hyperlink"/>
+            <w:noProof/>
+          </w:rPr>
+          <w:t>Unify HTML “disabled” attribute changes</w:t>
+        </w:r>
+        <w:r>
+          <w:rPr>
+            <w:noProof/>
+            <w:webHidden/>
+          </w:rPr>
+          <w:tab/>
+        </w:r>
+        <w:r>
+          <w:rPr>
+            <w:noProof/>
+            <w:webHidden/>
+          </w:rPr>
+          <w:fldChar w:fldCharType="begin"/>
+        </w:r>
+        <w:r>
+          <w:rPr>
+            <w:noProof/>
+            <w:webHidden/>
+          </w:rPr>
+          <w:instrText xml:space="preserve"> PAGEREF _Toc40207145 \h </w:instrText>
+        </w:r>
+        <w:r>
+          <w:rPr>
+            <w:noProof/>
+            <w:webHidden/>
+          </w:rPr>
+        </w:r>
+        <w:r>
+          <w:rPr>
+            <w:noProof/>
+            <w:webHidden/>
+          </w:rPr>
+          <w:fldChar w:fldCharType="separate"/>
+        </w:r>
+        <w:r>
+          <w:rPr>
+            <w:noProof/>
+            <w:webHidden/>
+          </w:rPr>
+          <w:t>16</w:t>
+        </w:r>
+        <w:r>
+          <w:rPr>
+            <w:noProof/>
+            <w:webHidden/>
+          </w:rPr>
+          <w:fldChar w:fldCharType="end"/>
+        </w:r>
+      </w:hyperlink>
+    </w:p>
+    <w:p>
+      <w:pPr>
+        <w:pStyle w:val="TOC1"/>
+        <w:rPr>
+          <w:rFonts w:asciiTheme="minorHAnsi" w:eastAsiaTheme="minorEastAsia" w:hAnsiTheme="minorHAnsi"/>
+          <w:b w:val="0"/>
+          <w:noProof/>
+          <w:sz w:val="22"/>
+          <w:lang w:eastAsia="zh-CN"/>
+        </w:rPr>
+      </w:pPr>
+      <w:hyperlink w:anchor="_Toc40207146" w:history="1">
+        <w:r>
+          <w:rPr>
+            <w:rStyle w:val="Hyperlink"/>
+            <w:noProof/>
+          </w:rPr>
+          <w:t>7.</w:t>
         </w:r>
         <w:r>
           <w:rPr>
@@ -1110,7 +1267,7 @@
             <w:noProof/>
             <w:webHidden/>
           </w:rPr>
-          <w:instrText xml:space="preserve"> PAGEREF _Toc39050833 \h </w:instrText>
+          <w:instrText xml:space="preserve"> PAGEREF _Toc40207146 \h </w:instrText>
         </w:r>
         <w:r>
           <w:rPr>
@@ -1130,7 +1287,7 @@
             <w:noProof/>
             <w:webHidden/>
           </w:rPr>
-          <w:t>15</w:t>
+          <w:t>17</w:t>
         </w:r>
         <w:r>
           <w:rPr>
@@ -1151,7 +1308,7 @@
         <w:fldChar w:fldCharType="end"/>
       </w:r>
       <w:bookmarkStart w:id="0" w:name="_Toc440376140"/>
-      <w:bookmarkStart w:id="1" w:name="_Toc39050822"/>
+      <w:bookmarkStart w:id="1" w:name="_Toc40207133"/>
       <w:r>
         <w:t>O</w:t>
       </w:r>
@@ -1349,7 +1506,7 @@
       <w:pPr>
         <w:pStyle w:val="SAGEHeading2"/>
       </w:pPr>
-      <w:bookmarkStart w:id="2" w:name="_Toc39050823"/>
+      <w:bookmarkStart w:id="2" w:name="_Toc40207134"/>
       <w:r>
         <w:lastRenderedPageBreak/>
         <w:t>Required Version of Sage 300</w:t>
@@ -1417,7 +1574,7 @@
         <w:pStyle w:val="SAGEHeading1"/>
         <w:framePr w:wrap="around"/>
       </w:pPr>
-      <w:bookmarkStart w:id="3" w:name="_Toc39050824"/>
+      <w:bookmarkStart w:id="3" w:name="_Toc40207135"/>
       <w:r>
         <w:lastRenderedPageBreak/>
         <w:t>Install</w:t>
@@ -1604,7 +1761,7 @@
         </w:numPr>
       </w:pPr>
       <w:bookmarkStart w:id="4" w:name="_Toc453606102"/>
-      <w:bookmarkStart w:id="5" w:name="_Toc39050825"/>
+      <w:bookmarkStart w:id="5" w:name="_Toc40207136"/>
       <w:r>
         <w:lastRenderedPageBreak/>
         <w:t>Accessing</w:t>
@@ -1779,7 +1936,7 @@
         </w:numPr>
       </w:pPr>
       <w:bookmarkStart w:id="6" w:name="_Toc440882986"/>
-      <w:bookmarkStart w:id="7" w:name="_Toc39050826"/>
+      <w:bookmarkStart w:id="7" w:name="_Toc40207137"/>
       <w:r>
         <w:lastRenderedPageBreak/>
         <w:t xml:space="preserve">Using </w:t>
@@ -1802,7 +1959,7 @@
           <w:noProof/>
         </w:rPr>
         <w:drawing>
-          <wp:inline distT="0" distB="0" distL="0" distR="0" wp14:anchorId="224751E3" wp14:editId="389140E1">
+          <wp:inline distT="0" distB="0" distL="0" distR="0" wp14:anchorId="79A9CBE4" wp14:editId="01447C06">
             <wp:extent cx="5853430" cy="5128260"/>
             <wp:effectExtent l="0" t="0" r="0" b="0"/>
             <wp:docPr id="1" name="Picture 1"/>
@@ -1926,12 +2083,17 @@
         </w:numPr>
         <w:ind w:left="734" w:hanging="734"/>
       </w:pPr>
-      <w:bookmarkStart w:id="8" w:name="_Toc39050827"/>
+      <w:bookmarkStart w:id="8" w:name="_Toc40207138"/>
       <w:r>
         <w:lastRenderedPageBreak/>
         <w:t>Step 1 – Synchronize Kendo Files</w:t>
       </w:r>
       <w:bookmarkEnd w:id="8"/>
+    </w:p>
+    <w:p>
+      <w:pPr>
+        <w:pStyle w:val="SAGEBodyText"/>
+      </w:pPr>
     </w:p>
     <w:p>
       <w:pPr>
@@ -2060,7 +2222,7 @@
         </w:numPr>
         <w:ind w:left="734" w:hanging="734"/>
       </w:pPr>
-      <w:bookmarkStart w:id="9" w:name="_Toc39050828"/>
+      <w:bookmarkStart w:id="9" w:name="_Toc40207139"/>
       <w:r>
         <w:lastRenderedPageBreak/>
         <w:t xml:space="preserve">Step </w:t>
@@ -2216,15 +2378,15 @@
       <w:r>
         <w:br w:type="page"/>
       </w:r>
-      <w:bookmarkStart w:id="10" w:name="_Hlk27142894"/>
-      <w:bookmarkStart w:id="11" w:name="_Toc17880097"/>
-      <w:bookmarkStart w:id="12" w:name="_Toc39050829"/>
+      <w:bookmarkStart w:id="10" w:name="_Toc17880097"/>
+      <w:bookmarkStart w:id="11" w:name="_Toc40207140"/>
+      <w:bookmarkStart w:id="12" w:name="_Hlk27142894"/>
       <w:r>
         <w:lastRenderedPageBreak/>
         <w:t>Step 3 – Synchronize Accpac Libraries</w:t>
       </w:r>
+      <w:bookmarkEnd w:id="10"/>
       <w:bookmarkEnd w:id="11"/>
-      <w:bookmarkEnd w:id="12"/>
     </w:p>
     <w:p>
       <w:pPr>
@@ -2280,11 +2442,6 @@
       <w:pPr>
         <w:pStyle w:val="SAGEBodyText"/>
       </w:pPr>
-    </w:p>
-    <w:p>
-      <w:pPr>
-        <w:pStyle w:val="SAGEBodyText"/>
-      </w:pPr>
       <w:r>
         <w:t xml:space="preserve">The upgrade wizard will search for copies of the </w:t>
       </w:r>
@@ -2416,7 +2573,6 @@
         <w:pStyle w:val="SAGEBodyText"/>
       </w:pPr>
       <w:r>
-        <w:lastRenderedPageBreak/>
         <w:t xml:space="preserve">Click </w:t>
       </w:r>
       <w:r>
@@ -2455,19 +2611,23 @@
         </w:numPr>
         <w:ind w:left="734" w:hanging="734"/>
       </w:pPr>
-      <w:bookmarkStart w:id="13" w:name="_Toc39050830"/>
-      <w:bookmarkEnd w:id="10"/>
-      <w:r>
-        <w:t xml:space="preserve">Step </w:t>
-      </w:r>
-      <w:r>
-        <w:t>4</w:t>
-      </w:r>
-      <w:r>
-        <w:t xml:space="preserve"> – </w:t>
-      </w:r>
-      <w:r>
-        <w:t>Confirmation</w:t>
+      <w:bookmarkStart w:id="13" w:name="_Toc40207141"/>
+      <w:bookmarkEnd w:id="12"/>
+      <w:r>
+        <w:lastRenderedPageBreak/>
+        <w:t xml:space="preserve">Step 4 – Unify HTML </w:t>
+      </w:r>
+      <w:r>
+        <w:t>‘</w:t>
+      </w:r>
+      <w:r>
+        <w:t>disabled</w:t>
+      </w:r>
+      <w:r>
+        <w:t xml:space="preserve">’ </w:t>
+      </w:r>
+      <w:r>
+        <w:t>attribute</w:t>
       </w:r>
       <w:bookmarkEnd w:id="13"/>
     </w:p>
@@ -2485,10 +2645,10 @@
           <w:noProof/>
         </w:rPr>
         <w:drawing>
-          <wp:inline distT="0" distB="0" distL="0" distR="0" wp14:anchorId="70E38D49" wp14:editId="75D84E89">
+          <wp:inline distT="0" distB="0" distL="0" distR="0" wp14:anchorId="2890117B" wp14:editId="44E8F31E">
             <wp:extent cx="5853430" cy="5128260"/>
             <wp:effectExtent l="0" t="0" r="0" b="0"/>
-            <wp:docPr id="3" name="Picture 3"/>
+            <wp:docPr id="12" name="Picture 12"/>
             <wp:cNvGraphicFramePr>
               <a:graphicFrameLocks xmlns:a="http://schemas.openxmlformats.org/drawingml/2006/main" noChangeAspect="1"/>
             </wp:cNvGraphicFramePr>
@@ -2531,8 +2691,61 @@
         <w:pStyle w:val="SAGEBodyText"/>
       </w:pPr>
       <w:r>
-        <w:t>The solution and projects are ready to be upgraded.</w:t>
-      </w:r>
+        <w:t xml:space="preserve">This is simply an informational step. </w:t>
+      </w:r>
+      <w:r>
+        <w:rPr>
+          <w:color w:val="FD34A9" w:themeColor="accent1" w:themeTint="99"/>
+        </w:rPr>
+        <w:t xml:space="preserve">See Section 6 – </w:t>
+      </w:r>
+      <w:r>
+        <w:rPr>
+          <w:color w:val="FD34A9" w:themeColor="accent1" w:themeTint="99"/>
+        </w:rPr>
+        <w:t>Unify HTML</w:t>
+      </w:r>
+      <w:r>
+        <w:rPr>
+          <w:color w:val="FD34A9" w:themeColor="accent1" w:themeTint="99"/>
+        </w:rPr>
+        <w:t xml:space="preserve"> </w:t>
+      </w:r>
+      <w:r>
+        <w:rPr>
+          <w:color w:val="FD34A9" w:themeColor="accent1" w:themeTint="99"/>
+        </w:rPr>
+        <w:t>‘</w:t>
+      </w:r>
+      <w:r>
+        <w:rPr>
+          <w:color w:val="FD34A9" w:themeColor="accent1" w:themeTint="99"/>
+        </w:rPr>
+        <w:t>disabled</w:t>
+      </w:r>
+      <w:r>
+        <w:rPr>
+          <w:color w:val="FD34A9" w:themeColor="accent1" w:themeTint="99"/>
+        </w:rPr>
+        <w:t>’</w:t>
+      </w:r>
+      <w:r>
+        <w:rPr>
+          <w:color w:val="FD34A9" w:themeColor="accent1" w:themeTint="99"/>
+        </w:rPr>
+        <w:t xml:space="preserve"> attribute </w:t>
+      </w:r>
+      <w:r>
+        <w:rPr>
+          <w:color w:val="FD34A9" w:themeColor="accent1" w:themeTint="99"/>
+        </w:rPr>
+        <w:t>changes for full details on the manual modifications required.</w:t>
+      </w:r>
+    </w:p>
+    <w:p>
+      <w:pPr>
+        <w:pStyle w:val="SAGEBodyText"/>
+      </w:pPr>
     </w:p>
     <w:p>
       <w:pPr>
@@ -2545,10 +2758,10 @@
         <w:rPr>
           <w:rStyle w:val="SAGETextUI"/>
         </w:rPr>
-        <w:t>Upgrade</w:t>
-      </w:r>
-      <w:r>
-        <w:t xml:space="preserve"> to upgrade the solution and projects or </w:t>
+        <w:t>Next</w:t>
+      </w:r>
+      <w:r>
+        <w:t xml:space="preserve"> to proceed or </w:t>
       </w:r>
       <w:r>
         <w:rPr>
@@ -2559,17 +2772,11 @@
       <w:r>
         <w:t xml:space="preserve"> to go back to the previous step.</w:t>
       </w:r>
-      <w:r>
-        <w:t xml:space="preserve"> </w:t>
-      </w:r>
     </w:p>
     <w:p>
       <w:pPr>
         <w:spacing w:after="200" w:line="0" w:lineRule="auto"/>
         <w:rPr>
-          <w:b/>
-          <w:color w:val="2E3456"/>
-          <w:sz w:val="30"/>
           <w:lang w:val="en-US"/>
         </w:rPr>
       </w:pPr>
@@ -2586,7 +2793,7 @@
         </w:numPr>
         <w:ind w:left="734" w:hanging="734"/>
       </w:pPr>
-      <w:bookmarkStart w:id="14" w:name="_Toc39050831"/>
+      <w:bookmarkStart w:id="14" w:name="_Toc40207142"/>
       <w:r>
         <w:lastRenderedPageBreak/>
         <w:t xml:space="preserve">Step </w:t>
@@ -2595,7 +2802,10 @@
         <w:t>5</w:t>
       </w:r>
       <w:r>
-        <w:t xml:space="preserve"> – Recompile</w:t>
+        <w:t xml:space="preserve"> – </w:t>
+      </w:r>
+      <w:r>
+        <w:t>Confirmation</w:t>
       </w:r>
       <w:bookmarkEnd w:id="14"/>
     </w:p>
@@ -2613,10 +2823,10 @@
           <w:noProof/>
         </w:rPr>
         <w:drawing>
-          <wp:inline distT="0" distB="0" distL="0" distR="0" wp14:anchorId="65F28BD9" wp14:editId="2563E522">
+          <wp:inline distT="0" distB="0" distL="0" distR="0" wp14:anchorId="592809C3" wp14:editId="7DC66FDB">
             <wp:extent cx="5853430" cy="5128260"/>
             <wp:effectExtent l="0" t="0" r="0" b="0"/>
-            <wp:docPr id="4" name="Picture 4"/>
+            <wp:docPr id="15" name="Picture 15"/>
             <wp:cNvGraphicFramePr>
               <a:graphicFrameLocks xmlns:a="http://schemas.openxmlformats.org/drawingml/2006/main" noChangeAspect="1"/>
             </wp:cNvGraphicFramePr>
@@ -2659,6 +2869,134 @@
         <w:pStyle w:val="SAGEBodyText"/>
       </w:pPr>
       <w:r>
+        <w:t>The solution and projects are ready to be upgraded.</w:t>
+      </w:r>
+    </w:p>
+    <w:p>
+      <w:pPr>
+        <w:pStyle w:val="SAGEBodyText"/>
+      </w:pPr>
+      <w:r>
+        <w:t xml:space="preserve">Click </w:t>
+      </w:r>
+      <w:r>
+        <w:rPr>
+          <w:rStyle w:val="SAGETextUI"/>
+        </w:rPr>
+        <w:t>Upgrade</w:t>
+      </w:r>
+      <w:r>
+        <w:t xml:space="preserve"> to upgrade the solution and projects or </w:t>
+      </w:r>
+      <w:r>
+        <w:rPr>
+          <w:rStyle w:val="SAGETextUI"/>
+        </w:rPr>
+        <w:t>Back</w:t>
+      </w:r>
+      <w:r>
+        <w:t xml:space="preserve"> to go back to the previous step.</w:t>
+      </w:r>
+      <w:r>
+        <w:t xml:space="preserve"> </w:t>
+      </w:r>
+    </w:p>
+    <w:p>
+      <w:pPr>
+        <w:spacing w:after="200" w:line="0" w:lineRule="auto"/>
+        <w:rPr>
+          <w:b/>
+          <w:color w:val="2E3456"/>
+          <w:sz w:val="30"/>
+          <w:lang w:val="en-US"/>
+        </w:rPr>
+      </w:pPr>
+      <w:r>
+        <w:br w:type="page"/>
+      </w:r>
+    </w:p>
+    <w:p>
+      <w:pPr>
+        <w:pStyle w:val="SAGEHeading2"/>
+        <w:numPr>
+          <w:ilvl w:val="1"/>
+          <w:numId w:val="35"/>
+        </w:numPr>
+        <w:ind w:left="734" w:hanging="734"/>
+      </w:pPr>
+      <w:bookmarkStart w:id="15" w:name="_Toc40207143"/>
+      <w:r>
+        <w:lastRenderedPageBreak/>
+        <w:t xml:space="preserve">Step </w:t>
+      </w:r>
+      <w:r>
+        <w:t>6</w:t>
+      </w:r>
+      <w:r>
+        <w:t xml:space="preserve"> – Recompile</w:t>
+      </w:r>
+      <w:bookmarkEnd w:id="15"/>
+    </w:p>
+    <w:p>
+      <w:pPr>
+        <w:pStyle w:val="SAGEBodyText"/>
+      </w:pPr>
+    </w:p>
+    <w:p>
+      <w:pPr>
+        <w:pStyle w:val="SAGEBodyText"/>
+      </w:pPr>
+      <w:r>
+        <w:rPr>
+          <w:noProof/>
+        </w:rPr>
+        <w:drawing>
+          <wp:inline distT="0" distB="0" distL="0" distR="0" wp14:anchorId="3CE4E6C0" wp14:editId="59B836B9">
+            <wp:extent cx="5853430" cy="5128260"/>
+            <wp:effectExtent l="0" t="0" r="0" b="0"/>
+            <wp:docPr id="18" name="Picture 18"/>
+            <wp:cNvGraphicFramePr>
+              <a:graphicFrameLocks xmlns:a="http://schemas.openxmlformats.org/drawingml/2006/main" noChangeAspect="1"/>
+            </wp:cNvGraphicFramePr>
+            <a:graphic xmlns:a="http://schemas.openxmlformats.org/drawingml/2006/main">
+              <a:graphicData uri="http://schemas.openxmlformats.org/drawingml/2006/picture">
+                <pic:pic xmlns:pic="http://schemas.openxmlformats.org/drawingml/2006/picture">
+                  <pic:nvPicPr>
+                    <pic:cNvPr id="1" name=""/>
+                    <pic:cNvPicPr/>
+                  </pic:nvPicPr>
+                  <pic:blipFill>
+                    <a:blip r:embed="rId17"/>
+                    <a:stretch>
+                      <a:fillRect/>
+                    </a:stretch>
+                  </pic:blipFill>
+                  <pic:spPr>
+                    <a:xfrm>
+                      <a:off x="0" y="0"/>
+                      <a:ext cx="5853430" cy="5128260"/>
+                    </a:xfrm>
+                    <a:prstGeom prst="rect">
+                      <a:avLst/>
+                    </a:prstGeom>
+                  </pic:spPr>
+                </pic:pic>
+              </a:graphicData>
+            </a:graphic>
+          </wp:inline>
+        </w:drawing>
+      </w:r>
+    </w:p>
+    <w:p>
+      <w:pPr>
+        <w:pStyle w:val="SAGEBodyText"/>
+      </w:pPr>
+    </w:p>
+    <w:p>
+      <w:pPr>
+        <w:pStyle w:val="SAGEBodyText"/>
+      </w:pPr>
+      <w:r>
         <w:t xml:space="preserve">Click </w:t>
       </w:r>
       <w:r>
@@ -2780,12 +3118,12 @@
         <w:pStyle w:val="SAGEHeading1"/>
         <w:framePr w:wrap="around"/>
       </w:pPr>
-      <w:bookmarkStart w:id="15" w:name="_Toc39050832"/>
+      <w:bookmarkStart w:id="16" w:name="_Toc40207144"/>
       <w:r>
         <w:lastRenderedPageBreak/>
         <w:t>Upgrade Log</w:t>
       </w:r>
-      <w:bookmarkEnd w:id="15"/>
+      <w:bookmarkEnd w:id="16"/>
     </w:p>
     <w:p>
       <w:pPr>
@@ -2832,7 +3170,7 @@
                     <pic:cNvPicPr/>
                   </pic:nvPicPr>
                   <pic:blipFill>
-                    <a:blip r:embed="rId17"/>
+                    <a:blip r:embed="rId18"/>
                     <a:stretch>
                       <a:fillRect/>
                     </a:stretch>
@@ -2870,12 +3208,321 @@
         <w:pStyle w:val="SAGEHeading1"/>
         <w:framePr w:wrap="around"/>
       </w:pPr>
-      <w:bookmarkStart w:id="16" w:name="_Toc39050833"/>
+      <w:bookmarkStart w:id="17" w:name="_Toc17880102"/>
+      <w:bookmarkStart w:id="18" w:name="_Toc40207145"/>
+      <w:r>
+        <w:lastRenderedPageBreak/>
+        <w:t xml:space="preserve">Unify HTML </w:t>
+      </w:r>
+      <w:r>
+        <w:t>‘</w:t>
+      </w:r>
+      <w:r>
+        <w:t>disabled</w:t>
+      </w:r>
+      <w:r>
+        <w:t>’</w:t>
+      </w:r>
+      <w:r>
+        <w:t xml:space="preserve"> attribute changes</w:t>
+      </w:r>
+      <w:bookmarkEnd w:id="17"/>
+      <w:bookmarkEnd w:id="18"/>
+    </w:p>
+    <w:p>
+      <w:pPr>
+        <w:pStyle w:val="SAGEBodyText"/>
+        <w:numPr>
+          <w:ilvl w:val="0"/>
+          <w:numId w:val="38"/>
+        </w:numPr>
+        <w:spacing w:line="360" w:lineRule="auto"/>
+        <w:rPr>
+          <w:b/>
+        </w:rPr>
+      </w:pPr>
+      <w:r>
+        <w:rPr>
+          <w:b/>
+        </w:rPr>
+        <w:t>File</w:t>
+      </w:r>
+      <w:r>
+        <w:rPr>
+          <w:b/>
+        </w:rPr>
+        <w:t>s</w:t>
+      </w:r>
+      <w:r>
+        <w:rPr>
+          <w:b/>
+        </w:rPr>
+        <w:t xml:space="preserve"> affected</w:t>
+      </w:r>
+    </w:p>
+    <w:p>
+      <w:pPr>
+        <w:pStyle w:val="SAGEBodyText"/>
+        <w:spacing w:line="360" w:lineRule="auto"/>
+        <w:ind w:left="576" w:firstLine="144"/>
+      </w:pPr>
+      <w:r>
+        <w:t xml:space="preserve">All </w:t>
+      </w:r>
+      <w:proofErr w:type="spellStart"/>
+      <w:r>
+        <w:t>cshtml</w:t>
+      </w:r>
+      <w:proofErr w:type="spellEnd"/>
+      <w:r>
+        <w:t xml:space="preserve"> files with Sage 300 HTML helper control defined</w:t>
+      </w:r>
+      <w:r>
+        <w:t xml:space="preserve"> that contain</w:t>
+      </w:r>
+      <w:r>
+        <w:t>s</w:t>
+      </w:r>
+      <w:r>
+        <w:t xml:space="preserve"> ‘disabled’ in the </w:t>
+      </w:r>
+      <w:r>
+        <w:t>html attributes</w:t>
+      </w:r>
+    </w:p>
+    <w:p>
+      <w:pPr>
+        <w:pStyle w:val="SAGEBodyText"/>
+        <w:numPr>
+          <w:ilvl w:val="0"/>
+          <w:numId w:val="38"/>
+        </w:numPr>
+        <w:spacing w:line="360" w:lineRule="auto"/>
+      </w:pPr>
+      <w:r>
+        <w:rPr>
+          <w:b/>
+        </w:rPr>
+        <w:t>Description</w:t>
+      </w:r>
+    </w:p>
+    <w:p>
+      <w:pPr>
+        <w:pStyle w:val="SAGEBodyText"/>
+        <w:spacing w:line="360" w:lineRule="auto"/>
+        <w:ind w:left="720"/>
+      </w:pPr>
+      <w:r>
+        <w:t xml:space="preserve">Change the </w:t>
+      </w:r>
+      <w:r>
+        <w:t xml:space="preserve">value of the </w:t>
+      </w:r>
+      <w:r>
+        <w:t xml:space="preserve">‘disabled’ attribute to </w:t>
+      </w:r>
+      <w:r>
+        <w:t>“</w:t>
+      </w:r>
+      <w:r>
+        <w:t>disabled</w:t>
+      </w:r>
+      <w:r>
+        <w:t>”</w:t>
+      </w:r>
+    </w:p>
+    <w:p>
+      <w:pPr>
+        <w:pStyle w:val="SAGEBodyText"/>
+        <w:numPr>
+          <w:ilvl w:val="0"/>
+          <w:numId w:val="38"/>
+        </w:numPr>
+        <w:spacing w:line="360" w:lineRule="auto"/>
+        <w:rPr>
+          <w:b/>
+        </w:rPr>
+      </w:pPr>
+      <w:r>
+        <w:rPr>
+          <w:b/>
+        </w:rPr>
+        <w:t>Before Change</w:t>
+      </w:r>
+      <w:r>
+        <w:rPr>
+          <w:b/>
+        </w:rPr>
+        <w:tab/>
+      </w:r>
+    </w:p>
+    <w:p>
+      <w:pPr>
+        <w:pStyle w:val="SAGEBodyText"/>
+        <w:spacing w:line="360" w:lineRule="auto"/>
+        <w:ind w:left="720"/>
+        <w:rPr>
+          <w:rFonts w:ascii="Consolas" w:hAnsi="Consolas" w:cs="Consolas"/>
+          <w:color w:val="000000"/>
+          <w:sz w:val="19"/>
+          <w:szCs w:val="19"/>
+          <w:highlight w:val="white"/>
+        </w:rPr>
+      </w:pPr>
+      <w:r>
+        <w:rPr>
+          <w:noProof/>
+        </w:rPr>
+        <w:drawing>
+          <wp:inline distT="0" distB="0" distL="0" distR="0" wp14:anchorId="33A8EBB9" wp14:editId="099030A4">
+            <wp:extent cx="5853430" cy="777240"/>
+            <wp:effectExtent l="0" t="0" r="0" b="3810"/>
+            <wp:docPr id="3" name="Picture 3"/>
+            <wp:cNvGraphicFramePr>
+              <a:graphicFrameLocks xmlns:a="http://schemas.openxmlformats.org/drawingml/2006/main" noChangeAspect="1"/>
+            </wp:cNvGraphicFramePr>
+            <a:graphic xmlns:a="http://schemas.openxmlformats.org/drawingml/2006/main">
+              <a:graphicData uri="http://schemas.openxmlformats.org/drawingml/2006/picture">
+                <pic:pic xmlns:pic="http://schemas.openxmlformats.org/drawingml/2006/picture">
+                  <pic:nvPicPr>
+                    <pic:cNvPr id="1" name=""/>
+                    <pic:cNvPicPr/>
+                  </pic:nvPicPr>
+                  <pic:blipFill>
+                    <a:blip r:embed="rId19"/>
+                    <a:stretch>
+                      <a:fillRect/>
+                    </a:stretch>
+                  </pic:blipFill>
+                  <pic:spPr>
+                    <a:xfrm>
+                      <a:off x="0" y="0"/>
+                      <a:ext cx="5853430" cy="777240"/>
+                    </a:xfrm>
+                    <a:prstGeom prst="rect">
+                      <a:avLst/>
+                    </a:prstGeom>
+                  </pic:spPr>
+                </pic:pic>
+              </a:graphicData>
+            </a:graphic>
+          </wp:inline>
+        </w:drawing>
+      </w:r>
+    </w:p>
+    <w:p>
+      <w:pPr>
+        <w:pStyle w:val="SAGEBodyText"/>
+        <w:numPr>
+          <w:ilvl w:val="0"/>
+          <w:numId w:val="38"/>
+        </w:numPr>
+        <w:spacing w:line="360" w:lineRule="auto"/>
+        <w:rPr>
+          <w:b/>
+        </w:rPr>
+      </w:pPr>
+      <w:r>
+        <w:rPr>
+          <w:b/>
+        </w:rPr>
+        <w:t>After Change</w:t>
+      </w:r>
+      <w:r>
+        <w:rPr>
+          <w:b/>
+        </w:rPr>
+        <w:tab/>
+      </w:r>
+    </w:p>
+    <w:p>
+      <w:pPr>
+        <w:pStyle w:val="SAGEBodyText"/>
+        <w:spacing w:line="360" w:lineRule="auto"/>
+        <w:ind w:left="720"/>
+        <w:rPr>
+          <w:rFonts w:ascii="Consolas" w:hAnsi="Consolas" w:cs="Consolas"/>
+          <w:color w:val="000000"/>
+          <w:sz w:val="19"/>
+          <w:szCs w:val="19"/>
+          <w:highlight w:val="white"/>
+        </w:rPr>
+      </w:pPr>
+      <w:r>
+        <w:rPr>
+          <w:noProof/>
+        </w:rPr>
+        <w:drawing>
+          <wp:inline distT="0" distB="0" distL="0" distR="0" wp14:anchorId="3D12FA50" wp14:editId="1B065D62">
+            <wp:extent cx="5853430" cy="770255"/>
+            <wp:effectExtent l="0" t="0" r="0" b="0"/>
+            <wp:docPr id="4" name="Picture 4"/>
+            <wp:cNvGraphicFramePr>
+              <a:graphicFrameLocks xmlns:a="http://schemas.openxmlformats.org/drawingml/2006/main" noChangeAspect="1"/>
+            </wp:cNvGraphicFramePr>
+            <a:graphic xmlns:a="http://schemas.openxmlformats.org/drawingml/2006/main">
+              <a:graphicData uri="http://schemas.openxmlformats.org/drawingml/2006/picture">
+                <pic:pic xmlns:pic="http://schemas.openxmlformats.org/drawingml/2006/picture">
+                  <pic:nvPicPr>
+                    <pic:cNvPr id="1" name=""/>
+                    <pic:cNvPicPr/>
+                  </pic:nvPicPr>
+                  <pic:blipFill>
+                    <a:blip r:embed="rId20"/>
+                    <a:stretch>
+                      <a:fillRect/>
+                    </a:stretch>
+                  </pic:blipFill>
+                  <pic:spPr>
+                    <a:xfrm>
+                      <a:off x="0" y="0"/>
+                      <a:ext cx="5853430" cy="770255"/>
+                    </a:xfrm>
+                    <a:prstGeom prst="rect">
+                      <a:avLst/>
+                    </a:prstGeom>
+                  </pic:spPr>
+                </pic:pic>
+              </a:graphicData>
+            </a:graphic>
+          </wp:inline>
+        </w:drawing>
+      </w:r>
+    </w:p>
+    <w:p>
+      <w:pPr>
+        <w:spacing w:after="200" w:line="0" w:lineRule="auto"/>
+        <w:rPr>
+          <w:rFonts w:ascii="Consolas" w:hAnsi="Consolas" w:cs="Consolas"/>
+          <w:color w:val="000000"/>
+          <w:sz w:val="19"/>
+          <w:szCs w:val="19"/>
+          <w:highlight w:val="white"/>
+          <w:lang w:val="en-US"/>
+        </w:rPr>
+      </w:pPr>
+      <w:r>
+        <w:rPr>
+          <w:rFonts w:ascii="Consolas" w:hAnsi="Consolas" w:cs="Consolas"/>
+          <w:color w:val="000000"/>
+          <w:sz w:val="19"/>
+          <w:szCs w:val="19"/>
+          <w:highlight w:val="white"/>
+        </w:rPr>
+        <w:br w:type="page"/>
+      </w:r>
+    </w:p>
+    <w:p>
+      <w:pPr>
+        <w:pStyle w:val="SAGEHeading1"/>
+        <w:framePr w:wrap="around"/>
+      </w:pPr>
+      <w:bookmarkStart w:id="19" w:name="_Toc40207146"/>
       <w:r>
         <w:lastRenderedPageBreak/>
         <w:t>Compilation Troubleshooting</w:t>
       </w:r>
-      <w:bookmarkEnd w:id="16"/>
+      <w:bookmarkEnd w:id="19"/>
     </w:p>
     <w:p>
       <w:pPr>
@@ -2974,12 +3621,12 @@
       </w:pPr>
     </w:p>
     <w:sectPr>
-      <w:headerReference w:type="even" r:id="rId18"/>
-      <w:headerReference w:type="default" r:id="rId19"/>
-      <w:footerReference w:type="even" r:id="rId20"/>
-      <w:footerReference w:type="default" r:id="rId21"/>
-      <w:headerReference w:type="first" r:id="rId22"/>
-      <w:footerReference w:type="first" r:id="rId23"/>
+      <w:headerReference w:type="even" r:id="rId21"/>
+      <w:headerReference w:type="default" r:id="rId22"/>
+      <w:footerReference w:type="even" r:id="rId23"/>
+      <w:footerReference w:type="default" r:id="rId24"/>
+      <w:headerReference w:type="first" r:id="rId25"/>
+      <w:footerReference w:type="first" r:id="rId26"/>
       <w:pgSz w:w="12242" w:h="15842" w:code="1"/>
       <w:pgMar w:top="709" w:right="1440" w:bottom="1701" w:left="1584" w:header="624" w:footer="397" w:gutter="0"/>
       <w:cols w:space="708"/>
@@ -2990,7 +3637,7 @@
 </file>
 
 <file path=word/endnotes.xml><?xml version="1.0" encoding="utf-8"?>
-<w:endnotes xmlns:wpc="http://schemas.microsoft.com/office/word/2010/wordprocessingCanvas" xmlns:cx="http://schemas.microsoft.com/office/drawing/2014/chartex" xmlns:cx1="http://schemas.microsoft.com/office/drawing/2015/9/8/chartex" xmlns:cx2="http://schemas.microsoft.com/office/drawing/2015/10/21/chartex" xmlns:cx3="http://schemas.microsoft.com/office/drawing/2016/5/9/chartex" xmlns:cx4="http://schemas.microsoft.com/office/drawing/2016/5/10/chartex" xmlns:cx5="http://schemas.microsoft.com/office/drawing/2016/5/11/chartex" xmlns:cx6="http://schemas.microsoft.com/office/drawing/2016/5/12/chartex" xmlns:cx7="http://schemas.microsoft.com/office/drawing/2016/5/13/chartex" xmlns:cx8="http://schemas.microsoft.com/office/drawing/2016/5/14/chartex" xmlns:mc="http://schemas.openxmlformats.org/markup-compatibility/2006" xmlns:aink="http://schemas.microsoft.com/office/drawing/2016/ink" xmlns:am3d="http://schemas.microsoft.com/office/drawing/2017/model3d" xmlns:o="urn:schemas-microsoft-com:office:office" xmlns:r="http://schemas.openxmlformats.org/officeDocument/2006/relationships" xmlns:m="http://schemas.openxmlformats.org/officeDocument/2006/math" xmlns:v="urn:schemas-microsoft-com:vml" xmlns:wp14="http://schemas.microsoft.com/office/word/2010/wordprocessingDrawing" xmlns:wp="http://schemas.openxmlformats.org/drawingml/2006/wordprocessingDrawing" xmlns:w10="urn:schemas-microsoft-com:office:word" xmlns:w="http://schemas.openxmlformats.org/wordprocessingml/2006/main" xmlns:w14="http://schemas.microsoft.com/office/word/2010/wordml" xmlns:w15="http://schemas.microsoft.com/office/word/2012/wordml" xmlns:w16cid="http://schemas.microsoft.com/office/word/2016/wordml/cid" xmlns:w16se="http://schemas.microsoft.com/office/word/2015/wordml/symex" xmlns:wpg="http://schemas.microsoft.com/office/word/2010/wordprocessingGroup" xmlns:wpi="http://schemas.microsoft.com/office/word/2010/wordprocessingInk" xmlns:wne="http://schemas.microsoft.com/office/word/2006/wordml" xmlns:wps="http://schemas.microsoft.com/office/word/2010/wordprocessingShape" mc:Ignorable="w14 w15 w16se w16cid wp14">
+<w:endnotes xmlns:wpc="http://schemas.microsoft.com/office/word/2010/wordprocessingCanvas" xmlns:cx="http://schemas.microsoft.com/office/drawing/2014/chartex" xmlns:cx1="http://schemas.microsoft.com/office/drawing/2015/9/8/chartex" xmlns:cx2="http://schemas.microsoft.com/office/drawing/2015/10/21/chartex" xmlns:cx3="http://schemas.microsoft.com/office/drawing/2016/5/9/chartex" xmlns:cx4="http://schemas.microsoft.com/office/drawing/2016/5/10/chartex" xmlns:cx5="http://schemas.microsoft.com/office/drawing/2016/5/11/chartex" xmlns:cx6="http://schemas.microsoft.com/office/drawing/2016/5/12/chartex" xmlns:cx7="http://schemas.microsoft.com/office/drawing/2016/5/13/chartex" xmlns:cx8="http://schemas.microsoft.com/office/drawing/2016/5/14/chartex" xmlns:mc="http://schemas.openxmlformats.org/markup-compatibility/2006" xmlns:aink="http://schemas.microsoft.com/office/drawing/2016/ink" xmlns:am3d="http://schemas.microsoft.com/office/drawing/2017/model3d" xmlns:o="urn:schemas-microsoft-com:office:office" xmlns:r="http://schemas.openxmlformats.org/officeDocument/2006/relationships" xmlns:m="http://schemas.openxmlformats.org/officeDocument/2006/math" xmlns:v="urn:schemas-microsoft-com:vml" xmlns:wp14="http://schemas.microsoft.com/office/word/2010/wordprocessingDrawing" xmlns:wp="http://schemas.openxmlformats.org/drawingml/2006/wordprocessingDrawing" xmlns:w10="urn:schemas-microsoft-com:office:word" xmlns:w="http://schemas.openxmlformats.org/wordprocessingml/2006/main" xmlns:w14="http://schemas.microsoft.com/office/word/2010/wordml" xmlns:w15="http://schemas.microsoft.com/office/word/2012/wordml" xmlns:w16cex="http://schemas.microsoft.com/office/word/2018/wordml/cex" xmlns:w16cid="http://schemas.microsoft.com/office/word/2016/wordml/cid" xmlns:w16="http://schemas.microsoft.com/office/word/2018/wordml" xmlns:w16se="http://schemas.microsoft.com/office/word/2015/wordml/symex" xmlns:wpg="http://schemas.microsoft.com/office/word/2010/wordprocessingGroup" xmlns:wpi="http://schemas.microsoft.com/office/word/2010/wordprocessingInk" xmlns:wne="http://schemas.microsoft.com/office/word/2006/wordml" xmlns:wps="http://schemas.microsoft.com/office/word/2010/wordprocessingShape" mc:Ignorable="w14 w15 w16se w16cid w16 w16cex wp14">
   <w:endnote w:type="separator" w:id="-1">
     <w:p>
       <w:pPr>
@@ -3017,7 +3664,7 @@
 </file>
 
 <file path=word/footer1.xml><?xml version="1.0" encoding="utf-8"?>
-<w:ftr xmlns:wpc="http://schemas.microsoft.com/office/word/2010/wordprocessingCanvas" xmlns:cx="http://schemas.microsoft.com/office/drawing/2014/chartex" xmlns:cx1="http://schemas.microsoft.com/office/drawing/2015/9/8/chartex" xmlns:cx2="http://schemas.microsoft.com/office/drawing/2015/10/21/chartex" xmlns:cx3="http://schemas.microsoft.com/office/drawing/2016/5/9/chartex" xmlns:cx4="http://schemas.microsoft.com/office/drawing/2016/5/10/chartex" xmlns:cx5="http://schemas.microsoft.com/office/drawing/2016/5/11/chartex" xmlns:cx6="http://schemas.microsoft.com/office/drawing/2016/5/12/chartex" xmlns:cx7="http://schemas.microsoft.com/office/drawing/2016/5/13/chartex" xmlns:cx8="http://schemas.microsoft.com/office/drawing/2016/5/14/chartex" xmlns:mc="http://schemas.openxmlformats.org/markup-compatibility/2006" xmlns:aink="http://schemas.microsoft.com/office/drawing/2016/ink" xmlns:am3d="http://schemas.microsoft.com/office/drawing/2017/model3d" xmlns:o="urn:schemas-microsoft-com:office:office" xmlns:r="http://schemas.openxmlformats.org/officeDocument/2006/relationships" xmlns:m="http://schemas.openxmlformats.org/officeDocument/2006/math" xmlns:v="urn:schemas-microsoft-com:vml" xmlns:wp14="http://schemas.microsoft.com/office/word/2010/wordprocessingDrawing" xmlns:wp="http://schemas.openxmlformats.org/drawingml/2006/wordprocessingDrawing" xmlns:w10="urn:schemas-microsoft-com:office:word" xmlns:w="http://schemas.openxmlformats.org/wordprocessingml/2006/main" xmlns:w14="http://schemas.microsoft.com/office/word/2010/wordml" xmlns:w15="http://schemas.microsoft.com/office/word/2012/wordml" xmlns:w16cid="http://schemas.microsoft.com/office/word/2016/wordml/cid" xmlns:w16se="http://schemas.microsoft.com/office/word/2015/wordml/symex" xmlns:wpg="http://schemas.microsoft.com/office/word/2010/wordprocessingGroup" xmlns:wpi="http://schemas.microsoft.com/office/word/2010/wordprocessingInk" xmlns:wne="http://schemas.microsoft.com/office/word/2006/wordml" xmlns:wps="http://schemas.microsoft.com/office/word/2010/wordprocessingShape" mc:Ignorable="w14 w15 w16se w16cid wp14">
+<w:ftr xmlns:wpc="http://schemas.microsoft.com/office/word/2010/wordprocessingCanvas" xmlns:cx="http://schemas.microsoft.com/office/drawing/2014/chartex" xmlns:cx1="http://schemas.microsoft.com/office/drawing/2015/9/8/chartex" xmlns:cx2="http://schemas.microsoft.com/office/drawing/2015/10/21/chartex" xmlns:cx3="http://schemas.microsoft.com/office/drawing/2016/5/9/chartex" xmlns:cx4="http://schemas.microsoft.com/office/drawing/2016/5/10/chartex" xmlns:cx5="http://schemas.microsoft.com/office/drawing/2016/5/11/chartex" xmlns:cx6="http://schemas.microsoft.com/office/drawing/2016/5/12/chartex" xmlns:cx7="http://schemas.microsoft.com/office/drawing/2016/5/13/chartex" xmlns:cx8="http://schemas.microsoft.com/office/drawing/2016/5/14/chartex" xmlns:mc="http://schemas.openxmlformats.org/markup-compatibility/2006" xmlns:aink="http://schemas.microsoft.com/office/drawing/2016/ink" xmlns:am3d="http://schemas.microsoft.com/office/drawing/2017/model3d" xmlns:o="urn:schemas-microsoft-com:office:office" xmlns:r="http://schemas.openxmlformats.org/officeDocument/2006/relationships" xmlns:m="http://schemas.openxmlformats.org/officeDocument/2006/math" xmlns:v="urn:schemas-microsoft-com:vml" xmlns:wp14="http://schemas.microsoft.com/office/word/2010/wordprocessingDrawing" xmlns:wp="http://schemas.openxmlformats.org/drawingml/2006/wordprocessingDrawing" xmlns:w10="urn:schemas-microsoft-com:office:word" xmlns:w="http://schemas.openxmlformats.org/wordprocessingml/2006/main" xmlns:w14="http://schemas.microsoft.com/office/word/2010/wordml" xmlns:w15="http://schemas.microsoft.com/office/word/2012/wordml" xmlns:w16cex="http://schemas.microsoft.com/office/word/2018/wordml/cex" xmlns:w16cid="http://schemas.microsoft.com/office/word/2016/wordml/cid" xmlns:w16="http://schemas.microsoft.com/office/word/2018/wordml" xmlns:w16se="http://schemas.microsoft.com/office/word/2015/wordml/symex" xmlns:wpg="http://schemas.microsoft.com/office/word/2010/wordprocessingGroup" xmlns:wpi="http://schemas.microsoft.com/office/word/2010/wordprocessingInk" xmlns:wne="http://schemas.microsoft.com/office/word/2006/wordml" xmlns:wps="http://schemas.microsoft.com/office/word/2010/wordprocessingShape" mc:Ignorable="w14 w15 w16se w16cid w16 w16cex wp14">
   <w:p>
     <w:pPr>
       <w:pStyle w:val="SAGEFooter"/>
@@ -3129,7 +3776,7 @@
 </file>
 
 <file path=word/footer2.xml><?xml version="1.0" encoding="utf-8"?>
-<w:ftr xmlns:wpc="http://schemas.microsoft.com/office/word/2010/wordprocessingCanvas" xmlns:cx="http://schemas.microsoft.com/office/drawing/2014/chartex" xmlns:cx1="http://schemas.microsoft.com/office/drawing/2015/9/8/chartex" xmlns:cx2="http://schemas.microsoft.com/office/drawing/2015/10/21/chartex" xmlns:cx3="http://schemas.microsoft.com/office/drawing/2016/5/9/chartex" xmlns:cx4="http://schemas.microsoft.com/office/drawing/2016/5/10/chartex" xmlns:cx5="http://schemas.microsoft.com/office/drawing/2016/5/11/chartex" xmlns:cx6="http://schemas.microsoft.com/office/drawing/2016/5/12/chartex" xmlns:cx7="http://schemas.microsoft.com/office/drawing/2016/5/13/chartex" xmlns:cx8="http://schemas.microsoft.com/office/drawing/2016/5/14/chartex" xmlns:mc="http://schemas.openxmlformats.org/markup-compatibility/2006" xmlns:aink="http://schemas.microsoft.com/office/drawing/2016/ink" xmlns:am3d="http://schemas.microsoft.com/office/drawing/2017/model3d" xmlns:o="urn:schemas-microsoft-com:office:office" xmlns:r="http://schemas.openxmlformats.org/officeDocument/2006/relationships" xmlns:m="http://schemas.openxmlformats.org/officeDocument/2006/math" xmlns:v="urn:schemas-microsoft-com:vml" xmlns:wp14="http://schemas.microsoft.com/office/word/2010/wordprocessingDrawing" xmlns:wp="http://schemas.openxmlformats.org/drawingml/2006/wordprocessingDrawing" xmlns:w10="urn:schemas-microsoft-com:office:word" xmlns:w="http://schemas.openxmlformats.org/wordprocessingml/2006/main" xmlns:w14="http://schemas.microsoft.com/office/word/2010/wordml" xmlns:w15="http://schemas.microsoft.com/office/word/2012/wordml" xmlns:w16cid="http://schemas.microsoft.com/office/word/2016/wordml/cid" xmlns:w16se="http://schemas.microsoft.com/office/word/2015/wordml/symex" xmlns:wpg="http://schemas.microsoft.com/office/word/2010/wordprocessingGroup" xmlns:wpi="http://schemas.microsoft.com/office/word/2010/wordprocessingInk" xmlns:wne="http://schemas.microsoft.com/office/word/2006/wordml" xmlns:wps="http://schemas.microsoft.com/office/word/2010/wordprocessingShape" mc:Ignorable="w14 w15 w16se w16cid wp14">
+<w:ftr xmlns:wpc="http://schemas.microsoft.com/office/word/2010/wordprocessingCanvas" xmlns:cx="http://schemas.microsoft.com/office/drawing/2014/chartex" xmlns:cx1="http://schemas.microsoft.com/office/drawing/2015/9/8/chartex" xmlns:cx2="http://schemas.microsoft.com/office/drawing/2015/10/21/chartex" xmlns:cx3="http://schemas.microsoft.com/office/drawing/2016/5/9/chartex" xmlns:cx4="http://schemas.microsoft.com/office/drawing/2016/5/10/chartex" xmlns:cx5="http://schemas.microsoft.com/office/drawing/2016/5/11/chartex" xmlns:cx6="http://schemas.microsoft.com/office/drawing/2016/5/12/chartex" xmlns:cx7="http://schemas.microsoft.com/office/drawing/2016/5/13/chartex" xmlns:cx8="http://schemas.microsoft.com/office/drawing/2016/5/14/chartex" xmlns:mc="http://schemas.openxmlformats.org/markup-compatibility/2006" xmlns:aink="http://schemas.microsoft.com/office/drawing/2016/ink" xmlns:am3d="http://schemas.microsoft.com/office/drawing/2017/model3d" xmlns:o="urn:schemas-microsoft-com:office:office" xmlns:r="http://schemas.openxmlformats.org/officeDocument/2006/relationships" xmlns:m="http://schemas.openxmlformats.org/officeDocument/2006/math" xmlns:v="urn:schemas-microsoft-com:vml" xmlns:wp14="http://schemas.microsoft.com/office/word/2010/wordprocessingDrawing" xmlns:wp="http://schemas.openxmlformats.org/drawingml/2006/wordprocessingDrawing" xmlns:w10="urn:schemas-microsoft-com:office:word" xmlns:w="http://schemas.openxmlformats.org/wordprocessingml/2006/main" xmlns:w14="http://schemas.microsoft.com/office/word/2010/wordml" xmlns:w15="http://schemas.microsoft.com/office/word/2012/wordml" xmlns:w16cex="http://schemas.microsoft.com/office/word/2018/wordml/cex" xmlns:w16cid="http://schemas.microsoft.com/office/word/2016/wordml/cid" xmlns:w16="http://schemas.microsoft.com/office/word/2018/wordml" xmlns:w16se="http://schemas.microsoft.com/office/word/2015/wordml/symex" xmlns:wpg="http://schemas.microsoft.com/office/word/2010/wordprocessingGroup" xmlns:wpi="http://schemas.microsoft.com/office/word/2010/wordprocessingInk" xmlns:wne="http://schemas.microsoft.com/office/word/2006/wordml" xmlns:wps="http://schemas.microsoft.com/office/word/2010/wordprocessingShape" mc:Ignorable="w14 w15 w16se w16cid w16 w16cex wp14">
   <w:p>
     <w:pPr>
       <w:pStyle w:val="Footer"/>
@@ -3140,7 +3787,7 @@
 </file>
 
 <file path=word/footer3.xml><?xml version="1.0" encoding="utf-8"?>
-<w:ftr xmlns:wpc="http://schemas.microsoft.com/office/word/2010/wordprocessingCanvas" xmlns:cx="http://schemas.microsoft.com/office/drawing/2014/chartex" xmlns:cx1="http://schemas.microsoft.com/office/drawing/2015/9/8/chartex" xmlns:cx2="http://schemas.microsoft.com/office/drawing/2015/10/21/chartex" xmlns:cx3="http://schemas.microsoft.com/office/drawing/2016/5/9/chartex" xmlns:cx4="http://schemas.microsoft.com/office/drawing/2016/5/10/chartex" xmlns:cx5="http://schemas.microsoft.com/office/drawing/2016/5/11/chartex" xmlns:cx6="http://schemas.microsoft.com/office/drawing/2016/5/12/chartex" xmlns:cx7="http://schemas.microsoft.com/office/drawing/2016/5/13/chartex" xmlns:cx8="http://schemas.microsoft.com/office/drawing/2016/5/14/chartex" xmlns:mc="http://schemas.openxmlformats.org/markup-compatibility/2006" xmlns:aink="http://schemas.microsoft.com/office/drawing/2016/ink" xmlns:am3d="http://schemas.microsoft.com/office/drawing/2017/model3d" xmlns:o="urn:schemas-microsoft-com:office:office" xmlns:r="http://schemas.openxmlformats.org/officeDocument/2006/relationships" xmlns:m="http://schemas.openxmlformats.org/officeDocument/2006/math" xmlns:v="urn:schemas-microsoft-com:vml" xmlns:wp14="http://schemas.microsoft.com/office/word/2010/wordprocessingDrawing" xmlns:wp="http://schemas.openxmlformats.org/drawingml/2006/wordprocessingDrawing" xmlns:w10="urn:schemas-microsoft-com:office:word" xmlns:w="http://schemas.openxmlformats.org/wordprocessingml/2006/main" xmlns:w14="http://schemas.microsoft.com/office/word/2010/wordml" xmlns:w15="http://schemas.microsoft.com/office/word/2012/wordml" xmlns:w16cid="http://schemas.microsoft.com/office/word/2016/wordml/cid" xmlns:w16se="http://schemas.microsoft.com/office/word/2015/wordml/symex" xmlns:wpg="http://schemas.microsoft.com/office/word/2010/wordprocessingGroup" xmlns:wpi="http://schemas.microsoft.com/office/word/2010/wordprocessingInk" xmlns:wne="http://schemas.microsoft.com/office/word/2006/wordml" xmlns:wps="http://schemas.microsoft.com/office/word/2010/wordprocessingShape" mc:Ignorable="w14 w15 w16se w16cid wp14">
+<w:ftr xmlns:wpc="http://schemas.microsoft.com/office/word/2010/wordprocessingCanvas" xmlns:cx="http://schemas.microsoft.com/office/drawing/2014/chartex" xmlns:cx1="http://schemas.microsoft.com/office/drawing/2015/9/8/chartex" xmlns:cx2="http://schemas.microsoft.com/office/drawing/2015/10/21/chartex" xmlns:cx3="http://schemas.microsoft.com/office/drawing/2016/5/9/chartex" xmlns:cx4="http://schemas.microsoft.com/office/drawing/2016/5/10/chartex" xmlns:cx5="http://schemas.microsoft.com/office/drawing/2016/5/11/chartex" xmlns:cx6="http://schemas.microsoft.com/office/drawing/2016/5/12/chartex" xmlns:cx7="http://schemas.microsoft.com/office/drawing/2016/5/13/chartex" xmlns:cx8="http://schemas.microsoft.com/office/drawing/2016/5/14/chartex" xmlns:mc="http://schemas.openxmlformats.org/markup-compatibility/2006" xmlns:aink="http://schemas.microsoft.com/office/drawing/2016/ink" xmlns:am3d="http://schemas.microsoft.com/office/drawing/2017/model3d" xmlns:o="urn:schemas-microsoft-com:office:office" xmlns:r="http://schemas.openxmlformats.org/officeDocument/2006/relationships" xmlns:m="http://schemas.openxmlformats.org/officeDocument/2006/math" xmlns:v="urn:schemas-microsoft-com:vml" xmlns:wp14="http://schemas.microsoft.com/office/word/2010/wordprocessingDrawing" xmlns:wp="http://schemas.openxmlformats.org/drawingml/2006/wordprocessingDrawing" xmlns:w10="urn:schemas-microsoft-com:office:word" xmlns:w="http://schemas.openxmlformats.org/wordprocessingml/2006/main" xmlns:w14="http://schemas.microsoft.com/office/word/2010/wordml" xmlns:w15="http://schemas.microsoft.com/office/word/2012/wordml" xmlns:w16cex="http://schemas.microsoft.com/office/word/2018/wordml/cex" xmlns:w16cid="http://schemas.microsoft.com/office/word/2016/wordml/cid" xmlns:w16="http://schemas.microsoft.com/office/word/2018/wordml" xmlns:w16se="http://schemas.microsoft.com/office/word/2015/wordml/symex" xmlns:wpg="http://schemas.microsoft.com/office/word/2010/wordprocessingGroup" xmlns:wpi="http://schemas.microsoft.com/office/word/2010/wordprocessingInk" xmlns:wne="http://schemas.microsoft.com/office/word/2006/wordml" xmlns:wps="http://schemas.microsoft.com/office/word/2010/wordprocessingShape" mc:Ignorable="w14 w15 w16se w16cid w16 w16cex wp14">
   <w:tbl>
     <w:tblPr>
       <w:tblStyle w:val="TableGrid"/>
@@ -3324,7 +3971,7 @@
 </file>
 
 <file path=word/footer4.xml><?xml version="1.0" encoding="utf-8"?>
-<w:ftr xmlns:wpc="http://schemas.microsoft.com/office/word/2010/wordprocessingCanvas" xmlns:cx="http://schemas.microsoft.com/office/drawing/2014/chartex" xmlns:cx1="http://schemas.microsoft.com/office/drawing/2015/9/8/chartex" xmlns:cx2="http://schemas.microsoft.com/office/drawing/2015/10/21/chartex" xmlns:cx3="http://schemas.microsoft.com/office/drawing/2016/5/9/chartex" xmlns:cx4="http://schemas.microsoft.com/office/drawing/2016/5/10/chartex" xmlns:cx5="http://schemas.microsoft.com/office/drawing/2016/5/11/chartex" xmlns:cx6="http://schemas.microsoft.com/office/drawing/2016/5/12/chartex" xmlns:cx7="http://schemas.microsoft.com/office/drawing/2016/5/13/chartex" xmlns:cx8="http://schemas.microsoft.com/office/drawing/2016/5/14/chartex" xmlns:mc="http://schemas.openxmlformats.org/markup-compatibility/2006" xmlns:aink="http://schemas.microsoft.com/office/drawing/2016/ink" xmlns:am3d="http://schemas.microsoft.com/office/drawing/2017/model3d" xmlns:o="urn:schemas-microsoft-com:office:office" xmlns:r="http://schemas.openxmlformats.org/officeDocument/2006/relationships" xmlns:m="http://schemas.openxmlformats.org/officeDocument/2006/math" xmlns:v="urn:schemas-microsoft-com:vml" xmlns:wp14="http://schemas.microsoft.com/office/word/2010/wordprocessingDrawing" xmlns:wp="http://schemas.openxmlformats.org/drawingml/2006/wordprocessingDrawing" xmlns:w10="urn:schemas-microsoft-com:office:word" xmlns:w="http://schemas.openxmlformats.org/wordprocessingml/2006/main" xmlns:w14="http://schemas.microsoft.com/office/word/2010/wordml" xmlns:w15="http://schemas.microsoft.com/office/word/2012/wordml" xmlns:w16cid="http://schemas.microsoft.com/office/word/2016/wordml/cid" xmlns:w16se="http://schemas.microsoft.com/office/word/2015/wordml/symex" xmlns:wpg="http://schemas.microsoft.com/office/word/2010/wordprocessingGroup" xmlns:wpi="http://schemas.microsoft.com/office/word/2010/wordprocessingInk" xmlns:wne="http://schemas.microsoft.com/office/word/2006/wordml" xmlns:wps="http://schemas.microsoft.com/office/word/2010/wordprocessingShape" mc:Ignorable="w14 w15 w16se w16cid wp14">
+<w:ftr xmlns:wpc="http://schemas.microsoft.com/office/word/2010/wordprocessingCanvas" xmlns:cx="http://schemas.microsoft.com/office/drawing/2014/chartex" xmlns:cx1="http://schemas.microsoft.com/office/drawing/2015/9/8/chartex" xmlns:cx2="http://schemas.microsoft.com/office/drawing/2015/10/21/chartex" xmlns:cx3="http://schemas.microsoft.com/office/drawing/2016/5/9/chartex" xmlns:cx4="http://schemas.microsoft.com/office/drawing/2016/5/10/chartex" xmlns:cx5="http://schemas.microsoft.com/office/drawing/2016/5/11/chartex" xmlns:cx6="http://schemas.microsoft.com/office/drawing/2016/5/12/chartex" xmlns:cx7="http://schemas.microsoft.com/office/drawing/2016/5/13/chartex" xmlns:cx8="http://schemas.microsoft.com/office/drawing/2016/5/14/chartex" xmlns:mc="http://schemas.openxmlformats.org/markup-compatibility/2006" xmlns:aink="http://schemas.microsoft.com/office/drawing/2016/ink" xmlns:am3d="http://schemas.microsoft.com/office/drawing/2017/model3d" xmlns:o="urn:schemas-microsoft-com:office:office" xmlns:r="http://schemas.openxmlformats.org/officeDocument/2006/relationships" xmlns:m="http://schemas.openxmlformats.org/officeDocument/2006/math" xmlns:v="urn:schemas-microsoft-com:vml" xmlns:wp14="http://schemas.microsoft.com/office/word/2010/wordprocessingDrawing" xmlns:wp="http://schemas.openxmlformats.org/drawingml/2006/wordprocessingDrawing" xmlns:w10="urn:schemas-microsoft-com:office:word" xmlns:w="http://schemas.openxmlformats.org/wordprocessingml/2006/main" xmlns:w14="http://schemas.microsoft.com/office/word/2010/wordml" xmlns:w15="http://schemas.microsoft.com/office/word/2012/wordml" xmlns:w16cex="http://schemas.microsoft.com/office/word/2018/wordml/cex" xmlns:w16cid="http://schemas.microsoft.com/office/word/2016/wordml/cid" xmlns:w16="http://schemas.microsoft.com/office/word/2018/wordml" xmlns:w16se="http://schemas.microsoft.com/office/word/2015/wordml/symex" xmlns:wpg="http://schemas.microsoft.com/office/word/2010/wordprocessingGroup" xmlns:wpi="http://schemas.microsoft.com/office/word/2010/wordprocessingInk" xmlns:wne="http://schemas.microsoft.com/office/word/2006/wordml" xmlns:wps="http://schemas.microsoft.com/office/word/2010/wordprocessingShape" mc:Ignorable="w14 w15 w16se w16cid w16 w16cex wp14">
   <w:tbl>
     <w:tblPr>
       <w:tblStyle w:val="TableGrid"/>
@@ -3486,7 +4133,7 @@
 </file>
 
 <file path=word/footnotes.xml><?xml version="1.0" encoding="utf-8"?>
-<w:footnotes xmlns:wpc="http://schemas.microsoft.com/office/word/2010/wordprocessingCanvas" xmlns:cx="http://schemas.microsoft.com/office/drawing/2014/chartex" xmlns:cx1="http://schemas.microsoft.com/office/drawing/2015/9/8/chartex" xmlns:cx2="http://schemas.microsoft.com/office/drawing/2015/10/21/chartex" xmlns:cx3="http://schemas.microsoft.com/office/drawing/2016/5/9/chartex" xmlns:cx4="http://schemas.microsoft.com/office/drawing/2016/5/10/chartex" xmlns:cx5="http://schemas.microsoft.com/office/drawing/2016/5/11/chartex" xmlns:cx6="http://schemas.microsoft.com/office/drawing/2016/5/12/chartex" xmlns:cx7="http://schemas.microsoft.com/office/drawing/2016/5/13/chartex" xmlns:cx8="http://schemas.microsoft.com/office/drawing/2016/5/14/chartex" xmlns:mc="http://schemas.openxmlformats.org/markup-compatibility/2006" xmlns:aink="http://schemas.microsoft.com/office/drawing/2016/ink" xmlns:am3d="http://schemas.microsoft.com/office/drawing/2017/model3d" xmlns:o="urn:schemas-microsoft-com:office:office" xmlns:r="http://schemas.openxmlformats.org/officeDocument/2006/relationships" xmlns:m="http://schemas.openxmlformats.org/officeDocument/2006/math" xmlns:v="urn:schemas-microsoft-com:vml" xmlns:wp14="http://schemas.microsoft.com/office/word/2010/wordprocessingDrawing" xmlns:wp="http://schemas.openxmlformats.org/drawingml/2006/wordprocessingDrawing" xmlns:w10="urn:schemas-microsoft-com:office:word" xmlns:w="http://schemas.openxmlformats.org/wordprocessingml/2006/main" xmlns:w14="http://schemas.microsoft.com/office/word/2010/wordml" xmlns:w15="http://schemas.microsoft.com/office/word/2012/wordml" xmlns:w16cid="http://schemas.microsoft.com/office/word/2016/wordml/cid" xmlns:w16se="http://schemas.microsoft.com/office/word/2015/wordml/symex" xmlns:wpg="http://schemas.microsoft.com/office/word/2010/wordprocessingGroup" xmlns:wpi="http://schemas.microsoft.com/office/word/2010/wordprocessingInk" xmlns:wne="http://schemas.microsoft.com/office/word/2006/wordml" xmlns:wps="http://schemas.microsoft.com/office/word/2010/wordprocessingShape" mc:Ignorable="w14 w15 w16se w16cid wp14">
+<w:footnotes xmlns:wpc="http://schemas.microsoft.com/office/word/2010/wordprocessingCanvas" xmlns:cx="http://schemas.microsoft.com/office/drawing/2014/chartex" xmlns:cx1="http://schemas.microsoft.com/office/drawing/2015/9/8/chartex" xmlns:cx2="http://schemas.microsoft.com/office/drawing/2015/10/21/chartex" xmlns:cx3="http://schemas.microsoft.com/office/drawing/2016/5/9/chartex" xmlns:cx4="http://schemas.microsoft.com/office/drawing/2016/5/10/chartex" xmlns:cx5="http://schemas.microsoft.com/office/drawing/2016/5/11/chartex" xmlns:cx6="http://schemas.microsoft.com/office/drawing/2016/5/12/chartex" xmlns:cx7="http://schemas.microsoft.com/office/drawing/2016/5/13/chartex" xmlns:cx8="http://schemas.microsoft.com/office/drawing/2016/5/14/chartex" xmlns:mc="http://schemas.openxmlformats.org/markup-compatibility/2006" xmlns:aink="http://schemas.microsoft.com/office/drawing/2016/ink" xmlns:am3d="http://schemas.microsoft.com/office/drawing/2017/model3d" xmlns:o="urn:schemas-microsoft-com:office:office" xmlns:r="http://schemas.openxmlformats.org/officeDocument/2006/relationships" xmlns:m="http://schemas.openxmlformats.org/officeDocument/2006/math" xmlns:v="urn:schemas-microsoft-com:vml" xmlns:wp14="http://schemas.microsoft.com/office/word/2010/wordprocessingDrawing" xmlns:wp="http://schemas.openxmlformats.org/drawingml/2006/wordprocessingDrawing" xmlns:w10="urn:schemas-microsoft-com:office:word" xmlns:w="http://schemas.openxmlformats.org/wordprocessingml/2006/main" xmlns:w14="http://schemas.microsoft.com/office/word/2010/wordml" xmlns:w15="http://schemas.microsoft.com/office/word/2012/wordml" xmlns:w16cex="http://schemas.microsoft.com/office/word/2018/wordml/cex" xmlns:w16cid="http://schemas.microsoft.com/office/word/2016/wordml/cid" xmlns:w16="http://schemas.microsoft.com/office/word/2018/wordml" xmlns:w16se="http://schemas.microsoft.com/office/word/2015/wordml/symex" xmlns:wpg="http://schemas.microsoft.com/office/word/2010/wordprocessingGroup" xmlns:wpi="http://schemas.microsoft.com/office/word/2010/wordprocessingInk" xmlns:wne="http://schemas.microsoft.com/office/word/2006/wordml" xmlns:wps="http://schemas.microsoft.com/office/word/2010/wordprocessingShape" mc:Ignorable="w14 w15 w16se w16cid w16 w16cex wp14">
   <w:footnote w:type="separator" w:id="-1">
     <w:p>
       <w:pPr>
@@ -3515,7 +4162,7 @@
 </file>
 
 <file path=word/header1.xml><?xml version="1.0" encoding="utf-8"?>
-<w:hdr xmlns:wpc="http://schemas.microsoft.com/office/word/2010/wordprocessingCanvas" xmlns:cx="http://schemas.microsoft.com/office/drawing/2014/chartex" xmlns:cx1="http://schemas.microsoft.com/office/drawing/2015/9/8/chartex" xmlns:cx2="http://schemas.microsoft.com/office/drawing/2015/10/21/chartex" xmlns:cx3="http://schemas.microsoft.com/office/drawing/2016/5/9/chartex" xmlns:cx4="http://schemas.microsoft.com/office/drawing/2016/5/10/chartex" xmlns:cx5="http://schemas.microsoft.com/office/drawing/2016/5/11/chartex" xmlns:cx6="http://schemas.microsoft.com/office/drawing/2016/5/12/chartex" xmlns:cx7="http://schemas.microsoft.com/office/drawing/2016/5/13/chartex" xmlns:cx8="http://schemas.microsoft.com/office/drawing/2016/5/14/chartex" xmlns:mc="http://schemas.openxmlformats.org/markup-compatibility/2006" xmlns:aink="http://schemas.microsoft.com/office/drawing/2016/ink" xmlns:am3d="http://schemas.microsoft.com/office/drawing/2017/model3d" xmlns:o="urn:schemas-microsoft-com:office:office" xmlns:r="http://schemas.openxmlformats.org/officeDocument/2006/relationships" xmlns:m="http://schemas.openxmlformats.org/officeDocument/2006/math" xmlns:v="urn:schemas-microsoft-com:vml" xmlns:wp14="http://schemas.microsoft.com/office/word/2010/wordprocessingDrawing" xmlns:wp="http://schemas.openxmlformats.org/drawingml/2006/wordprocessingDrawing" xmlns:w10="urn:schemas-microsoft-com:office:word" xmlns:w="http://schemas.openxmlformats.org/wordprocessingml/2006/main" xmlns:w14="http://schemas.microsoft.com/office/word/2010/wordml" xmlns:w15="http://schemas.microsoft.com/office/word/2012/wordml" xmlns:w16cid="http://schemas.microsoft.com/office/word/2016/wordml/cid" xmlns:w16se="http://schemas.microsoft.com/office/word/2015/wordml/symex" xmlns:wpg="http://schemas.microsoft.com/office/word/2010/wordprocessingGroup" xmlns:wpi="http://schemas.microsoft.com/office/word/2010/wordprocessingInk" xmlns:wne="http://schemas.microsoft.com/office/word/2006/wordml" xmlns:wps="http://schemas.microsoft.com/office/word/2010/wordprocessingShape" mc:Ignorable="w14 w15 w16se w16cid wp14">
+<w:hdr xmlns:wpc="http://schemas.microsoft.com/office/word/2010/wordprocessingCanvas" xmlns:cx="http://schemas.microsoft.com/office/drawing/2014/chartex" xmlns:cx1="http://schemas.microsoft.com/office/drawing/2015/9/8/chartex" xmlns:cx2="http://schemas.microsoft.com/office/drawing/2015/10/21/chartex" xmlns:cx3="http://schemas.microsoft.com/office/drawing/2016/5/9/chartex" xmlns:cx4="http://schemas.microsoft.com/office/drawing/2016/5/10/chartex" xmlns:cx5="http://schemas.microsoft.com/office/drawing/2016/5/11/chartex" xmlns:cx6="http://schemas.microsoft.com/office/drawing/2016/5/12/chartex" xmlns:cx7="http://schemas.microsoft.com/office/drawing/2016/5/13/chartex" xmlns:cx8="http://schemas.microsoft.com/office/drawing/2016/5/14/chartex" xmlns:mc="http://schemas.openxmlformats.org/markup-compatibility/2006" xmlns:aink="http://schemas.microsoft.com/office/drawing/2016/ink" xmlns:am3d="http://schemas.microsoft.com/office/drawing/2017/model3d" xmlns:o="urn:schemas-microsoft-com:office:office" xmlns:r="http://schemas.openxmlformats.org/officeDocument/2006/relationships" xmlns:m="http://schemas.openxmlformats.org/officeDocument/2006/math" xmlns:v="urn:schemas-microsoft-com:vml" xmlns:wp14="http://schemas.microsoft.com/office/word/2010/wordprocessingDrawing" xmlns:wp="http://schemas.openxmlformats.org/drawingml/2006/wordprocessingDrawing" xmlns:w10="urn:schemas-microsoft-com:office:word" xmlns:w="http://schemas.openxmlformats.org/wordprocessingml/2006/main" xmlns:w14="http://schemas.microsoft.com/office/word/2010/wordml" xmlns:w15="http://schemas.microsoft.com/office/word/2012/wordml" xmlns:w16cex="http://schemas.microsoft.com/office/word/2018/wordml/cex" xmlns:w16cid="http://schemas.microsoft.com/office/word/2016/wordml/cid" xmlns:w16="http://schemas.microsoft.com/office/word/2018/wordml" xmlns:w16se="http://schemas.microsoft.com/office/word/2015/wordml/symex" xmlns:wpg="http://schemas.microsoft.com/office/word/2010/wordprocessingGroup" xmlns:wpi="http://schemas.microsoft.com/office/word/2010/wordprocessingInk" xmlns:wne="http://schemas.microsoft.com/office/word/2006/wordml" xmlns:wps="http://schemas.microsoft.com/office/word/2010/wordprocessingShape" mc:Ignorable="w14 w15 w16se w16cid w16 w16cex wp14">
   <w:p>
     <w:pPr>
       <w:pStyle w:val="Header"/>
@@ -3594,7 +4241,7 @@
 </file>
 
 <file path=word/header2.xml><?xml version="1.0" encoding="utf-8"?>
-<w:hdr xmlns:wpc="http://schemas.microsoft.com/office/word/2010/wordprocessingCanvas" xmlns:cx="http://schemas.microsoft.com/office/drawing/2014/chartex" xmlns:cx1="http://schemas.microsoft.com/office/drawing/2015/9/8/chartex" xmlns:cx2="http://schemas.microsoft.com/office/drawing/2015/10/21/chartex" xmlns:cx3="http://schemas.microsoft.com/office/drawing/2016/5/9/chartex" xmlns:cx4="http://schemas.microsoft.com/office/drawing/2016/5/10/chartex" xmlns:cx5="http://schemas.microsoft.com/office/drawing/2016/5/11/chartex" xmlns:cx6="http://schemas.microsoft.com/office/drawing/2016/5/12/chartex" xmlns:cx7="http://schemas.microsoft.com/office/drawing/2016/5/13/chartex" xmlns:cx8="http://schemas.microsoft.com/office/drawing/2016/5/14/chartex" xmlns:mc="http://schemas.openxmlformats.org/markup-compatibility/2006" xmlns:aink="http://schemas.microsoft.com/office/drawing/2016/ink" xmlns:am3d="http://schemas.microsoft.com/office/drawing/2017/model3d" xmlns:o="urn:schemas-microsoft-com:office:office" xmlns:r="http://schemas.openxmlformats.org/officeDocument/2006/relationships" xmlns:m="http://schemas.openxmlformats.org/officeDocument/2006/math" xmlns:v="urn:schemas-microsoft-com:vml" xmlns:wp14="http://schemas.microsoft.com/office/word/2010/wordprocessingDrawing" xmlns:wp="http://schemas.openxmlformats.org/drawingml/2006/wordprocessingDrawing" xmlns:w10="urn:schemas-microsoft-com:office:word" xmlns:w="http://schemas.openxmlformats.org/wordprocessingml/2006/main" xmlns:w14="http://schemas.microsoft.com/office/word/2010/wordml" xmlns:w15="http://schemas.microsoft.com/office/word/2012/wordml" xmlns:w16cid="http://schemas.microsoft.com/office/word/2016/wordml/cid" xmlns:w16se="http://schemas.microsoft.com/office/word/2015/wordml/symex" xmlns:wpg="http://schemas.microsoft.com/office/word/2010/wordprocessingGroup" xmlns:wpi="http://schemas.microsoft.com/office/word/2010/wordprocessingInk" xmlns:wne="http://schemas.microsoft.com/office/word/2006/wordml" xmlns:wps="http://schemas.microsoft.com/office/word/2010/wordprocessingShape" mc:Ignorable="w14 w15 w16se w16cid wp14">
+<w:hdr xmlns:wpc="http://schemas.microsoft.com/office/word/2010/wordprocessingCanvas" xmlns:cx="http://schemas.microsoft.com/office/drawing/2014/chartex" xmlns:cx1="http://schemas.microsoft.com/office/drawing/2015/9/8/chartex" xmlns:cx2="http://schemas.microsoft.com/office/drawing/2015/10/21/chartex" xmlns:cx3="http://schemas.microsoft.com/office/drawing/2016/5/9/chartex" xmlns:cx4="http://schemas.microsoft.com/office/drawing/2016/5/10/chartex" xmlns:cx5="http://schemas.microsoft.com/office/drawing/2016/5/11/chartex" xmlns:cx6="http://schemas.microsoft.com/office/drawing/2016/5/12/chartex" xmlns:cx7="http://schemas.microsoft.com/office/drawing/2016/5/13/chartex" xmlns:cx8="http://schemas.microsoft.com/office/drawing/2016/5/14/chartex" xmlns:mc="http://schemas.openxmlformats.org/markup-compatibility/2006" xmlns:aink="http://schemas.microsoft.com/office/drawing/2016/ink" xmlns:am3d="http://schemas.microsoft.com/office/drawing/2017/model3d" xmlns:o="urn:schemas-microsoft-com:office:office" xmlns:r="http://schemas.openxmlformats.org/officeDocument/2006/relationships" xmlns:m="http://schemas.openxmlformats.org/officeDocument/2006/math" xmlns:v="urn:schemas-microsoft-com:vml" xmlns:wp14="http://schemas.microsoft.com/office/word/2010/wordprocessingDrawing" xmlns:wp="http://schemas.openxmlformats.org/drawingml/2006/wordprocessingDrawing" xmlns:w10="urn:schemas-microsoft-com:office:word" xmlns:w="http://schemas.openxmlformats.org/wordprocessingml/2006/main" xmlns:w14="http://schemas.microsoft.com/office/word/2010/wordml" xmlns:w15="http://schemas.microsoft.com/office/word/2012/wordml" xmlns:w16cex="http://schemas.microsoft.com/office/word/2018/wordml/cex" xmlns:w16cid="http://schemas.microsoft.com/office/word/2016/wordml/cid" xmlns:w16="http://schemas.microsoft.com/office/word/2018/wordml" xmlns:w16se="http://schemas.microsoft.com/office/word/2015/wordml/symex" xmlns:wpg="http://schemas.microsoft.com/office/word/2010/wordprocessingGroup" xmlns:wpi="http://schemas.microsoft.com/office/word/2010/wordprocessingInk" xmlns:wne="http://schemas.microsoft.com/office/word/2006/wordml" xmlns:wps="http://schemas.microsoft.com/office/word/2010/wordprocessingShape" mc:Ignorable="w14 w15 w16se w16cid w16 w16cex wp14">
   <w:p>
     <w:pPr>
       <w:pStyle w:val="Header"/>
@@ -3605,7 +4252,7 @@
 </file>
 
 <file path=word/header3.xml><?xml version="1.0" encoding="utf-8"?>
-<w:hdr xmlns:wpc="http://schemas.microsoft.com/office/word/2010/wordprocessingCanvas" xmlns:cx="http://schemas.microsoft.com/office/drawing/2014/chartex" xmlns:cx1="http://schemas.microsoft.com/office/drawing/2015/9/8/chartex" xmlns:cx2="http://schemas.microsoft.com/office/drawing/2015/10/21/chartex" xmlns:cx3="http://schemas.microsoft.com/office/drawing/2016/5/9/chartex" xmlns:cx4="http://schemas.microsoft.com/office/drawing/2016/5/10/chartex" xmlns:cx5="http://schemas.microsoft.com/office/drawing/2016/5/11/chartex" xmlns:cx6="http://schemas.microsoft.com/office/drawing/2016/5/12/chartex" xmlns:cx7="http://schemas.microsoft.com/office/drawing/2016/5/13/chartex" xmlns:cx8="http://schemas.microsoft.com/office/drawing/2016/5/14/chartex" xmlns:mc="http://schemas.openxmlformats.org/markup-compatibility/2006" xmlns:aink="http://schemas.microsoft.com/office/drawing/2016/ink" xmlns:am3d="http://schemas.microsoft.com/office/drawing/2017/model3d" xmlns:o="urn:schemas-microsoft-com:office:office" xmlns:r="http://schemas.openxmlformats.org/officeDocument/2006/relationships" xmlns:m="http://schemas.openxmlformats.org/officeDocument/2006/math" xmlns:v="urn:schemas-microsoft-com:vml" xmlns:wp14="http://schemas.microsoft.com/office/word/2010/wordprocessingDrawing" xmlns:wp="http://schemas.openxmlformats.org/drawingml/2006/wordprocessingDrawing" xmlns:w10="urn:schemas-microsoft-com:office:word" xmlns:w="http://schemas.openxmlformats.org/wordprocessingml/2006/main" xmlns:w14="http://schemas.microsoft.com/office/word/2010/wordml" xmlns:w15="http://schemas.microsoft.com/office/word/2012/wordml" xmlns:w16cid="http://schemas.microsoft.com/office/word/2016/wordml/cid" xmlns:w16se="http://schemas.microsoft.com/office/word/2015/wordml/symex" xmlns:wpg="http://schemas.microsoft.com/office/word/2010/wordprocessingGroup" xmlns:wpi="http://schemas.microsoft.com/office/word/2010/wordprocessingInk" xmlns:wne="http://schemas.microsoft.com/office/word/2006/wordml" xmlns:wps="http://schemas.microsoft.com/office/word/2010/wordprocessingShape" mc:Ignorable="w14 w15 w16se w16cid wp14">
+<w:hdr xmlns:wpc="http://schemas.microsoft.com/office/word/2010/wordprocessingCanvas" xmlns:cx="http://schemas.microsoft.com/office/drawing/2014/chartex" xmlns:cx1="http://schemas.microsoft.com/office/drawing/2015/9/8/chartex" xmlns:cx2="http://schemas.microsoft.com/office/drawing/2015/10/21/chartex" xmlns:cx3="http://schemas.microsoft.com/office/drawing/2016/5/9/chartex" xmlns:cx4="http://schemas.microsoft.com/office/drawing/2016/5/10/chartex" xmlns:cx5="http://schemas.microsoft.com/office/drawing/2016/5/11/chartex" xmlns:cx6="http://schemas.microsoft.com/office/drawing/2016/5/12/chartex" xmlns:cx7="http://schemas.microsoft.com/office/drawing/2016/5/13/chartex" xmlns:cx8="http://schemas.microsoft.com/office/drawing/2016/5/14/chartex" xmlns:mc="http://schemas.openxmlformats.org/markup-compatibility/2006" xmlns:aink="http://schemas.microsoft.com/office/drawing/2016/ink" xmlns:am3d="http://schemas.microsoft.com/office/drawing/2017/model3d" xmlns:o="urn:schemas-microsoft-com:office:office" xmlns:r="http://schemas.openxmlformats.org/officeDocument/2006/relationships" xmlns:m="http://schemas.openxmlformats.org/officeDocument/2006/math" xmlns:v="urn:schemas-microsoft-com:vml" xmlns:wp14="http://schemas.microsoft.com/office/word/2010/wordprocessingDrawing" xmlns:wp="http://schemas.openxmlformats.org/drawingml/2006/wordprocessingDrawing" xmlns:w10="urn:schemas-microsoft-com:office:word" xmlns:w="http://schemas.openxmlformats.org/wordprocessingml/2006/main" xmlns:w14="http://schemas.microsoft.com/office/word/2010/wordml" xmlns:w15="http://schemas.microsoft.com/office/word/2012/wordml" xmlns:w16cex="http://schemas.microsoft.com/office/word/2018/wordml/cex" xmlns:w16cid="http://schemas.microsoft.com/office/word/2016/wordml/cid" xmlns:w16="http://schemas.microsoft.com/office/word/2018/wordml" xmlns:w16se="http://schemas.microsoft.com/office/word/2015/wordml/symex" xmlns:wpg="http://schemas.microsoft.com/office/word/2010/wordprocessingGroup" xmlns:wpi="http://schemas.microsoft.com/office/word/2010/wordprocessingInk" xmlns:wne="http://schemas.microsoft.com/office/word/2006/wordml" xmlns:wps="http://schemas.microsoft.com/office/word/2010/wordprocessingShape" mc:Ignorable="w14 w15 w16se w16cid w16 w16cex wp14">
   <w:p>
     <w:pPr>
       <w:pStyle w:val="Header"/>
@@ -3615,7 +4262,7 @@
 </file>
 
 <file path=word/header4.xml><?xml version="1.0" encoding="utf-8"?>
-<w:hdr xmlns:wpc="http://schemas.microsoft.com/office/word/2010/wordprocessingCanvas" xmlns:cx="http://schemas.microsoft.com/office/drawing/2014/chartex" xmlns:cx1="http://schemas.microsoft.com/office/drawing/2015/9/8/chartex" xmlns:cx2="http://schemas.microsoft.com/office/drawing/2015/10/21/chartex" xmlns:cx3="http://schemas.microsoft.com/office/drawing/2016/5/9/chartex" xmlns:cx4="http://schemas.microsoft.com/office/drawing/2016/5/10/chartex" xmlns:cx5="http://schemas.microsoft.com/office/drawing/2016/5/11/chartex" xmlns:cx6="http://schemas.microsoft.com/office/drawing/2016/5/12/chartex" xmlns:cx7="http://schemas.microsoft.com/office/drawing/2016/5/13/chartex" xmlns:cx8="http://schemas.microsoft.com/office/drawing/2016/5/14/chartex" xmlns:mc="http://schemas.openxmlformats.org/markup-compatibility/2006" xmlns:aink="http://schemas.microsoft.com/office/drawing/2016/ink" xmlns:am3d="http://schemas.microsoft.com/office/drawing/2017/model3d" xmlns:o="urn:schemas-microsoft-com:office:office" xmlns:r="http://schemas.openxmlformats.org/officeDocument/2006/relationships" xmlns:m="http://schemas.openxmlformats.org/officeDocument/2006/math" xmlns:v="urn:schemas-microsoft-com:vml" xmlns:wp14="http://schemas.microsoft.com/office/word/2010/wordprocessingDrawing" xmlns:wp="http://schemas.openxmlformats.org/drawingml/2006/wordprocessingDrawing" xmlns:w10="urn:schemas-microsoft-com:office:word" xmlns:w="http://schemas.openxmlformats.org/wordprocessingml/2006/main" xmlns:w14="http://schemas.microsoft.com/office/word/2010/wordml" xmlns:w15="http://schemas.microsoft.com/office/word/2012/wordml" xmlns:w16cid="http://schemas.microsoft.com/office/word/2016/wordml/cid" xmlns:w16se="http://schemas.microsoft.com/office/word/2015/wordml/symex" xmlns:wpg="http://schemas.microsoft.com/office/word/2010/wordprocessingGroup" xmlns:wpi="http://schemas.microsoft.com/office/word/2010/wordprocessingInk" xmlns:wne="http://schemas.microsoft.com/office/word/2006/wordml" xmlns:wps="http://schemas.microsoft.com/office/word/2010/wordprocessingShape" mc:Ignorable="w14 w15 w16se w16cid wp14">
+<w:hdr xmlns:wpc="http://schemas.microsoft.com/office/word/2010/wordprocessingCanvas" xmlns:cx="http://schemas.microsoft.com/office/drawing/2014/chartex" xmlns:cx1="http://schemas.microsoft.com/office/drawing/2015/9/8/chartex" xmlns:cx2="http://schemas.microsoft.com/office/drawing/2015/10/21/chartex" xmlns:cx3="http://schemas.microsoft.com/office/drawing/2016/5/9/chartex" xmlns:cx4="http://schemas.microsoft.com/office/drawing/2016/5/10/chartex" xmlns:cx5="http://schemas.microsoft.com/office/drawing/2016/5/11/chartex" xmlns:cx6="http://schemas.microsoft.com/office/drawing/2016/5/12/chartex" xmlns:cx7="http://schemas.microsoft.com/office/drawing/2016/5/13/chartex" xmlns:cx8="http://schemas.microsoft.com/office/drawing/2016/5/14/chartex" xmlns:mc="http://schemas.openxmlformats.org/markup-compatibility/2006" xmlns:aink="http://schemas.microsoft.com/office/drawing/2016/ink" xmlns:am3d="http://schemas.microsoft.com/office/drawing/2017/model3d" xmlns:o="urn:schemas-microsoft-com:office:office" xmlns:r="http://schemas.openxmlformats.org/officeDocument/2006/relationships" xmlns:m="http://schemas.openxmlformats.org/officeDocument/2006/math" xmlns:v="urn:schemas-microsoft-com:vml" xmlns:wp14="http://schemas.microsoft.com/office/word/2010/wordprocessingDrawing" xmlns:wp="http://schemas.openxmlformats.org/drawingml/2006/wordprocessingDrawing" xmlns:w10="urn:schemas-microsoft-com:office:word" xmlns:w="http://schemas.openxmlformats.org/wordprocessingml/2006/main" xmlns:w14="http://schemas.microsoft.com/office/word/2010/wordml" xmlns:w15="http://schemas.microsoft.com/office/word/2012/wordml" xmlns:w16cex="http://schemas.microsoft.com/office/word/2018/wordml/cex" xmlns:w16cid="http://schemas.microsoft.com/office/word/2016/wordml/cid" xmlns:w16="http://schemas.microsoft.com/office/word/2018/wordml" xmlns:w16se="http://schemas.microsoft.com/office/word/2015/wordml/symex" xmlns:wpg="http://schemas.microsoft.com/office/word/2010/wordprocessingGroup" xmlns:wpi="http://schemas.microsoft.com/office/word/2010/wordprocessingInk" xmlns:wne="http://schemas.microsoft.com/office/word/2006/wordml" xmlns:wps="http://schemas.microsoft.com/office/word/2010/wordprocessingShape" mc:Ignorable="w14 w15 w16se w16cid w16 w16cex wp14">
   <w:p>
     <w:pPr>
       <w:pStyle w:val="Header"/>
@@ -3625,7 +4272,7 @@
 </file>
 
 <file path=word/numbering.xml><?xml version="1.0" encoding="utf-8"?>
-<w:numbering xmlns:wpc="http://schemas.microsoft.com/office/word/2010/wordprocessingCanvas" xmlns:cx="http://schemas.microsoft.com/office/drawing/2014/chartex" xmlns:cx1="http://schemas.microsoft.com/office/drawing/2015/9/8/chartex" xmlns:cx2="http://schemas.microsoft.com/office/drawing/2015/10/21/chartex" xmlns:cx3="http://schemas.microsoft.com/office/drawing/2016/5/9/chartex" xmlns:cx4="http://schemas.microsoft.com/office/drawing/2016/5/10/chartex" xmlns:cx5="http://schemas.microsoft.com/office/drawing/2016/5/11/chartex" xmlns:cx6="http://schemas.microsoft.com/office/drawing/2016/5/12/chartex" xmlns:cx7="http://schemas.microsoft.com/office/drawing/2016/5/13/chartex" xmlns:cx8="http://schemas.microsoft.com/office/drawing/2016/5/14/chartex" xmlns:mc="http://schemas.openxmlformats.org/markup-compatibility/2006" xmlns:aink="http://schemas.microsoft.com/office/drawing/2016/ink" xmlns:am3d="http://schemas.microsoft.com/office/drawing/2017/model3d" xmlns:o="urn:schemas-microsoft-com:office:office" xmlns:r="http://schemas.openxmlformats.org/officeDocument/2006/relationships" xmlns:m="http://schemas.openxmlformats.org/officeDocument/2006/math" xmlns:v="urn:schemas-microsoft-com:vml" xmlns:wp14="http://schemas.microsoft.com/office/word/2010/wordprocessingDrawing" xmlns:wp="http://schemas.openxmlformats.org/drawingml/2006/wordprocessingDrawing" xmlns:w10="urn:schemas-microsoft-com:office:word" xmlns:w="http://schemas.openxmlformats.org/wordprocessingml/2006/main" xmlns:w14="http://schemas.microsoft.com/office/word/2010/wordml" xmlns:w15="http://schemas.microsoft.com/office/word/2012/wordml" xmlns:w16cid="http://schemas.microsoft.com/office/word/2016/wordml/cid" xmlns:w16se="http://schemas.microsoft.com/office/word/2015/wordml/symex" xmlns:wpg="http://schemas.microsoft.com/office/word/2010/wordprocessingGroup" xmlns:wpi="http://schemas.microsoft.com/office/word/2010/wordprocessingInk" xmlns:wne="http://schemas.microsoft.com/office/word/2006/wordml" xmlns:wps="http://schemas.microsoft.com/office/word/2010/wordprocessingShape" mc:Ignorable="w14 w15 w16se w16cid wp14">
+<w:numbering xmlns:wpc="http://schemas.microsoft.com/office/word/2010/wordprocessingCanvas" xmlns:cx="http://schemas.microsoft.com/office/drawing/2014/chartex" xmlns:cx1="http://schemas.microsoft.com/office/drawing/2015/9/8/chartex" xmlns:cx2="http://schemas.microsoft.com/office/drawing/2015/10/21/chartex" xmlns:cx3="http://schemas.microsoft.com/office/drawing/2016/5/9/chartex" xmlns:cx4="http://schemas.microsoft.com/office/drawing/2016/5/10/chartex" xmlns:cx5="http://schemas.microsoft.com/office/drawing/2016/5/11/chartex" xmlns:cx6="http://schemas.microsoft.com/office/drawing/2016/5/12/chartex" xmlns:cx7="http://schemas.microsoft.com/office/drawing/2016/5/13/chartex" xmlns:cx8="http://schemas.microsoft.com/office/drawing/2016/5/14/chartex" xmlns:mc="http://schemas.openxmlformats.org/markup-compatibility/2006" xmlns:aink="http://schemas.microsoft.com/office/drawing/2016/ink" xmlns:am3d="http://schemas.microsoft.com/office/drawing/2017/model3d" xmlns:o="urn:schemas-microsoft-com:office:office" xmlns:r="http://schemas.openxmlformats.org/officeDocument/2006/relationships" xmlns:m="http://schemas.openxmlformats.org/officeDocument/2006/math" xmlns:v="urn:schemas-microsoft-com:vml" xmlns:wp14="http://schemas.microsoft.com/office/word/2010/wordprocessingDrawing" xmlns:wp="http://schemas.openxmlformats.org/drawingml/2006/wordprocessingDrawing" xmlns:w10="urn:schemas-microsoft-com:office:word" xmlns:w="http://schemas.openxmlformats.org/wordprocessingml/2006/main" xmlns:w14="http://schemas.microsoft.com/office/word/2010/wordml" xmlns:w15="http://schemas.microsoft.com/office/word/2012/wordml" xmlns:w16cex="http://schemas.microsoft.com/office/word/2018/wordml/cex" xmlns:w16cid="http://schemas.microsoft.com/office/word/2016/wordml/cid" xmlns:w16="http://schemas.microsoft.com/office/word/2018/wordml" xmlns:w16se="http://schemas.microsoft.com/office/word/2015/wordml/symex" xmlns:wpg="http://schemas.microsoft.com/office/word/2010/wordprocessingGroup" xmlns:wpi="http://schemas.microsoft.com/office/word/2010/wordprocessingInk" xmlns:wne="http://schemas.microsoft.com/office/word/2006/wordml" xmlns:wps="http://schemas.microsoft.com/office/word/2010/wordprocessingShape" mc:Ignorable="w14 w15 w16se w16cid w16 w16cex wp14">
   <w:numPicBullet w:numPicBulletId="0">
     <w:pict>
       <v:shapetype id="_x0000_t75" coordsize="21600,21600" o:spt="75" o:preferrelative="t" path="m@4@5l@4@11@9@11@9@5xe" filled="f" stroked="f">
@@ -3647,7 +4294,7 @@
         <v:path o:extrusionok="f" gradientshapeok="t" o:connecttype="rect"/>
         <o:lock v:ext="edit" aspectratio="t"/>
       </v:shapetype>
-      <v:shape id="_x0000_i1094" type="#_x0000_t75" style="width:20.25pt;height:20.25pt" o:bullet="t">
+      <v:shape id="_x0000_i1056" type="#_x0000_t75" style="width:20.25pt;height:20.25pt" o:bullet="t">
         <v:imagedata r:id="rId1" o:title="clip_image001"/>
       </v:shape>
     </w:pict>
@@ -6803,7 +7450,7 @@
 </file>
 
 <file path=word/styles.xml><?xml version="1.0" encoding="utf-8"?>
-<w:styles xmlns:mc="http://schemas.openxmlformats.org/markup-compatibility/2006" xmlns:r="http://schemas.openxmlformats.org/officeDocument/2006/relationships" xmlns:w="http://schemas.openxmlformats.org/wordprocessingml/2006/main" xmlns:w14="http://schemas.microsoft.com/office/word/2010/wordml" xmlns:w15="http://schemas.microsoft.com/office/word/2012/wordml" xmlns:w16cid="http://schemas.microsoft.com/office/word/2016/wordml/cid" xmlns:w16se="http://schemas.microsoft.com/office/word/2015/wordml/symex" mc:Ignorable="w14 w15 w16se w16cid">
+<w:styles xmlns:mc="http://schemas.openxmlformats.org/markup-compatibility/2006" xmlns:r="http://schemas.openxmlformats.org/officeDocument/2006/relationships" xmlns:w="http://schemas.openxmlformats.org/wordprocessingml/2006/main" xmlns:w14="http://schemas.microsoft.com/office/word/2010/wordml" xmlns:w15="http://schemas.microsoft.com/office/word/2012/wordml" xmlns:w16cex="http://schemas.microsoft.com/office/word/2018/wordml/cex" xmlns:w16cid="http://schemas.microsoft.com/office/word/2016/wordml/cid" xmlns:w16="http://schemas.microsoft.com/office/word/2018/wordml" xmlns:w16se="http://schemas.microsoft.com/office/word/2015/wordml/symex" mc:Ignorable="w14 w15 w16se w16cid w16 w16cex">
   <w:docDefaults>
     <w:rPrDefault>
       <w:rPr>
@@ -23663,7 +24310,7 @@
 </file>
 
 <file path=customXml/itemProps1.xml><?xml version="1.0" encoding="utf-8"?>
-<ds:datastoreItem xmlns:ds="http://schemas.openxmlformats.org/officeDocument/2006/customXml" ds:itemID="{4BDCFF21-E942-4925-B440-15567280E667}">
+<ds:datastoreItem xmlns:ds="http://schemas.openxmlformats.org/officeDocument/2006/customXml" ds:itemID="{D07E73B0-ADBB-451C-935B-A28CAA3BF707}">
   <ds:schemaRefs>
     <ds:schemaRef ds:uri="http://schemas.openxmlformats.org/officeDocument/2006/bibliography"/>
   </ds:schemaRefs>

</xml_diff>

<commit_message>
[V1U:B-103989] Solve conflict and code review change
</commit_message>
<xml_diff>
--- a/docs/upgrades/Sage300SDK_2021_0UpgradeGuide.docx
+++ b/docs/upgrades/Sage300SDK_2021_0UpgradeGuide.docx
@@ -2618,13 +2618,7 @@
         <w:t xml:space="preserve">Step 4 – Unify HTML </w:t>
       </w:r>
       <w:r>
-        <w:t>‘</w:t>
-      </w:r>
-      <w:r>
-        <w:t>disabled</w:t>
-      </w:r>
-      <w:r>
-        <w:t xml:space="preserve">’ </w:t>
+        <w:t xml:space="preserve">‘disabled’ </w:t>
       </w:r>
       <w:r>
         <w:t>attribute</w:t>
@@ -3311,24 +3305,20 @@
         <w:pStyle w:val="SAGEBodyText"/>
         <w:spacing w:line="360" w:lineRule="auto"/>
         <w:ind w:left="720"/>
-      </w:pPr>
-      <w:r>
-        <w:t xml:space="preserve">Change the </w:t>
-      </w:r>
-      <w:r>
-        <w:t xml:space="preserve">value of the </w:t>
-      </w:r>
-      <w:r>
-        <w:t xml:space="preserve">‘disabled’ attribute to </w:t>
-      </w:r>
-      <w:r>
-        <w:t>“</w:t>
-      </w:r>
-      <w:r>
-        <w:t>disabled</w:t>
-      </w:r>
-      <w:r>
-        <w:t>”</w:t>
+        <w:rPr>
+          <w:b/>
+        </w:rPr>
+      </w:pPr>
+      <w:r>
+        <w:t xml:space="preserve">The value of the HTML ‘disabled’ attribute is not relevant to its behavior. The element will be disabled </w:t>
+      </w:r>
+      <w:proofErr w:type="gramStart"/>
+      <w:r>
+        <w:t>as long as</w:t>
+      </w:r>
+      <w:proofErr w:type="gramEnd"/>
+      <w:r>
+        <w:t xml:space="preserve"> the attribute is present, no matter what value is assigned to it, including true, false or any string. With respect to a third party’s request, we decide to standardize the pattern to be @disabled = “disabled”. Please see the following as an example:</w:t>
       </w:r>
     </w:p>
     <w:p>
@@ -4294,7 +4284,7 @@
         <v:path o:extrusionok="f" gradientshapeok="t" o:connecttype="rect"/>
         <o:lock v:ext="edit" aspectratio="t"/>
       </v:shapetype>
-      <v:shape id="_x0000_i1056" type="#_x0000_t75" style="width:20.25pt;height:20.25pt" o:bullet="t">
+      <v:shape id="_x0000_i1127" type="#_x0000_t75" style="width:20.25pt;height:20.25pt" o:bullet="t">
         <v:imagedata r:id="rId1" o:title="clip_image001"/>
       </v:shape>
     </w:pict>
@@ -7454,7 +7444,7 @@
   <w:docDefaults>
     <w:rPrDefault>
       <w:rPr>
-        <w:rFonts w:asciiTheme="minorHAnsi" w:eastAsiaTheme="minorHAnsi" w:hAnsiTheme="minorHAnsi" w:cstheme="minorBidi"/>
+        <w:rFonts w:asciiTheme="minorHAnsi" w:eastAsia="SimSun" w:hAnsiTheme="minorHAnsi" w:cstheme="minorBidi"/>
         <w:sz w:val="22"/>
         <w:szCs w:val="22"/>
         <w:lang w:val="en-GB" w:eastAsia="en-US" w:bidi="ar-SA"/>
@@ -24310,7 +24300,7 @@
 </file>
 
 <file path=customXml/itemProps1.xml><?xml version="1.0" encoding="utf-8"?>
-<ds:datastoreItem xmlns:ds="http://schemas.openxmlformats.org/officeDocument/2006/customXml" ds:itemID="{D07E73B0-ADBB-451C-935B-A28CAA3BF707}">
+<ds:datastoreItem xmlns:ds="http://schemas.openxmlformats.org/officeDocument/2006/customXml" ds:itemID="{2C8EB623-7012-45D3-8A71-E0741CCF2E3D}">
   <ds:schemaRefs>
     <ds:schemaRef ds:uri="http://schemas.openxmlformats.org/officeDocument/2006/bibliography"/>
   </ds:schemaRefs>

</xml_diff>

<commit_message>
* Completed updates to Upgrade Wizard documentation * Minor revision to some text in the Upgrade Wizard itself.
</commit_message>
<xml_diff>
--- a/docs/upgrades/Sage300SDK_2021_0UpgradeGuide.docx
+++ b/docs/upgrades/Sage300SDK_2021_0UpgradeGuide.docx
@@ -198,7 +198,6 @@
           <w:b w:val="0"/>
           <w:noProof/>
           <w:sz w:val="22"/>
-          <w:lang w:eastAsia="zh-CN"/>
         </w:rPr>
       </w:pPr>
       <w:r>
@@ -210,7 +209,7 @@
       <w:r>
         <w:fldChar w:fldCharType="separate"/>
       </w:r>
-      <w:hyperlink w:anchor="_Toc40207133" w:history="1">
+      <w:hyperlink w:anchor="_Toc40434275" w:history="1">
         <w:r>
           <w:rPr>
             <w:rStyle w:val="Hyperlink"/>
@@ -224,7 +223,6 @@
             <w:b w:val="0"/>
             <w:noProof/>
             <w:sz w:val="22"/>
-            <w:lang w:eastAsia="zh-CN"/>
           </w:rPr>
           <w:tab/>
         </w:r>
@@ -254,7 +252,7 @@
             <w:noProof/>
             <w:webHidden/>
           </w:rPr>
-          <w:instrText xml:space="preserve"> PAGEREF _Toc40207133 \h </w:instrText>
+          <w:instrText xml:space="preserve"> PAGEREF _Toc40434275 \h </w:instrText>
         </w:r>
         <w:r>
           <w:rPr>
@@ -290,10 +288,9 @@
         <w:pStyle w:val="TOC2"/>
         <w:rPr>
           <w:rFonts w:asciiTheme="minorHAnsi" w:eastAsiaTheme="minorEastAsia" w:hAnsiTheme="minorHAnsi"/>
-          <w:lang w:eastAsia="zh-CN"/>
         </w:rPr>
       </w:pPr>
-      <w:hyperlink w:anchor="_Toc40207134" w:history="1">
+      <w:hyperlink w:anchor="_Toc40434276" w:history="1">
         <w:r>
           <w:rPr>
             <w:rStyle w:val="Hyperlink"/>
@@ -303,7 +300,6 @@
         <w:r>
           <w:rPr>
             <w:rFonts w:asciiTheme="minorHAnsi" w:eastAsiaTheme="minorEastAsia" w:hAnsiTheme="minorHAnsi"/>
-            <w:lang w:eastAsia="zh-CN"/>
           </w:rPr>
           <w:tab/>
         </w:r>
@@ -329,7 +325,7 @@
           <w:rPr>
             <w:webHidden/>
           </w:rPr>
-          <w:instrText xml:space="preserve"> PAGEREF _Toc40207134 \h </w:instrText>
+          <w:instrText xml:space="preserve"> PAGEREF _Toc40434276 \h </w:instrText>
         </w:r>
         <w:r>
           <w:rPr>
@@ -364,10 +360,9 @@
           <w:b w:val="0"/>
           <w:noProof/>
           <w:sz w:val="22"/>
-          <w:lang w:eastAsia="zh-CN"/>
         </w:rPr>
       </w:pPr>
-      <w:hyperlink w:anchor="_Toc40207135" w:history="1">
+      <w:hyperlink w:anchor="_Toc40434277" w:history="1">
         <w:r>
           <w:rPr>
             <w:rStyle w:val="Hyperlink"/>
@@ -381,7 +376,6 @@
             <w:b w:val="0"/>
             <w:noProof/>
             <w:sz w:val="22"/>
-            <w:lang w:eastAsia="zh-CN"/>
           </w:rPr>
           <w:tab/>
         </w:r>
@@ -411,7 +405,7 @@
             <w:noProof/>
             <w:webHidden/>
           </w:rPr>
-          <w:instrText xml:space="preserve"> PAGEREF _Toc40207135 \h </w:instrText>
+          <w:instrText xml:space="preserve"> PAGEREF _Toc40434277 \h </w:instrText>
         </w:r>
         <w:r>
           <w:rPr>
@@ -450,10 +444,9 @@
           <w:b w:val="0"/>
           <w:noProof/>
           <w:sz w:val="22"/>
-          <w:lang w:eastAsia="zh-CN"/>
         </w:rPr>
       </w:pPr>
-      <w:hyperlink w:anchor="_Toc40207136" w:history="1">
+      <w:hyperlink w:anchor="_Toc40434278" w:history="1">
         <w:r>
           <w:rPr>
             <w:rStyle w:val="Hyperlink"/>
@@ -467,7 +460,6 @@
             <w:b w:val="0"/>
             <w:noProof/>
             <w:sz w:val="22"/>
-            <w:lang w:eastAsia="zh-CN"/>
           </w:rPr>
           <w:tab/>
         </w:r>
@@ -497,7 +489,7 @@
             <w:noProof/>
             <w:webHidden/>
           </w:rPr>
-          <w:instrText xml:space="preserve"> PAGEREF _Toc40207136 \h </w:instrText>
+          <w:instrText xml:space="preserve"> PAGEREF _Toc40434278 \h </w:instrText>
         </w:r>
         <w:r>
           <w:rPr>
@@ -536,10 +528,9 @@
           <w:b w:val="0"/>
           <w:noProof/>
           <w:sz w:val="22"/>
-          <w:lang w:eastAsia="zh-CN"/>
         </w:rPr>
       </w:pPr>
-      <w:hyperlink w:anchor="_Toc40207137" w:history="1">
+      <w:hyperlink w:anchor="_Toc40434279" w:history="1">
         <w:r>
           <w:rPr>
             <w:rStyle w:val="Hyperlink"/>
@@ -553,7 +544,6 @@
             <w:b w:val="0"/>
             <w:noProof/>
             <w:sz w:val="22"/>
-            <w:lang w:eastAsia="zh-CN"/>
           </w:rPr>
           <w:tab/>
         </w:r>
@@ -583,7 +573,7 @@
             <w:noProof/>
             <w:webHidden/>
           </w:rPr>
-          <w:instrText xml:space="preserve"> PAGEREF _Toc40207137 \h </w:instrText>
+          <w:instrText xml:space="preserve"> PAGEREF _Toc40434279 \h </w:instrText>
         </w:r>
         <w:r>
           <w:rPr>
@@ -619,10 +609,9 @@
         <w:pStyle w:val="TOC2"/>
         <w:rPr>
           <w:rFonts w:asciiTheme="minorHAnsi" w:eastAsiaTheme="minorEastAsia" w:hAnsiTheme="minorHAnsi"/>
-          <w:lang w:eastAsia="zh-CN"/>
         </w:rPr>
       </w:pPr>
-      <w:hyperlink w:anchor="_Toc40207138" w:history="1">
+      <w:hyperlink w:anchor="_Toc40434280" w:history="1">
         <w:r>
           <w:rPr>
             <w:rStyle w:val="Hyperlink"/>
@@ -632,7 +621,6 @@
         <w:r>
           <w:rPr>
             <w:rFonts w:asciiTheme="minorHAnsi" w:eastAsiaTheme="minorEastAsia" w:hAnsiTheme="minorHAnsi"/>
-            <w:lang w:eastAsia="zh-CN"/>
           </w:rPr>
           <w:tab/>
         </w:r>
@@ -658,7 +646,7 @@
           <w:rPr>
             <w:webHidden/>
           </w:rPr>
-          <w:instrText xml:space="preserve"> PAGEREF _Toc40207138 \h </w:instrText>
+          <w:instrText xml:space="preserve"> PAGEREF _Toc40434280 \h </w:instrText>
         </w:r>
         <w:r>
           <w:rPr>
@@ -690,10 +678,9 @@
         <w:pStyle w:val="TOC2"/>
         <w:rPr>
           <w:rFonts w:asciiTheme="minorHAnsi" w:eastAsiaTheme="minorEastAsia" w:hAnsiTheme="minorHAnsi"/>
-          <w:lang w:eastAsia="zh-CN"/>
         </w:rPr>
       </w:pPr>
-      <w:hyperlink w:anchor="_Toc40207139" w:history="1">
+      <w:hyperlink w:anchor="_Toc40434281" w:history="1">
         <w:r>
           <w:rPr>
             <w:rStyle w:val="Hyperlink"/>
@@ -703,7 +690,6 @@
         <w:r>
           <w:rPr>
             <w:rFonts w:asciiTheme="minorHAnsi" w:eastAsiaTheme="minorEastAsia" w:hAnsiTheme="minorHAnsi"/>
-            <w:lang w:eastAsia="zh-CN"/>
           </w:rPr>
           <w:tab/>
         </w:r>
@@ -729,7 +715,7 @@
           <w:rPr>
             <w:webHidden/>
           </w:rPr>
-          <w:instrText xml:space="preserve"> PAGEREF _Toc40207139 \h </w:instrText>
+          <w:instrText xml:space="preserve"> PAGEREF _Toc40434281 \h </w:instrText>
         </w:r>
         <w:r>
           <w:rPr>
@@ -761,10 +747,9 @@
         <w:pStyle w:val="TOC2"/>
         <w:rPr>
           <w:rFonts w:asciiTheme="minorHAnsi" w:eastAsiaTheme="minorEastAsia" w:hAnsiTheme="minorHAnsi"/>
-          <w:lang w:eastAsia="zh-CN"/>
         </w:rPr>
       </w:pPr>
-      <w:hyperlink w:anchor="_Toc40207140" w:history="1">
+      <w:hyperlink w:anchor="_Toc40434282" w:history="1">
         <w:r>
           <w:rPr>
             <w:rStyle w:val="Hyperlink"/>
@@ -774,7 +759,6 @@
         <w:r>
           <w:rPr>
             <w:rFonts w:asciiTheme="minorHAnsi" w:eastAsiaTheme="minorEastAsia" w:hAnsiTheme="minorHAnsi"/>
-            <w:lang w:eastAsia="zh-CN"/>
           </w:rPr>
           <w:tab/>
         </w:r>
@@ -800,7 +784,7 @@
           <w:rPr>
             <w:webHidden/>
           </w:rPr>
-          <w:instrText xml:space="preserve"> PAGEREF _Toc40207140 \h </w:instrText>
+          <w:instrText xml:space="preserve"> PAGEREF _Toc40434282 \h </w:instrText>
         </w:r>
         <w:r>
           <w:rPr>
@@ -832,10 +816,9 @@
         <w:pStyle w:val="TOC2"/>
         <w:rPr>
           <w:rFonts w:asciiTheme="minorHAnsi" w:eastAsiaTheme="minorEastAsia" w:hAnsiTheme="minorHAnsi"/>
-          <w:lang w:eastAsia="zh-CN"/>
         </w:rPr>
       </w:pPr>
-      <w:hyperlink w:anchor="_Toc40207141" w:history="1">
+      <w:hyperlink w:anchor="_Toc40434283" w:history="1">
         <w:r>
           <w:rPr>
             <w:rStyle w:val="Hyperlink"/>
@@ -845,7 +828,6 @@
         <w:r>
           <w:rPr>
             <w:rFonts w:asciiTheme="minorHAnsi" w:eastAsiaTheme="minorEastAsia" w:hAnsiTheme="minorHAnsi"/>
-            <w:lang w:eastAsia="zh-CN"/>
           </w:rPr>
           <w:tab/>
         </w:r>
@@ -853,7 +835,7 @@
           <w:rPr>
             <w:rStyle w:val="Hyperlink"/>
           </w:rPr>
-          <w:t>Step 4 – Unify HTML attribute “disabled”</w:t>
+          <w:t>Step 4 – Remove previous version of jQuery libraries</w:t>
         </w:r>
         <w:r>
           <w:rPr>
@@ -871,7 +853,7 @@
           <w:rPr>
             <w:webHidden/>
           </w:rPr>
-          <w:instrText xml:space="preserve"> PAGEREF _Toc40207141 \h </w:instrText>
+          <w:instrText xml:space="preserve"> PAGEREF _Toc40434283 \h </w:instrText>
         </w:r>
         <w:r>
           <w:rPr>
@@ -903,10 +885,9 @@
         <w:pStyle w:val="TOC2"/>
         <w:rPr>
           <w:rFonts w:asciiTheme="minorHAnsi" w:eastAsiaTheme="minorEastAsia" w:hAnsiTheme="minorHAnsi"/>
-          <w:lang w:eastAsia="zh-CN"/>
         </w:rPr>
       </w:pPr>
-      <w:hyperlink w:anchor="_Toc40207142" w:history="1">
+      <w:hyperlink w:anchor="_Toc40434284" w:history="1">
         <w:r>
           <w:rPr>
             <w:rStyle w:val="Hyperlink"/>
@@ -916,7 +897,6 @@
         <w:r>
           <w:rPr>
             <w:rFonts w:asciiTheme="minorHAnsi" w:eastAsiaTheme="minorEastAsia" w:hAnsiTheme="minorHAnsi"/>
-            <w:lang w:eastAsia="zh-CN"/>
           </w:rPr>
           <w:tab/>
         </w:r>
@@ -924,7 +904,7 @@
           <w:rPr>
             <w:rStyle w:val="Hyperlink"/>
           </w:rPr>
-          <w:t>Step 5 – Confirmation</w:t>
+          <w:t>Step 5 – Update targeted version of .NET Framework</w:t>
         </w:r>
         <w:r>
           <w:rPr>
@@ -942,7 +922,7 @@
           <w:rPr>
             <w:webHidden/>
           </w:rPr>
-          <w:instrText xml:space="preserve"> PAGEREF _Toc40207142 \h </w:instrText>
+          <w:instrText xml:space="preserve"> PAGEREF _Toc40434284 \h </w:instrText>
         </w:r>
         <w:r>
           <w:rPr>
@@ -974,10 +954,9 @@
         <w:pStyle w:val="TOC2"/>
         <w:rPr>
           <w:rFonts w:asciiTheme="minorHAnsi" w:eastAsiaTheme="minorEastAsia" w:hAnsiTheme="minorHAnsi"/>
-          <w:lang w:eastAsia="zh-CN"/>
         </w:rPr>
       </w:pPr>
-      <w:hyperlink w:anchor="_Toc40207143" w:history="1">
+      <w:hyperlink w:anchor="_Toc40434285" w:history="1">
         <w:r>
           <w:rPr>
             <w:rStyle w:val="Hyperlink"/>
@@ -987,7 +966,6 @@
         <w:r>
           <w:rPr>
             <w:rFonts w:asciiTheme="minorHAnsi" w:eastAsiaTheme="minorEastAsia" w:hAnsiTheme="minorHAnsi"/>
-            <w:lang w:eastAsia="zh-CN"/>
           </w:rPr>
           <w:tab/>
         </w:r>
@@ -995,7 +973,7 @@
           <w:rPr>
             <w:rStyle w:val="Hyperlink"/>
           </w:rPr>
-          <w:t>Step 6 – Recompile</w:t>
+          <w:t>Step 6 – Unify HTML ‘disabled’ attribute</w:t>
         </w:r>
         <w:r>
           <w:rPr>
@@ -1013,7 +991,7 @@
           <w:rPr>
             <w:webHidden/>
           </w:rPr>
-          <w:instrText xml:space="preserve"> PAGEREF _Toc40207143 \h </w:instrText>
+          <w:instrText xml:space="preserve"> PAGEREF _Toc40434285 \h </w:instrText>
         </w:r>
         <w:r>
           <w:rPr>
@@ -1042,16 +1020,153 @@
     </w:p>
     <w:p>
       <w:pPr>
+        <w:pStyle w:val="TOC2"/>
+        <w:rPr>
+          <w:rFonts w:asciiTheme="minorHAnsi" w:eastAsiaTheme="minorEastAsia" w:hAnsiTheme="minorHAnsi"/>
+        </w:rPr>
+      </w:pPr>
+      <w:hyperlink w:anchor="_Toc40434286" w:history="1">
+        <w:r>
+          <w:rPr>
+            <w:rStyle w:val="Hyperlink"/>
+          </w:rPr>
+          <w:t>4.7</w:t>
+        </w:r>
+        <w:r>
+          <w:rPr>
+            <w:rFonts w:asciiTheme="minorHAnsi" w:eastAsiaTheme="minorEastAsia" w:hAnsiTheme="minorHAnsi"/>
+          </w:rPr>
+          <w:tab/>
+        </w:r>
+        <w:r>
+          <w:rPr>
+            <w:rStyle w:val="Hyperlink"/>
+          </w:rPr>
+          <w:t>Step 7 – Confirmation</w:t>
+        </w:r>
+        <w:r>
+          <w:rPr>
+            <w:webHidden/>
+          </w:rPr>
+          <w:tab/>
+        </w:r>
+        <w:r>
+          <w:rPr>
+            <w:webHidden/>
+          </w:rPr>
+          <w:fldChar w:fldCharType="begin"/>
+        </w:r>
+        <w:r>
+          <w:rPr>
+            <w:webHidden/>
+          </w:rPr>
+          <w:instrText xml:space="preserve"> PAGEREF _Toc40434286 \h </w:instrText>
+        </w:r>
+        <w:r>
+          <w:rPr>
+            <w:webHidden/>
+          </w:rPr>
+        </w:r>
+        <w:r>
+          <w:rPr>
+            <w:webHidden/>
+          </w:rPr>
+          <w:fldChar w:fldCharType="separate"/>
+        </w:r>
+        <w:r>
+          <w:rPr>
+            <w:webHidden/>
+          </w:rPr>
+          <w:t>15</w:t>
+        </w:r>
+        <w:r>
+          <w:rPr>
+            <w:webHidden/>
+          </w:rPr>
+          <w:fldChar w:fldCharType="end"/>
+        </w:r>
+      </w:hyperlink>
+    </w:p>
+    <w:p>
+      <w:pPr>
+        <w:pStyle w:val="TOC2"/>
+        <w:rPr>
+          <w:rFonts w:asciiTheme="minorHAnsi" w:eastAsiaTheme="minorEastAsia" w:hAnsiTheme="minorHAnsi"/>
+        </w:rPr>
+      </w:pPr>
+      <w:hyperlink w:anchor="_Toc40434287" w:history="1">
+        <w:r>
+          <w:rPr>
+            <w:rStyle w:val="Hyperlink"/>
+          </w:rPr>
+          <w:t>4.8</w:t>
+        </w:r>
+        <w:r>
+          <w:rPr>
+            <w:rFonts w:asciiTheme="minorHAnsi" w:eastAsiaTheme="minorEastAsia" w:hAnsiTheme="minorHAnsi"/>
+          </w:rPr>
+          <w:tab/>
+        </w:r>
+        <w:r>
+          <w:rPr>
+            <w:rStyle w:val="Hyperlink"/>
+          </w:rPr>
+          <w:t>Step 8 – Recompile</w:t>
+        </w:r>
+        <w:r>
+          <w:rPr>
+            <w:webHidden/>
+          </w:rPr>
+          <w:tab/>
+        </w:r>
+        <w:r>
+          <w:rPr>
+            <w:webHidden/>
+          </w:rPr>
+          <w:fldChar w:fldCharType="begin"/>
+        </w:r>
+        <w:r>
+          <w:rPr>
+            <w:webHidden/>
+          </w:rPr>
+          <w:instrText xml:space="preserve"> PAGEREF _Toc40434287 \h </w:instrText>
+        </w:r>
+        <w:r>
+          <w:rPr>
+            <w:webHidden/>
+          </w:rPr>
+        </w:r>
+        <w:r>
+          <w:rPr>
+            <w:webHidden/>
+          </w:rPr>
+          <w:fldChar w:fldCharType="separate"/>
+        </w:r>
+        <w:r>
+          <w:rPr>
+            <w:webHidden/>
+          </w:rPr>
+          <w:t>16</w:t>
+        </w:r>
+        <w:r>
+          <w:rPr>
+            <w:webHidden/>
+          </w:rPr>
+          <w:fldChar w:fldCharType="end"/>
+        </w:r>
+      </w:hyperlink>
+    </w:p>
+    <w:p>
+      <w:pPr>
         <w:pStyle w:val="TOC1"/>
         <w:rPr>
           <w:rFonts w:asciiTheme="minorHAnsi" w:eastAsiaTheme="minorEastAsia" w:hAnsiTheme="minorHAnsi"/>
           <w:b w:val="0"/>
           <w:noProof/>
           <w:sz w:val="22"/>
-          <w:lang w:eastAsia="zh-CN"/>
         </w:rPr>
       </w:pPr>
-      <w:hyperlink w:anchor="_Toc40207144" w:history="1">
+      <w:hyperlink w:anchor="_Toc40434288" w:history="1">
         <w:r>
           <w:rPr>
             <w:rStyle w:val="Hyperlink"/>
@@ -1065,7 +1180,6 @@
             <w:b w:val="0"/>
             <w:noProof/>
             <w:sz w:val="22"/>
-            <w:lang w:eastAsia="zh-CN"/>
           </w:rPr>
           <w:tab/>
         </w:r>
@@ -1095,179 +1209,7 @@
             <w:noProof/>
             <w:webHidden/>
           </w:rPr>
-          <w:instrText xml:space="preserve"> PAGEREF _Toc40207144 \h </w:instrText>
-        </w:r>
-        <w:r>
-          <w:rPr>
-            <w:noProof/>
-            <w:webHidden/>
-          </w:rPr>
-        </w:r>
-        <w:r>
-          <w:rPr>
-            <w:noProof/>
-            <w:webHidden/>
-          </w:rPr>
-          <w:fldChar w:fldCharType="separate"/>
-        </w:r>
-        <w:r>
-          <w:rPr>
-            <w:noProof/>
-            <w:webHidden/>
-          </w:rPr>
-          <w:t>15</w:t>
-        </w:r>
-        <w:r>
-          <w:rPr>
-            <w:noProof/>
-            <w:webHidden/>
-          </w:rPr>
-          <w:fldChar w:fldCharType="end"/>
-        </w:r>
-      </w:hyperlink>
-    </w:p>
-    <w:p>
-      <w:pPr>
-        <w:pStyle w:val="TOC1"/>
-        <w:rPr>
-          <w:rFonts w:asciiTheme="minorHAnsi" w:eastAsiaTheme="minorEastAsia" w:hAnsiTheme="minorHAnsi"/>
-          <w:b w:val="0"/>
-          <w:noProof/>
-          <w:sz w:val="22"/>
-          <w:lang w:eastAsia="zh-CN"/>
-        </w:rPr>
-      </w:pPr>
-      <w:hyperlink w:anchor="_Toc40207145" w:history="1">
-        <w:r>
-          <w:rPr>
-            <w:rStyle w:val="Hyperlink"/>
-            <w:noProof/>
-          </w:rPr>
-          <w:t>6.</w:t>
-        </w:r>
-        <w:r>
-          <w:rPr>
-            <w:rFonts w:asciiTheme="minorHAnsi" w:eastAsiaTheme="minorEastAsia" w:hAnsiTheme="minorHAnsi"/>
-            <w:b w:val="0"/>
-            <w:noProof/>
-            <w:sz w:val="22"/>
-            <w:lang w:eastAsia="zh-CN"/>
-          </w:rPr>
-          <w:tab/>
-        </w:r>
-        <w:r>
-          <w:rPr>
-            <w:rStyle w:val="Hyperlink"/>
-            <w:noProof/>
-          </w:rPr>
-          <w:t>Unify HTML “disabled” attribute changes</w:t>
-        </w:r>
-        <w:r>
-          <w:rPr>
-            <w:noProof/>
-            <w:webHidden/>
-          </w:rPr>
-          <w:tab/>
-        </w:r>
-        <w:r>
-          <w:rPr>
-            <w:noProof/>
-            <w:webHidden/>
-          </w:rPr>
-          <w:fldChar w:fldCharType="begin"/>
-        </w:r>
-        <w:r>
-          <w:rPr>
-            <w:noProof/>
-            <w:webHidden/>
-          </w:rPr>
-          <w:instrText xml:space="preserve"> PAGEREF _Toc40207145 \h </w:instrText>
-        </w:r>
-        <w:r>
-          <w:rPr>
-            <w:noProof/>
-            <w:webHidden/>
-          </w:rPr>
-        </w:r>
-        <w:r>
-          <w:rPr>
-            <w:noProof/>
-            <w:webHidden/>
-          </w:rPr>
-          <w:fldChar w:fldCharType="separate"/>
-        </w:r>
-        <w:r>
-          <w:rPr>
-            <w:noProof/>
-            <w:webHidden/>
-          </w:rPr>
-          <w:t>16</w:t>
-        </w:r>
-        <w:r>
-          <w:rPr>
-            <w:noProof/>
-            <w:webHidden/>
-          </w:rPr>
-          <w:fldChar w:fldCharType="end"/>
-        </w:r>
-      </w:hyperlink>
-    </w:p>
-    <w:p>
-      <w:pPr>
-        <w:pStyle w:val="TOC1"/>
-        <w:rPr>
-          <w:rFonts w:asciiTheme="minorHAnsi" w:eastAsiaTheme="minorEastAsia" w:hAnsiTheme="minorHAnsi"/>
-          <w:b w:val="0"/>
-          <w:noProof/>
-          <w:sz w:val="22"/>
-          <w:lang w:eastAsia="zh-CN"/>
-        </w:rPr>
-      </w:pPr>
-      <w:hyperlink w:anchor="_Toc40207146" w:history="1">
-        <w:r>
-          <w:rPr>
-            <w:rStyle w:val="Hyperlink"/>
-            <w:noProof/>
-          </w:rPr>
-          <w:t>7.</w:t>
-        </w:r>
-        <w:r>
-          <w:rPr>
-            <w:rFonts w:asciiTheme="minorHAnsi" w:eastAsiaTheme="minorEastAsia" w:hAnsiTheme="minorHAnsi"/>
-            <w:b w:val="0"/>
-            <w:noProof/>
-            <w:sz w:val="22"/>
-            <w:lang w:eastAsia="zh-CN"/>
-          </w:rPr>
-          <w:tab/>
-        </w:r>
-        <w:r>
-          <w:rPr>
-            <w:rStyle w:val="Hyperlink"/>
-            <w:noProof/>
-          </w:rPr>
-          <w:t>Compilation Troubleshooting</w:t>
-        </w:r>
-        <w:r>
-          <w:rPr>
-            <w:noProof/>
-            <w:webHidden/>
-          </w:rPr>
-          <w:tab/>
-        </w:r>
-        <w:r>
-          <w:rPr>
-            <w:noProof/>
-            <w:webHidden/>
-          </w:rPr>
-          <w:fldChar w:fldCharType="begin"/>
-        </w:r>
-        <w:r>
-          <w:rPr>
-            <w:noProof/>
-            <w:webHidden/>
-          </w:rPr>
-          <w:instrText xml:space="preserve"> PAGEREF _Toc40207146 \h </w:instrText>
+          <w:instrText xml:space="preserve"> PAGEREF _Toc40434288 \h </w:instrText>
         </w:r>
         <w:r>
           <w:rPr>
@@ -1300,6 +1242,174 @@
     </w:p>
     <w:p>
       <w:pPr>
+        <w:pStyle w:val="TOC1"/>
+        <w:rPr>
+          <w:rFonts w:asciiTheme="minorHAnsi" w:eastAsiaTheme="minorEastAsia" w:hAnsiTheme="minorHAnsi"/>
+          <w:b w:val="0"/>
+          <w:noProof/>
+          <w:sz w:val="22"/>
+        </w:rPr>
+      </w:pPr>
+      <w:hyperlink w:anchor="_Toc40434289" w:history="1">
+        <w:r>
+          <w:rPr>
+            <w:rStyle w:val="Hyperlink"/>
+            <w:noProof/>
+          </w:rPr>
+          <w:t>6.</w:t>
+        </w:r>
+        <w:r>
+          <w:rPr>
+            <w:rFonts w:asciiTheme="minorHAnsi" w:eastAsiaTheme="minorEastAsia" w:hAnsiTheme="minorHAnsi"/>
+            <w:b w:val="0"/>
+            <w:noProof/>
+            <w:sz w:val="22"/>
+          </w:rPr>
+          <w:tab/>
+        </w:r>
+        <w:r>
+          <w:rPr>
+            <w:rStyle w:val="Hyperlink"/>
+            <w:noProof/>
+          </w:rPr>
+          <w:t>Unify HTML ‘disabled’ attribute changes</w:t>
+        </w:r>
+        <w:r>
+          <w:rPr>
+            <w:noProof/>
+            <w:webHidden/>
+          </w:rPr>
+          <w:tab/>
+        </w:r>
+        <w:r>
+          <w:rPr>
+            <w:noProof/>
+            <w:webHidden/>
+          </w:rPr>
+          <w:fldChar w:fldCharType="begin"/>
+        </w:r>
+        <w:r>
+          <w:rPr>
+            <w:noProof/>
+            <w:webHidden/>
+          </w:rPr>
+          <w:instrText xml:space="preserve"> PAGEREF _Toc40434289 \h </w:instrText>
+        </w:r>
+        <w:r>
+          <w:rPr>
+            <w:noProof/>
+            <w:webHidden/>
+          </w:rPr>
+        </w:r>
+        <w:r>
+          <w:rPr>
+            <w:noProof/>
+            <w:webHidden/>
+          </w:rPr>
+          <w:fldChar w:fldCharType="separate"/>
+        </w:r>
+        <w:r>
+          <w:rPr>
+            <w:noProof/>
+            <w:webHidden/>
+          </w:rPr>
+          <w:t>18</w:t>
+        </w:r>
+        <w:r>
+          <w:rPr>
+            <w:noProof/>
+            <w:webHidden/>
+          </w:rPr>
+          <w:fldChar w:fldCharType="end"/>
+        </w:r>
+      </w:hyperlink>
+    </w:p>
+    <w:p>
+      <w:pPr>
+        <w:pStyle w:val="TOC1"/>
+        <w:rPr>
+          <w:rFonts w:asciiTheme="minorHAnsi" w:eastAsiaTheme="minorEastAsia" w:hAnsiTheme="minorHAnsi"/>
+          <w:b w:val="0"/>
+          <w:noProof/>
+          <w:sz w:val="22"/>
+        </w:rPr>
+      </w:pPr>
+      <w:hyperlink w:anchor="_Toc40434290" w:history="1">
+        <w:r>
+          <w:rPr>
+            <w:rStyle w:val="Hyperlink"/>
+            <w:noProof/>
+          </w:rPr>
+          <w:t>7.</w:t>
+        </w:r>
+        <w:r>
+          <w:rPr>
+            <w:rFonts w:asciiTheme="minorHAnsi" w:eastAsiaTheme="minorEastAsia" w:hAnsiTheme="minorHAnsi"/>
+            <w:b w:val="0"/>
+            <w:noProof/>
+            <w:sz w:val="22"/>
+          </w:rPr>
+          <w:tab/>
+        </w:r>
+        <w:r>
+          <w:rPr>
+            <w:rStyle w:val="Hyperlink"/>
+            <w:noProof/>
+          </w:rPr>
+          <w:t>Compilation Troubleshooting</w:t>
+        </w:r>
+        <w:r>
+          <w:rPr>
+            <w:noProof/>
+            <w:webHidden/>
+          </w:rPr>
+          <w:tab/>
+        </w:r>
+        <w:r>
+          <w:rPr>
+            <w:noProof/>
+            <w:webHidden/>
+          </w:rPr>
+          <w:fldChar w:fldCharType="begin"/>
+        </w:r>
+        <w:r>
+          <w:rPr>
+            <w:noProof/>
+            <w:webHidden/>
+          </w:rPr>
+          <w:instrText xml:space="preserve"> PAGEREF _Toc40434290 \h </w:instrText>
+        </w:r>
+        <w:r>
+          <w:rPr>
+            <w:noProof/>
+            <w:webHidden/>
+          </w:rPr>
+        </w:r>
+        <w:r>
+          <w:rPr>
+            <w:noProof/>
+            <w:webHidden/>
+          </w:rPr>
+          <w:fldChar w:fldCharType="separate"/>
+        </w:r>
+        <w:r>
+          <w:rPr>
+            <w:noProof/>
+            <w:webHidden/>
+          </w:rPr>
+          <w:t>19</w:t>
+        </w:r>
+        <w:r>
+          <w:rPr>
+            <w:noProof/>
+            <w:webHidden/>
+          </w:rPr>
+          <w:fldChar w:fldCharType="end"/>
+        </w:r>
+      </w:hyperlink>
+    </w:p>
+    <w:p>
+      <w:pPr>
         <w:pStyle w:val="SAGEHeading1"/>
         <w:framePr w:wrap="around"/>
       </w:pPr>
@@ -1308,7 +1418,7 @@
         <w:fldChar w:fldCharType="end"/>
       </w:r>
       <w:bookmarkStart w:id="0" w:name="_Toc440376140"/>
-      <w:bookmarkStart w:id="1" w:name="_Toc40207133"/>
+      <w:bookmarkStart w:id="1" w:name="_Toc40434275"/>
       <w:r>
         <w:t>O</w:t>
       </w:r>
@@ -1506,7 +1616,7 @@
       <w:pPr>
         <w:pStyle w:val="SAGEHeading2"/>
       </w:pPr>
-      <w:bookmarkStart w:id="2" w:name="_Toc40207134"/>
+      <w:bookmarkStart w:id="2" w:name="_Toc40434276"/>
       <w:r>
         <w:lastRenderedPageBreak/>
         <w:t>Required Version of Sage 300</w:t>
@@ -1574,7 +1684,7 @@
         <w:pStyle w:val="SAGEHeading1"/>
         <w:framePr w:wrap="around"/>
       </w:pPr>
-      <w:bookmarkStart w:id="3" w:name="_Toc40207135"/>
+      <w:bookmarkStart w:id="3" w:name="_Toc40434277"/>
       <w:r>
         <w:lastRenderedPageBreak/>
         <w:t>Install</w:t>
@@ -1638,15 +1748,7 @@
         <w:t>Note:</w:t>
       </w:r>
       <w:r>
-        <w:t xml:space="preserve"> If the previous Upgrade Wizard is installed, it must be uninstalled first (In Visual Studio - Tools, Components and Extensions, </w:t>
-      </w:r>
-      <w:proofErr w:type="gramStart"/>
-      <w:r>
-        <w:t>Uninstall</w:t>
-      </w:r>
-      <w:proofErr w:type="gramEnd"/>
-      <w:r>
-        <w:t xml:space="preserve"> option once the Upgrade Wizard is selected).</w:t>
+        <w:t xml:space="preserve"> If the previous Upgrade Wizard is installed, it must be uninstalled first (In Visual Studio - Tools, Components and Extensions, Uninstall option once the Upgrade Wizard is selected).</w:t>
       </w:r>
     </w:p>
     <w:p>
@@ -1761,7 +1863,7 @@
         </w:numPr>
       </w:pPr>
       <w:bookmarkStart w:id="4" w:name="_Toc453606102"/>
-      <w:bookmarkStart w:id="5" w:name="_Toc40207136"/>
+      <w:bookmarkStart w:id="5" w:name="_Toc40434278"/>
       <w:r>
         <w:lastRenderedPageBreak/>
         <w:t>Accessing</w:t>
@@ -1866,8 +1968,8 @@
           <w:noProof/>
         </w:rPr>
         <w:drawing>
-          <wp:inline distT="0" distB="0" distL="0" distR="0" wp14:anchorId="473B5308" wp14:editId="62F720C2">
-            <wp:extent cx="3619500" cy="6096000"/>
+          <wp:inline distT="0" distB="0" distL="0" distR="0" wp14:anchorId="473B5308" wp14:editId="5D93A304">
+            <wp:extent cx="3895725" cy="6022526"/>
             <wp:effectExtent l="0" t="0" r="0" b="0"/>
             <wp:docPr id="9" name="Picture 9"/>
             <wp:cNvGraphicFramePr>
@@ -1890,7 +1992,6 @@
                         </a:ext>
                       </a:extLst>
                     </a:blip>
-                    <a:srcRect/>
                     <a:stretch>
                       <a:fillRect/>
                     </a:stretch>
@@ -1898,7 +1999,7 @@
                   <pic:spPr bwMode="auto">
                     <a:xfrm>
                       <a:off x="0" y="0"/>
-                      <a:ext cx="3619500" cy="6096000"/>
+                      <a:ext cx="3901774" cy="6031877"/>
                     </a:xfrm>
                     <a:prstGeom prst="rect">
                       <a:avLst/>
@@ -1936,7 +2037,7 @@
         </w:numPr>
       </w:pPr>
       <w:bookmarkStart w:id="6" w:name="_Toc440882986"/>
-      <w:bookmarkStart w:id="7" w:name="_Toc40207137"/>
+      <w:bookmarkStart w:id="7" w:name="_Toc40434279"/>
       <w:r>
         <w:lastRenderedPageBreak/>
         <w:t xml:space="preserve">Using </w:t>
@@ -1959,8 +2060,8 @@
           <w:noProof/>
         </w:rPr>
         <w:drawing>
-          <wp:inline distT="0" distB="0" distL="0" distR="0" wp14:anchorId="79A9CBE4" wp14:editId="01447C06">
-            <wp:extent cx="5853430" cy="5128260"/>
+          <wp:inline distT="0" distB="0" distL="0" distR="0" wp14:anchorId="79A9CBE4" wp14:editId="02EA3FAD">
+            <wp:extent cx="5853380" cy="5128259"/>
             <wp:effectExtent l="0" t="0" r="0" b="0"/>
             <wp:docPr id="1" name="Picture 1"/>
             <wp:cNvGraphicFramePr>
@@ -1974,7 +2075,13 @@
                     <pic:cNvPicPr/>
                   </pic:nvPicPr>
                   <pic:blipFill>
-                    <a:blip r:embed="rId11"/>
+                    <a:blip r:embed="rId11">
+                      <a:extLst>
+                        <a:ext uri="{28A0092B-C50C-407E-A947-70E740481C1C}">
+                          <a14:useLocalDpi xmlns:a14="http://schemas.microsoft.com/office/drawing/2010/main" val="0"/>
+                        </a:ext>
+                      </a:extLst>
+                    </a:blip>
                     <a:stretch>
                       <a:fillRect/>
                     </a:stretch>
@@ -1982,7 +2089,7 @@
                   <pic:spPr>
                     <a:xfrm>
                       <a:off x="0" y="0"/>
-                      <a:ext cx="5853430" cy="5128260"/>
+                      <a:ext cx="5853380" cy="5128259"/>
                     </a:xfrm>
                     <a:prstGeom prst="rect">
                       <a:avLst/>
@@ -1994,6 +2101,9 @@
           </wp:inline>
         </w:drawing>
       </w:r>
+      <w:r>
+        <w:softHyphen/>
+      </w:r>
     </w:p>
     <w:p>
       <w:pPr>
@@ -2012,7 +2122,22 @@
         <w:t>Important:</w:t>
       </w:r>
       <w:r>
-        <w:t xml:space="preserve"> Please backup the solution and projects before proceeding with the upgrade.</w:t>
+        <w:t xml:space="preserve"> Please backup the solution and projects before proceeding with the upgrad</w:t>
+      </w:r>
+      <w:r>
+        <w:t xml:space="preserve">e. If you would like the </w:t>
+      </w:r>
+      <w:r>
+        <w:t>Upgrade Wizard</w:t>
+      </w:r>
+      <w:r>
+        <w:t xml:space="preserve"> to make a backup of your solution, click the ‘Backup </w:t>
+      </w:r>
+      <w:r>
+        <w:t>s</w:t>
+      </w:r>
+      <w:r>
+        <w:t>olution’ checkbox.</w:t>
       </w:r>
     </w:p>
     <w:p>
@@ -2023,6 +2148,35 @@
     <w:p>
       <w:pPr>
         <w:pStyle w:val="SAGEBodyText"/>
+        <w:rPr>
+          <w:rStyle w:val="tgc"/>
+          <w:rFonts w:asciiTheme="minorHAnsi" w:hAnsiTheme="minorHAnsi" w:cstheme="minorHAnsi"/>
+          <w:bCs/>
+          <w:color w:val="222222"/>
+          <w:lang w:val="en"/>
+        </w:rPr>
+      </w:pPr>
+      <w:r>
+        <w:rPr>
+          <w:rStyle w:val="tgc"/>
+          <w:rFonts w:asciiTheme="minorHAnsi" w:hAnsiTheme="minorHAnsi" w:cstheme="minorHAnsi"/>
+          <w:bCs/>
+          <w:color w:val="222222"/>
+          <w:lang w:val="en"/>
+        </w:rPr>
+        <w:t>Click</w:t>
+      </w:r>
+      <w:r>
+        <w:rPr>
+          <w:rStyle w:val="tgc"/>
+          <w:rFonts w:asciiTheme="minorHAnsi" w:hAnsiTheme="minorHAnsi" w:cstheme="minorHAnsi"/>
+          <w:bCs/>
+          <w:color w:val="222222"/>
+          <w:lang w:val="en"/>
+        </w:rPr>
+        <w:t xml:space="preserve"> </w:t>
+      </w:r>
+      <w:r>
         <w:rPr>
           <w:rStyle w:val="tgc"/>
           <w:rFonts w:asciiTheme="minorHAnsi" w:hAnsiTheme="minorHAnsi" w:cstheme="minorHAnsi"/>
@@ -2030,26 +2184,17 @@
           <w:color w:val="222222"/>
           <w:lang w:val="en"/>
         </w:rPr>
-      </w:pPr>
+        <w:t>Next</w:t>
+      </w:r>
       <w:r>
         <w:rPr>
           <w:rStyle w:val="tgc"/>
           <w:rFonts w:asciiTheme="minorHAnsi" w:hAnsiTheme="minorHAnsi" w:cstheme="minorHAnsi"/>
-          <w:b/>
+          <w:bCs/>
           <w:color w:val="222222"/>
           <w:lang w:val="en"/>
         </w:rPr>
-        <w:t>Select Next to continue to the next step</w:t>
-      </w:r>
-      <w:r>
-        <w:rPr>
-          <w:rStyle w:val="tgc"/>
-          <w:rFonts w:asciiTheme="minorHAnsi" w:hAnsiTheme="minorHAnsi" w:cstheme="minorHAnsi"/>
-          <w:b/>
-          <w:color w:val="222222"/>
-          <w:lang w:val="en"/>
-        </w:rPr>
-        <w:t>.</w:t>
+        <w:t xml:space="preserve"> to continue to the next step.</w:t>
       </w:r>
     </w:p>
     <w:p>
@@ -2083,7 +2228,7 @@
         </w:numPr>
         <w:ind w:left="734" w:hanging="734"/>
       </w:pPr>
-      <w:bookmarkStart w:id="8" w:name="_Toc40207138"/>
+      <w:bookmarkStart w:id="8" w:name="_Toc40434280"/>
       <w:r>
         <w:lastRenderedPageBreak/>
         <w:t>Step 1 – Synchronize Kendo Files</w:t>
@@ -2104,8 +2249,8 @@
           <w:noProof/>
         </w:rPr>
         <w:drawing>
-          <wp:inline distT="0" distB="0" distL="0" distR="0" wp14:anchorId="5C9BBA26" wp14:editId="5ACB01D1">
-            <wp:extent cx="5853430" cy="5128260"/>
+          <wp:inline distT="0" distB="0" distL="0" distR="0" wp14:anchorId="5C9BBA26" wp14:editId="64C3233F">
+            <wp:extent cx="5853380" cy="5128260"/>
             <wp:effectExtent l="0" t="0" r="0" b="0"/>
             <wp:docPr id="16" name="Picture 16"/>
             <wp:cNvGraphicFramePr>
@@ -2119,7 +2264,13 @@
                     <pic:cNvPicPr/>
                   </pic:nvPicPr>
                   <pic:blipFill>
-                    <a:blip r:embed="rId12"/>
+                    <a:blip r:embed="rId12">
+                      <a:extLst>
+                        <a:ext uri="{28A0092B-C50C-407E-A947-70E740481C1C}">
+                          <a14:useLocalDpi xmlns:a14="http://schemas.microsoft.com/office/drawing/2010/main" val="0"/>
+                        </a:ext>
+                      </a:extLst>
+                    </a:blip>
                     <a:stretch>
                       <a:fillRect/>
                     </a:stretch>
@@ -2127,7 +2278,7 @@
                   <pic:spPr>
                     <a:xfrm>
                       <a:off x="0" y="0"/>
-                      <a:ext cx="5853430" cy="5128260"/>
+                      <a:ext cx="5853380" cy="5128260"/>
                     </a:xfrm>
                     <a:prstGeom prst="rect">
                       <a:avLst/>
@@ -2222,7 +2373,7 @@
         </w:numPr>
         <w:ind w:left="734" w:hanging="734"/>
       </w:pPr>
-      <w:bookmarkStart w:id="9" w:name="_Toc40207139"/>
+      <w:bookmarkStart w:id="9" w:name="_Toc40434281"/>
       <w:r>
         <w:lastRenderedPageBreak/>
         <w:t xml:space="preserve">Step </w:t>
@@ -2249,8 +2400,8 @@
           <w:noProof/>
         </w:rPr>
         <w:drawing>
-          <wp:inline distT="0" distB="0" distL="0" distR="0" wp14:anchorId="4E4F26F0" wp14:editId="66E3E26A">
-            <wp:extent cx="5853430" cy="5128260"/>
+          <wp:inline distT="0" distB="0" distL="0" distR="0" wp14:anchorId="4E4F26F0" wp14:editId="04176CAD">
+            <wp:extent cx="5853380" cy="5128260"/>
             <wp:effectExtent l="0" t="0" r="0" b="0"/>
             <wp:docPr id="17" name="Picture 17"/>
             <wp:cNvGraphicFramePr>
@@ -2264,7 +2415,13 @@
                     <pic:cNvPicPr/>
                   </pic:nvPicPr>
                   <pic:blipFill>
-                    <a:blip r:embed="rId13"/>
+                    <a:blip r:embed="rId13">
+                      <a:extLst>
+                        <a:ext uri="{28A0092B-C50C-407E-A947-70E740481C1C}">
+                          <a14:useLocalDpi xmlns:a14="http://schemas.microsoft.com/office/drawing/2010/main" val="0"/>
+                        </a:ext>
+                      </a:extLst>
+                    </a:blip>
                     <a:stretch>
                       <a:fillRect/>
                     </a:stretch>
@@ -2272,7 +2429,7 @@
                   <pic:spPr>
                     <a:xfrm>
                       <a:off x="0" y="0"/>
-                      <a:ext cx="5853430" cy="5128260"/>
+                      <a:ext cx="5853380" cy="5128260"/>
                     </a:xfrm>
                     <a:prstGeom prst="rect">
                       <a:avLst/>
@@ -2379,7 +2536,7 @@
         <w:br w:type="page"/>
       </w:r>
       <w:bookmarkStart w:id="10" w:name="_Toc17880097"/>
-      <w:bookmarkStart w:id="11" w:name="_Toc40207140"/>
+      <w:bookmarkStart w:id="11" w:name="_Toc40434282"/>
       <w:bookmarkStart w:id="12" w:name="_Hlk27142894"/>
       <w:r>
         <w:lastRenderedPageBreak/>
@@ -2402,8 +2559,8 @@
           <w:noProof/>
         </w:rPr>
         <w:drawing>
-          <wp:inline distT="0" distB="0" distL="0" distR="0" wp14:anchorId="7F70CDD9" wp14:editId="60FBC03B">
-            <wp:extent cx="5853430" cy="5128260"/>
+          <wp:inline distT="0" distB="0" distL="0" distR="0" wp14:anchorId="7F70CDD9" wp14:editId="3D67C50B">
+            <wp:extent cx="5853380" cy="5128260"/>
             <wp:effectExtent l="0" t="0" r="0" b="0"/>
             <wp:docPr id="2" name="Picture 2"/>
             <wp:cNvGraphicFramePr>
@@ -2417,7 +2574,13 @@
                     <pic:cNvPicPr/>
                   </pic:nvPicPr>
                   <pic:blipFill>
-                    <a:blip r:embed="rId14"/>
+                    <a:blip r:embed="rId14">
+                      <a:extLst>
+                        <a:ext uri="{28A0092B-C50C-407E-A947-70E740481C1C}">
+                          <a14:useLocalDpi xmlns:a14="http://schemas.microsoft.com/office/drawing/2010/main" val="0"/>
+                        </a:ext>
+                      </a:extLst>
+                    </a:blip>
                     <a:stretch>
                       <a:fillRect/>
                     </a:stretch>
@@ -2425,7 +2588,7 @@
                   <pic:spPr>
                     <a:xfrm>
                       <a:off x="0" y="0"/>
-                      <a:ext cx="5853430" cy="5128260"/>
+                      <a:ext cx="5853380" cy="5128260"/>
                     </a:xfrm>
                     <a:prstGeom prst="rect">
                       <a:avLst/>
@@ -2445,7 +2608,6 @@
       <w:r>
         <w:t xml:space="preserve">The upgrade wizard will search for copies of the </w:t>
       </w:r>
-      <w:proofErr w:type="spellStart"/>
       <w:r>
         <w:rPr>
           <w:b/>
@@ -2453,7 +2615,6 @@
         </w:rPr>
         <w:t>AccpacDotNetVersion.props</w:t>
       </w:r>
-      <w:proofErr w:type="spellEnd"/>
       <w:r>
         <w:t xml:space="preserve"> file in the following locations:</w:t>
       </w:r>
@@ -2489,7 +2650,6 @@
       <w:r>
         <w:t xml:space="preserve">If the </w:t>
       </w:r>
-      <w:proofErr w:type="spellStart"/>
       <w:r>
         <w:rPr>
           <w:b/>
@@ -2497,11 +2657,9 @@
         </w:rPr>
         <w:t>AccpacDotNetVersion.props</w:t>
       </w:r>
-      <w:proofErr w:type="spellEnd"/>
       <w:r>
         <w:t xml:space="preserve"> file is found in the root of the solution folder, it will be upgraded as normal. If the </w:t>
       </w:r>
-      <w:proofErr w:type="spellStart"/>
       <w:r>
         <w:rPr>
           <w:b/>
@@ -2509,19 +2667,9 @@
         </w:rPr>
         <w:t>AccpacDotNetVersion.props</w:t>
       </w:r>
-      <w:proofErr w:type="spellEnd"/>
-      <w:r>
-        <w:t xml:space="preserve"> file is not found in the root of the solution folder but is found in one or more project folders, the wizard will update the project file (.</w:t>
-      </w:r>
-      <w:proofErr w:type="spellStart"/>
-      <w:r>
-        <w:t>csproj</w:t>
-      </w:r>
-      <w:proofErr w:type="spellEnd"/>
-      <w:r>
-        <w:t xml:space="preserve">) in each of these folders with the correct path to the </w:t>
-      </w:r>
-      <w:proofErr w:type="spellStart"/>
+      <w:r>
+        <w:t xml:space="preserve"> file is not found in the root of the solution folder but is found in one or more project folders, the wizard will update the project file (.csproj) in each of these folders with the correct path to the </w:t>
+      </w:r>
       <w:r>
         <w:rPr>
           <w:b/>
@@ -2529,7 +2677,6 @@
         </w:rPr>
         <w:t>AccpacDotNetVersion.props</w:t>
       </w:r>
-      <w:proofErr w:type="spellEnd"/>
       <w:r>
         <w:rPr>
           <w:b/>
@@ -2543,7 +2690,6 @@
       <w:r>
         <w:t xml:space="preserve">located in the solution folder and then remove the copy of the </w:t>
       </w:r>
-      <w:proofErr w:type="spellStart"/>
       <w:r>
         <w:rPr>
           <w:b/>
@@ -2551,11 +2697,9 @@
         </w:rPr>
         <w:t>AccpacDotNetVersion.props</w:t>
       </w:r>
-      <w:proofErr w:type="spellEnd"/>
       <w:r>
         <w:t xml:space="preserve"> file in the project folder. When this process has completed, the solution should contain only a single </w:t>
       </w:r>
-      <w:proofErr w:type="spellStart"/>
       <w:r>
         <w:rPr>
           <w:b/>
@@ -2563,7 +2707,6 @@
         </w:rPr>
         <w:t>AccpacDotNetVersion.props</w:t>
       </w:r>
-      <w:proofErr w:type="spellEnd"/>
       <w:r>
         <w:t xml:space="preserve"> file located in the root of the solution folder.</w:t>
       </w:r>
@@ -2601,6 +2744,9 @@
           <w:lang w:val="en-US"/>
         </w:rPr>
       </w:pPr>
+      <w:r>
+        <w:br w:type="page"/>
+      </w:r>
     </w:p>
     <w:p>
       <w:pPr>
@@ -2611,17 +2757,13 @@
         </w:numPr>
         <w:ind w:left="734" w:hanging="734"/>
       </w:pPr>
-      <w:bookmarkStart w:id="13" w:name="_Toc40207141"/>
-      <w:bookmarkEnd w:id="12"/>
+      <w:bookmarkStart w:id="13" w:name="_Toc40434283"/>
       <w:r>
         <w:lastRenderedPageBreak/>
-        <w:t xml:space="preserve">Step 4 – Unify HTML </w:t>
-      </w:r>
-      <w:r>
-        <w:t xml:space="preserve">‘disabled’ </w:t>
-      </w:r>
-      <w:r>
-        <w:t>attribute</w:t>
+        <w:t xml:space="preserve">Step 4 – </w:t>
+      </w:r>
+      <w:r>
+        <w:t>Remove previous version of jQuery libraries</w:t>
       </w:r>
       <w:bookmarkEnd w:id="13"/>
     </w:p>
@@ -2639,8 +2781,192 @@
           <w:noProof/>
         </w:rPr>
         <w:drawing>
-          <wp:inline distT="0" distB="0" distL="0" distR="0" wp14:anchorId="2890117B" wp14:editId="44E8F31E">
-            <wp:extent cx="5853430" cy="5128260"/>
+          <wp:inline distT="0" distB="0" distL="0" distR="0" wp14:anchorId="79955F3D" wp14:editId="7843B111">
+            <wp:extent cx="5853380" cy="5128260"/>
+            <wp:effectExtent l="0" t="0" r="0" b="0"/>
+            <wp:docPr id="5" name="Picture 5"/>
+            <wp:cNvGraphicFramePr>
+              <a:graphicFrameLocks xmlns:a="http://schemas.openxmlformats.org/drawingml/2006/main" noChangeAspect="1"/>
+            </wp:cNvGraphicFramePr>
+            <a:graphic xmlns:a="http://schemas.openxmlformats.org/drawingml/2006/main">
+              <a:graphicData uri="http://schemas.openxmlformats.org/drawingml/2006/picture">
+                <pic:pic xmlns:pic="http://schemas.openxmlformats.org/drawingml/2006/picture">
+                  <pic:nvPicPr>
+                    <pic:cNvPr id="1" name=""/>
+                    <pic:cNvPicPr/>
+                  </pic:nvPicPr>
+                  <pic:blipFill>
+                    <a:blip r:embed="rId15">
+                      <a:extLst>
+                        <a:ext uri="{28A0092B-C50C-407E-A947-70E740481C1C}">
+                          <a14:useLocalDpi xmlns:a14="http://schemas.microsoft.com/office/drawing/2010/main" val="0"/>
+                        </a:ext>
+                      </a:extLst>
+                    </a:blip>
+                    <a:stretch>
+                      <a:fillRect/>
+                    </a:stretch>
+                  </pic:blipFill>
+                  <pic:spPr>
+                    <a:xfrm>
+                      <a:off x="0" y="0"/>
+                      <a:ext cx="5853380" cy="5128260"/>
+                    </a:xfrm>
+                    <a:prstGeom prst="rect">
+                      <a:avLst/>
+                    </a:prstGeom>
+                  </pic:spPr>
+                </pic:pic>
+              </a:graphicData>
+            </a:graphic>
+          </wp:inline>
+        </w:drawing>
+      </w:r>
+    </w:p>
+    <w:p>
+      <w:pPr>
+        <w:pStyle w:val="SAGEBodyText"/>
+      </w:pPr>
+    </w:p>
+    <w:p>
+      <w:pPr>
+        <w:pStyle w:val="SAGEBodyText"/>
+      </w:pPr>
+      <w:r>
+        <w:t>The upgrade wizard will automatically remove the following:</w:t>
+      </w:r>
+    </w:p>
+    <w:p>
+      <w:pPr>
+        <w:pStyle w:val="SAGEBodyText"/>
+        <w:numPr>
+          <w:ilvl w:val="1"/>
+          <w:numId w:val="36"/>
+        </w:numPr>
+      </w:pPr>
+      <w:r>
+        <w:t>jQuery Core V1.11.3</w:t>
+      </w:r>
+    </w:p>
+    <w:p>
+      <w:pPr>
+        <w:pStyle w:val="SAGEBodyText"/>
+        <w:numPr>
+          <w:ilvl w:val="1"/>
+          <w:numId w:val="36"/>
+        </w:numPr>
+      </w:pPr>
+      <w:r>
+        <w:t>jQuery UI V1.11.4</w:t>
+      </w:r>
+    </w:p>
+    <w:p>
+      <w:pPr>
+        <w:pStyle w:val="SAGEBodyText"/>
+        <w:numPr>
+          <w:ilvl w:val="1"/>
+          <w:numId w:val="36"/>
+        </w:numPr>
+      </w:pPr>
+      <w:r>
+        <w:t>jQuery Migrate V1.2.1</w:t>
+      </w:r>
+    </w:p>
+    <w:p>
+      <w:pPr>
+        <w:pStyle w:val="SAGEBodyText"/>
+      </w:pPr>
+    </w:p>
+    <w:p>
+      <w:pPr>
+        <w:pStyle w:val="SAGEBodyText"/>
+      </w:pPr>
+      <w:r>
+        <w:t xml:space="preserve">Click </w:t>
+      </w:r>
+      <w:r>
+        <w:rPr>
+          <w:rStyle w:val="SAGETextUI"/>
+        </w:rPr>
+        <w:t>Next</w:t>
+      </w:r>
+      <w:r>
+        <w:t xml:space="preserve"> to proceed or </w:t>
+      </w:r>
+      <w:r>
+        <w:rPr>
+          <w:rStyle w:val="SAGETextUI"/>
+        </w:rPr>
+        <w:t>Back</w:t>
+      </w:r>
+      <w:r>
+        <w:t xml:space="preserve"> to go back to the previous step.</w:t>
+      </w:r>
+    </w:p>
+    <w:p>
+      <w:pPr>
+        <w:spacing w:after="200" w:line="0" w:lineRule="auto"/>
+        <w:rPr>
+          <w:lang w:val="en-US"/>
+        </w:rPr>
+      </w:pPr>
+    </w:p>
+    <w:bookmarkEnd w:id="12"/>
+    <w:p>
+      <w:pPr>
+        <w:spacing w:after="200" w:line="0" w:lineRule="auto"/>
+        <w:rPr>
+          <w:b/>
+          <w:color w:val="2E3456"/>
+          <w:sz w:val="30"/>
+          <w:lang w:val="en-US"/>
+        </w:rPr>
+      </w:pPr>
+      <w:r>
+        <w:br w:type="page"/>
+      </w:r>
+    </w:p>
+    <w:p>
+      <w:pPr>
+        <w:pStyle w:val="SAGEHeading2"/>
+        <w:numPr>
+          <w:ilvl w:val="1"/>
+          <w:numId w:val="35"/>
+        </w:numPr>
+        <w:ind w:left="734" w:hanging="734"/>
+      </w:pPr>
+      <w:bookmarkStart w:id="14" w:name="_Toc40434284"/>
+      <w:r>
+        <w:lastRenderedPageBreak/>
+        <w:t xml:space="preserve">Step </w:t>
+      </w:r>
+      <w:r>
+        <w:t>5</w:t>
+      </w:r>
+      <w:r>
+        <w:t xml:space="preserve"> – </w:t>
+      </w:r>
+      <w:r>
+        <w:t>Update targeted version of .NET Framework</w:t>
+      </w:r>
+      <w:bookmarkEnd w:id="14"/>
+    </w:p>
+    <w:p>
+      <w:pPr>
+        <w:pStyle w:val="SAGEBodyText"/>
+      </w:pPr>
+    </w:p>
+    <w:p>
+      <w:pPr>
+        <w:pStyle w:val="SAGEBodyText"/>
+      </w:pPr>
+      <w:r>
+        <w:rPr>
+          <w:noProof/>
+        </w:rPr>
+        <w:drawing>
+          <wp:inline distT="0" distB="0" distL="0" distR="0" wp14:anchorId="2890117B" wp14:editId="3D50CBFA">
+            <wp:extent cx="5853380" cy="5128260"/>
             <wp:effectExtent l="0" t="0" r="0" b="0"/>
             <wp:docPr id="12" name="Picture 12"/>
             <wp:cNvGraphicFramePr>
@@ -2654,7 +2980,13 @@
                     <pic:cNvPicPr/>
                   </pic:nvPicPr>
                   <pic:blipFill>
-                    <a:blip r:embed="rId15"/>
+                    <a:blip r:embed="rId16">
+                      <a:extLst>
+                        <a:ext uri="{28A0092B-C50C-407E-A947-70E740481C1C}">
+                          <a14:useLocalDpi xmlns:a14="http://schemas.microsoft.com/office/drawing/2010/main" val="0"/>
+                        </a:ext>
+                      </a:extLst>
+                    </a:blip>
                     <a:stretch>
                       <a:fillRect/>
                     </a:stretch>
@@ -2662,7 +2994,7 @@
                   <pic:spPr>
                     <a:xfrm>
                       <a:off x="0" y="0"/>
-                      <a:ext cx="5853430" cy="5128260"/>
+                      <a:ext cx="5853380" cy="5128260"/>
                     </a:xfrm>
                     <a:prstGeom prst="rect">
                       <a:avLst/>
@@ -2685,55 +3017,7 @@
         <w:pStyle w:val="SAGEBodyText"/>
       </w:pPr>
       <w:r>
-        <w:t xml:space="preserve">This is simply an informational step. </w:t>
-      </w:r>
-      <w:r>
-        <w:rPr>
-          <w:color w:val="FD34A9" w:themeColor="accent1" w:themeTint="99"/>
-        </w:rPr>
-        <w:t xml:space="preserve">See Section 6 – </w:t>
-      </w:r>
-      <w:r>
-        <w:rPr>
-          <w:color w:val="FD34A9" w:themeColor="accent1" w:themeTint="99"/>
-        </w:rPr>
-        <w:t>Unify HTML</w:t>
-      </w:r>
-      <w:r>
-        <w:rPr>
-          <w:color w:val="FD34A9" w:themeColor="accent1" w:themeTint="99"/>
-        </w:rPr>
-        <w:t xml:space="preserve"> </w:t>
-      </w:r>
-      <w:r>
-        <w:rPr>
-          <w:color w:val="FD34A9" w:themeColor="accent1" w:themeTint="99"/>
-        </w:rPr>
-        <w:t>‘</w:t>
-      </w:r>
-      <w:r>
-        <w:rPr>
-          <w:color w:val="FD34A9" w:themeColor="accent1" w:themeTint="99"/>
-        </w:rPr>
-        <w:t>disabled</w:t>
-      </w:r>
-      <w:r>
-        <w:rPr>
-          <w:color w:val="FD34A9" w:themeColor="accent1" w:themeTint="99"/>
-        </w:rPr>
-        <w:t>’</w:t>
-      </w:r>
-      <w:r>
-        <w:rPr>
-          <w:color w:val="FD34A9" w:themeColor="accent1" w:themeTint="99"/>
-        </w:rPr>
-        <w:t xml:space="preserve"> attribute </w:t>
-      </w:r>
-      <w:r>
-        <w:rPr>
-          <w:color w:val="FD34A9" w:themeColor="accent1" w:themeTint="99"/>
-        </w:rPr>
-        <w:t>changes for full details on the manual modifications required.</w:t>
+        <w:t>The upgrade wizard will automatically update all projects in your solution to target Microsoft .NET Framework V4.8.</w:t>
       </w:r>
     </w:p>
     <w:p>
@@ -2766,6 +3050,11 @@
       <w:r>
         <w:t xml:space="preserve"> to go back to the previous step.</w:t>
       </w:r>
+    </w:p>
+    <w:p>
+      <w:pPr>
+        <w:pStyle w:val="SAGEBodyText"/>
+      </w:pPr>
     </w:p>
     <w:p>
       <w:pPr>
@@ -2787,21 +3076,12 @@
         </w:numPr>
         <w:ind w:left="734" w:hanging="734"/>
       </w:pPr>
-      <w:bookmarkStart w:id="14" w:name="_Toc40207142"/>
+      <w:bookmarkStart w:id="15" w:name="_Toc40434285"/>
       <w:r>
         <w:lastRenderedPageBreak/>
-        <w:t xml:space="preserve">Step </w:t>
-      </w:r>
-      <w:r>
-        <w:t>5</w:t>
-      </w:r>
-      <w:r>
-        <w:t xml:space="preserve"> – </w:t>
-      </w:r>
-      <w:r>
-        <w:t>Confirmation</w:t>
-      </w:r>
-      <w:bookmarkEnd w:id="14"/>
+        <w:t>Step 6 – Unify HTML ‘disabled’ attribute</w:t>
+      </w:r>
+      <w:bookmarkEnd w:id="15"/>
     </w:p>
     <w:p>
       <w:pPr>
@@ -2817,8 +3097,199 @@
           <w:noProof/>
         </w:rPr>
         <w:drawing>
-          <wp:inline distT="0" distB="0" distL="0" distR="0" wp14:anchorId="592809C3" wp14:editId="7DC66FDB">
-            <wp:extent cx="5853430" cy="5128260"/>
+          <wp:inline distT="0" distB="0" distL="0" distR="0" wp14:anchorId="51FF90F8" wp14:editId="3C352647">
+            <wp:extent cx="5853380" cy="5128260"/>
+            <wp:effectExtent l="0" t="0" r="0" b="0"/>
+            <wp:docPr id="6" name="Picture 6"/>
+            <wp:cNvGraphicFramePr>
+              <a:graphicFrameLocks xmlns:a="http://schemas.openxmlformats.org/drawingml/2006/main" noChangeAspect="1"/>
+            </wp:cNvGraphicFramePr>
+            <a:graphic xmlns:a="http://schemas.openxmlformats.org/drawingml/2006/main">
+              <a:graphicData uri="http://schemas.openxmlformats.org/drawingml/2006/picture">
+                <pic:pic xmlns:pic="http://schemas.openxmlformats.org/drawingml/2006/picture">
+                  <pic:nvPicPr>
+                    <pic:cNvPr id="1" name=""/>
+                    <pic:cNvPicPr/>
+                  </pic:nvPicPr>
+                  <pic:blipFill>
+                    <a:blip r:embed="rId17">
+                      <a:extLst>
+                        <a:ext uri="{28A0092B-C50C-407E-A947-70E740481C1C}">
+                          <a14:useLocalDpi xmlns:a14="http://schemas.microsoft.com/office/drawing/2010/main" val="0"/>
+                        </a:ext>
+                      </a:extLst>
+                    </a:blip>
+                    <a:stretch>
+                      <a:fillRect/>
+                    </a:stretch>
+                  </pic:blipFill>
+                  <pic:spPr>
+                    <a:xfrm>
+                      <a:off x="0" y="0"/>
+                      <a:ext cx="5853380" cy="5128260"/>
+                    </a:xfrm>
+                    <a:prstGeom prst="rect">
+                      <a:avLst/>
+                    </a:prstGeom>
+                  </pic:spPr>
+                </pic:pic>
+              </a:graphicData>
+            </a:graphic>
+          </wp:inline>
+        </w:drawing>
+      </w:r>
+    </w:p>
+    <w:p>
+      <w:pPr>
+        <w:pStyle w:val="SAGEBodyText"/>
+      </w:pPr>
+    </w:p>
+    <w:p>
+      <w:pPr>
+        <w:pStyle w:val="SAGEBodyText"/>
+        <w:rPr>
+          <w:color w:val="FD34A9" w:themeColor="accent1" w:themeTint="99"/>
+        </w:rPr>
+      </w:pPr>
+      <w:r>
+        <w:t xml:space="preserve">This is simply an informational step. </w:t>
+      </w:r>
+      <w:r>
+        <w:rPr>
+          <w:color w:val="FD34A9" w:themeColor="accent1" w:themeTint="99"/>
+        </w:rPr>
+        <w:t xml:space="preserve">See Section 6 – </w:t>
+      </w:r>
+      <w:r>
+        <w:rPr>
+          <w:color w:val="FD34A9" w:themeColor="accent1" w:themeTint="99"/>
+        </w:rPr>
+        <w:t>Unify HTML</w:t>
+      </w:r>
+      <w:r>
+        <w:rPr>
+          <w:color w:val="FD34A9" w:themeColor="accent1" w:themeTint="99"/>
+        </w:rPr>
+        <w:t xml:space="preserve"> </w:t>
+      </w:r>
+      <w:r>
+        <w:rPr>
+          <w:color w:val="FD34A9" w:themeColor="accent1" w:themeTint="99"/>
+        </w:rPr>
+        <w:t xml:space="preserve">‘disabled’ attribute </w:t>
+      </w:r>
+      <w:r>
+        <w:rPr>
+          <w:color w:val="FD34A9" w:themeColor="accent1" w:themeTint="99"/>
+        </w:rPr>
+        <w:t>changes for full details on the manual modifications required.</w:t>
+      </w:r>
+    </w:p>
+    <w:p>
+      <w:pPr>
+        <w:pStyle w:val="SAGEBodyText"/>
+        <w:rPr>
+          <w:color w:val="FD34A9" w:themeColor="accent1" w:themeTint="99"/>
+        </w:rPr>
+      </w:pPr>
+    </w:p>
+    <w:p>
+      <w:pPr>
+        <w:pStyle w:val="SAGEBodyText"/>
+      </w:pPr>
+      <w:r>
+        <w:t xml:space="preserve">Click </w:t>
+      </w:r>
+      <w:r>
+        <w:rPr>
+          <w:rStyle w:val="SAGETextUI"/>
+        </w:rPr>
+        <w:t>Next</w:t>
+      </w:r>
+      <w:r>
+        <w:t xml:space="preserve"> to proceed or </w:t>
+      </w:r>
+      <w:r>
+        <w:rPr>
+          <w:rStyle w:val="SAGETextUI"/>
+        </w:rPr>
+        <w:t>Back</w:t>
+      </w:r>
+      <w:r>
+        <w:t xml:space="preserve"> to go back to the previous step.</w:t>
+      </w:r>
+    </w:p>
+    <w:p>
+      <w:pPr>
+        <w:pStyle w:val="SAGEBodyText"/>
+      </w:pPr>
+    </w:p>
+    <w:p>
+      <w:pPr>
+        <w:spacing w:after="200" w:line="0" w:lineRule="auto"/>
+        <w:rPr>
+          <w:b/>
+          <w:color w:val="2E3456"/>
+          <w:sz w:val="30"/>
+          <w:lang w:val="en-US"/>
+        </w:rPr>
+      </w:pPr>
+    </w:p>
+    <w:p>
+      <w:pPr>
+        <w:spacing w:after="200" w:line="0" w:lineRule="auto"/>
+        <w:rPr>
+          <w:b/>
+          <w:color w:val="2E3456"/>
+          <w:sz w:val="30"/>
+          <w:lang w:val="en-US"/>
+        </w:rPr>
+      </w:pPr>
+      <w:r>
+        <w:br w:type="page"/>
+      </w:r>
+    </w:p>
+    <w:p>
+      <w:pPr>
+        <w:pStyle w:val="SAGEHeading2"/>
+        <w:numPr>
+          <w:ilvl w:val="1"/>
+          <w:numId w:val="35"/>
+        </w:numPr>
+        <w:ind w:left="734" w:hanging="734"/>
+      </w:pPr>
+      <w:bookmarkStart w:id="16" w:name="_Toc40434286"/>
+      <w:r>
+        <w:lastRenderedPageBreak/>
+        <w:t xml:space="preserve">Step </w:t>
+      </w:r>
+      <w:r>
+        <w:t>7</w:t>
+      </w:r>
+      <w:r>
+        <w:t xml:space="preserve"> – </w:t>
+      </w:r>
+      <w:r>
+        <w:t>Confirmation</w:t>
+      </w:r>
+      <w:bookmarkEnd w:id="16"/>
+    </w:p>
+    <w:p>
+      <w:pPr>
+        <w:pStyle w:val="SAGEBodyText"/>
+      </w:pPr>
+    </w:p>
+    <w:p>
+      <w:pPr>
+        <w:pStyle w:val="SAGEBodyText"/>
+      </w:pPr>
+      <w:r>
+        <w:rPr>
+          <w:noProof/>
+        </w:rPr>
+        <w:drawing>
+          <wp:inline distT="0" distB="0" distL="0" distR="0" wp14:anchorId="592809C3" wp14:editId="6FFB1119">
+            <wp:extent cx="5853380" cy="5128259"/>
             <wp:effectExtent l="0" t="0" r="0" b="0"/>
             <wp:docPr id="15" name="Picture 15"/>
             <wp:cNvGraphicFramePr>
@@ -2832,7 +3303,13 @@
                     <pic:cNvPicPr/>
                   </pic:nvPicPr>
                   <pic:blipFill>
-                    <a:blip r:embed="rId16"/>
+                    <a:blip r:embed="rId18">
+                      <a:extLst>
+                        <a:ext uri="{28A0092B-C50C-407E-A947-70E740481C1C}">
+                          <a14:useLocalDpi xmlns:a14="http://schemas.microsoft.com/office/drawing/2010/main" val="0"/>
+                        </a:ext>
+                      </a:extLst>
+                    </a:blip>
                     <a:stretch>
                       <a:fillRect/>
                     </a:stretch>
@@ -2840,7 +3317,7 @@
                   <pic:spPr>
                     <a:xfrm>
                       <a:off x="0" y="0"/>
-                      <a:ext cx="5853430" cy="5128260"/>
+                      <a:ext cx="5853380" cy="5128259"/>
                     </a:xfrm>
                     <a:prstGeom prst="rect">
                       <a:avLst/>
@@ -2918,18 +3395,18 @@
         </w:numPr>
         <w:ind w:left="734" w:hanging="734"/>
       </w:pPr>
-      <w:bookmarkStart w:id="15" w:name="_Toc40207143"/>
+      <w:bookmarkStart w:id="17" w:name="_Toc40434287"/>
       <w:r>
         <w:lastRenderedPageBreak/>
         <w:t xml:space="preserve">Step </w:t>
       </w:r>
       <w:r>
-        <w:t>6</w:t>
+        <w:t>8</w:t>
       </w:r>
       <w:r>
         <w:t xml:space="preserve"> – Recompile</w:t>
       </w:r>
-      <w:bookmarkEnd w:id="15"/>
+      <w:bookmarkEnd w:id="17"/>
     </w:p>
     <w:p>
       <w:pPr>
@@ -2945,8 +3422,8 @@
           <w:noProof/>
         </w:rPr>
         <w:drawing>
-          <wp:inline distT="0" distB="0" distL="0" distR="0" wp14:anchorId="3CE4E6C0" wp14:editId="59B836B9">
-            <wp:extent cx="5853430" cy="5128260"/>
+          <wp:inline distT="0" distB="0" distL="0" distR="0" wp14:anchorId="3CE4E6C0" wp14:editId="7A57BF0F">
+            <wp:extent cx="5853380" cy="5128260"/>
             <wp:effectExtent l="0" t="0" r="0" b="0"/>
             <wp:docPr id="18" name="Picture 18"/>
             <wp:cNvGraphicFramePr>
@@ -2960,7 +3437,13 @@
                     <pic:cNvPicPr/>
                   </pic:nvPicPr>
                   <pic:blipFill>
-                    <a:blip r:embed="rId17"/>
+                    <a:blip r:embed="rId19">
+                      <a:extLst>
+                        <a:ext uri="{28A0092B-C50C-407E-A947-70E740481C1C}">
+                          <a14:useLocalDpi xmlns:a14="http://schemas.microsoft.com/office/drawing/2010/main" val="0"/>
+                        </a:ext>
+                      </a:extLst>
+                    </a:blip>
                     <a:stretch>
                       <a:fillRect/>
                     </a:stretch>
@@ -2968,7 +3451,7 @@
                   <pic:spPr>
                     <a:xfrm>
                       <a:off x="0" y="0"/>
-                      <a:ext cx="5853430" cy="5128260"/>
+                      <a:ext cx="5853380" cy="5128260"/>
                     </a:xfrm>
                     <a:prstGeom prst="rect">
                       <a:avLst/>
@@ -3112,12 +3595,12 @@
         <w:pStyle w:val="SAGEHeading1"/>
         <w:framePr w:wrap="around"/>
       </w:pPr>
-      <w:bookmarkStart w:id="16" w:name="_Toc40207144"/>
+      <w:bookmarkStart w:id="18" w:name="_Toc40434288"/>
       <w:r>
         <w:lastRenderedPageBreak/>
         <w:t>Upgrade Log</w:t>
       </w:r>
-      <w:bookmarkEnd w:id="16"/>
+      <w:bookmarkEnd w:id="18"/>
     </w:p>
     <w:p>
       <w:pPr>
@@ -3149,8 +3632,8 @@
           <w:noProof/>
         </w:rPr>
         <w:drawing>
-          <wp:inline distT="0" distB="0" distL="0" distR="0" wp14:anchorId="47DB73CB" wp14:editId="5814A539">
-            <wp:extent cx="5853430" cy="3170555"/>
+          <wp:inline distT="0" distB="0" distL="0" distR="0" wp14:anchorId="47DB73CB" wp14:editId="34DBDD8A">
+            <wp:extent cx="6065716" cy="5191125"/>
             <wp:effectExtent l="0" t="0" r="0" b="0"/>
             <wp:docPr id="30" name="Picture 30"/>
             <wp:cNvGraphicFramePr>
@@ -3164,7 +3647,13 @@
                     <pic:cNvPicPr/>
                   </pic:nvPicPr>
                   <pic:blipFill>
-                    <a:blip r:embed="rId18"/>
+                    <a:blip r:embed="rId20">
+                      <a:extLst>
+                        <a:ext uri="{28A0092B-C50C-407E-A947-70E740481C1C}">
+                          <a14:useLocalDpi xmlns:a14="http://schemas.microsoft.com/office/drawing/2010/main" val="0"/>
+                        </a:ext>
+                      </a:extLst>
+                    </a:blip>
                     <a:stretch>
                       <a:fillRect/>
                     </a:stretch>
@@ -3172,7 +3661,7 @@
                   <pic:spPr>
                     <a:xfrm>
                       <a:off x="0" y="0"/>
-                      <a:ext cx="5853430" cy="3170555"/>
+                      <a:ext cx="6099801" cy="5220296"/>
                     </a:xfrm>
                     <a:prstGeom prst="rect">
                       <a:avLst/>
@@ -3202,8 +3691,8 @@
         <w:pStyle w:val="SAGEHeading1"/>
         <w:framePr w:wrap="around"/>
       </w:pPr>
-      <w:bookmarkStart w:id="17" w:name="_Toc17880102"/>
-      <w:bookmarkStart w:id="18" w:name="_Toc40207145"/>
+      <w:bookmarkStart w:id="19" w:name="_Toc17880102"/>
+      <w:bookmarkStart w:id="20" w:name="_Toc40434289"/>
       <w:r>
         <w:lastRenderedPageBreak/>
         <w:t xml:space="preserve">Unify HTML </w:t>
@@ -3220,8 +3709,8 @@
       <w:r>
         <w:t xml:space="preserve"> attribute changes</w:t>
       </w:r>
-      <w:bookmarkEnd w:id="17"/>
-      <w:bookmarkEnd w:id="18"/>
+      <w:bookmarkEnd w:id="19"/>
+      <w:bookmarkEnd w:id="20"/>
     </w:p>
     <w:p>
       <w:pPr>
@@ -3261,15 +3750,7 @@
         <w:ind w:left="576" w:firstLine="144"/>
       </w:pPr>
       <w:r>
-        <w:t xml:space="preserve">All </w:t>
-      </w:r>
-      <w:proofErr w:type="spellStart"/>
-      <w:r>
-        <w:t>cshtml</w:t>
-      </w:r>
-      <w:proofErr w:type="spellEnd"/>
-      <w:r>
-        <w:t xml:space="preserve"> files with Sage 300 HTML helper control defined</w:t>
+        <w:t>All cshtml files with Sage 300 HTML helper control defined</w:t>
       </w:r>
       <w:r>
         <w:t xml:space="preserve"> that contain</w:t>
@@ -3310,15 +3791,7 @@
         </w:rPr>
       </w:pPr>
       <w:r>
-        <w:t xml:space="preserve">The value of the HTML ‘disabled’ attribute is not relevant to its behavior. The element will be disabled </w:t>
-      </w:r>
-      <w:proofErr w:type="gramStart"/>
-      <w:r>
-        <w:t>as long as</w:t>
-      </w:r>
-      <w:proofErr w:type="gramEnd"/>
-      <w:r>
-        <w:t xml:space="preserve"> the attribute is present, no matter what value is assigned to it, including true, false or any string. With respect to a third party’s request, we decide to standardize the pattern to be @disabled = “disabled”. Please see the following as an example:</w:t>
+        <w:t>The value of the HTML ‘disabled’ attribute is not relevant to its behavior. The element will be disabled as long as the attribute is present, no matter what value is assigned to it, including true, false or any string. With respect to a third party’s request, we decide to standardize the pattern to be @disabled = “disabled”. Please see the following as an example:</w:t>
       </w:r>
     </w:p>
     <w:p>
@@ -3379,7 +3852,7 @@
                     <pic:cNvPicPr/>
                   </pic:nvPicPr>
                   <pic:blipFill>
-                    <a:blip r:embed="rId19"/>
+                    <a:blip r:embed="rId21"/>
                     <a:stretch>
                       <a:fillRect/>
                     </a:stretch>
@@ -3458,7 +3931,7 @@
                     <pic:cNvPicPr/>
                   </pic:nvPicPr>
                   <pic:blipFill>
-                    <a:blip r:embed="rId20"/>
+                    <a:blip r:embed="rId22"/>
                     <a:stretch>
                       <a:fillRect/>
                     </a:stretch>
@@ -3507,12 +3980,12 @@
         <w:pStyle w:val="SAGEHeading1"/>
         <w:framePr w:wrap="around"/>
       </w:pPr>
-      <w:bookmarkStart w:id="19" w:name="_Toc40207146"/>
+      <w:bookmarkStart w:id="21" w:name="_Toc40434290"/>
       <w:r>
         <w:lastRenderedPageBreak/>
         <w:t>Compilation Troubleshooting</w:t>
       </w:r>
-      <w:bookmarkEnd w:id="19"/>
+      <w:bookmarkEnd w:id="21"/>
     </w:p>
     <w:p>
       <w:pPr>
@@ -3594,15 +4067,7 @@
         <w:ind w:left="720"/>
       </w:pPr>
       <w:r>
-        <w:t>delete *</w:t>
-      </w:r>
-      <w:proofErr w:type="spellStart"/>
-      <w:r>
-        <w:t>csproj.user</w:t>
-      </w:r>
-      <w:proofErr w:type="spellEnd"/>
-      <w:r>
-        <w:t xml:space="preserve"> file</w:t>
+        <w:t>delete *csproj.user file</w:t>
       </w:r>
     </w:p>
     <w:p>
@@ -3611,12 +4076,12 @@
       </w:pPr>
     </w:p>
     <w:sectPr>
-      <w:headerReference w:type="even" r:id="rId21"/>
-      <w:headerReference w:type="default" r:id="rId22"/>
-      <w:footerReference w:type="even" r:id="rId23"/>
-      <w:footerReference w:type="default" r:id="rId24"/>
-      <w:headerReference w:type="first" r:id="rId25"/>
-      <w:footerReference w:type="first" r:id="rId26"/>
+      <w:headerReference w:type="even" r:id="rId23"/>
+      <w:headerReference w:type="default" r:id="rId24"/>
+      <w:footerReference w:type="even" r:id="rId25"/>
+      <w:footerReference w:type="default" r:id="rId26"/>
+      <w:headerReference w:type="first" r:id="rId27"/>
+      <w:footerReference w:type="first" r:id="rId28"/>
       <w:pgSz w:w="12242" w:h="15842" w:code="1"/>
       <w:pgMar w:top="709" w:right="1440" w:bottom="1701" w:left="1584" w:header="624" w:footer="397" w:gutter="0"/>
       <w:cols w:space="708"/>
@@ -4284,7 +4749,7 @@
         <v:path o:extrusionok="f" gradientshapeok="t" o:connecttype="rect"/>
         <o:lock v:ext="edit" aspectratio="t"/>
       </v:shapetype>
-      <v:shape id="_x0000_i1127" type="#_x0000_t75" style="width:20.25pt;height:20.25pt" o:bullet="t">
+      <v:shape id="_x0000_i1093" type="#_x0000_t75" style="width:20.25pt;height:20.25pt" o:bullet="t">
         <v:imagedata r:id="rId1" o:title="clip_image001"/>
       </v:shape>
     </w:pict>
@@ -7140,9 +7605,9 @@
         <w:lvlJc w:val="left"/>
         <w:pPr>
           <w:tabs>
-            <w:tab w:val="num" w:pos="3617"/>
+            <w:tab w:val="num" w:pos="6677"/>
           </w:tabs>
-          <w:ind w:left="3617" w:hanging="737"/>
+          <w:ind w:left="6677" w:hanging="737"/>
         </w:pPr>
         <w:rPr>
           <w:rFonts w:hint="default"/>
@@ -24300,7 +24765,7 @@
 </file>
 
 <file path=customXml/itemProps1.xml><?xml version="1.0" encoding="utf-8"?>
-<ds:datastoreItem xmlns:ds="http://schemas.openxmlformats.org/officeDocument/2006/customXml" ds:itemID="{2C8EB623-7012-45D3-8A71-E0741CCF2E3D}">
+<ds:datastoreItem xmlns:ds="http://schemas.openxmlformats.org/officeDocument/2006/customXml" ds:itemID="{B5DD5992-DB37-4AAB-B0FA-F2472CA53A69}">
   <ds:schemaRefs>
     <ds:schemaRef ds:uri="http://schemas.openxmlformats.org/officeDocument/2006/bibliography"/>
   </ds:schemaRefs>

</xml_diff>

<commit_message>
- Updated MergeISVProject utility to support BinInclude.txt file inclusion mechanism. - Updated all wizards reliant on the MergeISVProject utility. - Updated documentation to reflect the above changes. - Updated CommonCore.chm
</commit_message>
<xml_diff>
--- a/docs/upgrades/Sage300SDK_2021_0UpgradeGuide.docx
+++ b/docs/upgrades/Sage300SDK_2021_0UpgradeGuide.docx
@@ -209,7 +209,7 @@
       <w:r>
         <w:fldChar w:fldCharType="separate"/>
       </w:r>
-      <w:hyperlink w:anchor="_Toc40434275" w:history="1">
+      <w:hyperlink w:anchor="_Toc41480973" w:history="1">
         <w:r>
           <w:rPr>
             <w:rStyle w:val="Hyperlink"/>
@@ -252,7 +252,7 @@
             <w:noProof/>
             <w:webHidden/>
           </w:rPr>
-          <w:instrText xml:space="preserve"> PAGEREF _Toc40434275 \h </w:instrText>
+          <w:instrText xml:space="preserve"> PAGEREF _Toc41480973 \h </w:instrText>
         </w:r>
         <w:r>
           <w:rPr>
@@ -290,7 +290,7 @@
           <w:rFonts w:asciiTheme="minorHAnsi" w:eastAsiaTheme="minorEastAsia" w:hAnsiTheme="minorHAnsi"/>
         </w:rPr>
       </w:pPr>
-      <w:hyperlink w:anchor="_Toc40434276" w:history="1">
+      <w:hyperlink w:anchor="_Toc41480974" w:history="1">
         <w:r>
           <w:rPr>
             <w:rStyle w:val="Hyperlink"/>
@@ -325,7 +325,7 @@
           <w:rPr>
             <w:webHidden/>
           </w:rPr>
-          <w:instrText xml:space="preserve"> PAGEREF _Toc40434276 \h </w:instrText>
+          <w:instrText xml:space="preserve"> PAGEREF _Toc41480974 \h </w:instrText>
         </w:r>
         <w:r>
           <w:rPr>
@@ -362,7 +362,7 @@
           <w:sz w:val="22"/>
         </w:rPr>
       </w:pPr>
-      <w:hyperlink w:anchor="_Toc40434277" w:history="1">
+      <w:hyperlink w:anchor="_Toc41480975" w:history="1">
         <w:r>
           <w:rPr>
             <w:rStyle w:val="Hyperlink"/>
@@ -405,7 +405,7 @@
             <w:noProof/>
             <w:webHidden/>
           </w:rPr>
-          <w:instrText xml:space="preserve"> PAGEREF _Toc40434277 \h </w:instrText>
+          <w:instrText xml:space="preserve"> PAGEREF _Toc41480975 \h </w:instrText>
         </w:r>
         <w:r>
           <w:rPr>
@@ -446,7 +446,7 @@
           <w:sz w:val="22"/>
         </w:rPr>
       </w:pPr>
-      <w:hyperlink w:anchor="_Toc40434278" w:history="1">
+      <w:hyperlink w:anchor="_Toc41480976" w:history="1">
         <w:r>
           <w:rPr>
             <w:rStyle w:val="Hyperlink"/>
@@ -489,7 +489,7 @@
             <w:noProof/>
             <w:webHidden/>
           </w:rPr>
-          <w:instrText xml:space="preserve"> PAGEREF _Toc40434278 \h </w:instrText>
+          <w:instrText xml:space="preserve"> PAGEREF _Toc41480976 \h </w:instrText>
         </w:r>
         <w:r>
           <w:rPr>
@@ -530,7 +530,7 @@
           <w:sz w:val="22"/>
         </w:rPr>
       </w:pPr>
-      <w:hyperlink w:anchor="_Toc40434279" w:history="1">
+      <w:hyperlink w:anchor="_Toc41480977" w:history="1">
         <w:r>
           <w:rPr>
             <w:rStyle w:val="Hyperlink"/>
@@ -573,7 +573,7 @@
             <w:noProof/>
             <w:webHidden/>
           </w:rPr>
-          <w:instrText xml:space="preserve"> PAGEREF _Toc40434279 \h </w:instrText>
+          <w:instrText xml:space="preserve"> PAGEREF _Toc41480977 \h </w:instrText>
         </w:r>
         <w:r>
           <w:rPr>
@@ -611,7 +611,7 @@
           <w:rFonts w:asciiTheme="minorHAnsi" w:eastAsiaTheme="minorEastAsia" w:hAnsiTheme="minorHAnsi"/>
         </w:rPr>
       </w:pPr>
-      <w:hyperlink w:anchor="_Toc40434280" w:history="1">
+      <w:hyperlink w:anchor="_Toc41480978" w:history="1">
         <w:r>
           <w:rPr>
             <w:rStyle w:val="Hyperlink"/>
@@ -646,7 +646,7 @@
           <w:rPr>
             <w:webHidden/>
           </w:rPr>
-          <w:instrText xml:space="preserve"> PAGEREF _Toc40434280 \h </w:instrText>
+          <w:instrText xml:space="preserve"> PAGEREF _Toc41480978 \h </w:instrText>
         </w:r>
         <w:r>
           <w:rPr>
@@ -680,7 +680,7 @@
           <w:rFonts w:asciiTheme="minorHAnsi" w:eastAsiaTheme="minorEastAsia" w:hAnsiTheme="minorHAnsi"/>
         </w:rPr>
       </w:pPr>
-      <w:hyperlink w:anchor="_Toc40434281" w:history="1">
+      <w:hyperlink w:anchor="_Toc41480979" w:history="1">
         <w:r>
           <w:rPr>
             <w:rStyle w:val="Hyperlink"/>
@@ -715,7 +715,7 @@
           <w:rPr>
             <w:webHidden/>
           </w:rPr>
-          <w:instrText xml:space="preserve"> PAGEREF _Toc40434281 \h </w:instrText>
+          <w:instrText xml:space="preserve"> PAGEREF _Toc41480979 \h </w:instrText>
         </w:r>
         <w:r>
           <w:rPr>
@@ -749,7 +749,7 @@
           <w:rFonts w:asciiTheme="minorHAnsi" w:eastAsiaTheme="minorEastAsia" w:hAnsiTheme="minorHAnsi"/>
         </w:rPr>
       </w:pPr>
-      <w:hyperlink w:anchor="_Toc40434282" w:history="1">
+      <w:hyperlink w:anchor="_Toc41480980" w:history="1">
         <w:r>
           <w:rPr>
             <w:rStyle w:val="Hyperlink"/>
@@ -784,7 +784,7 @@
           <w:rPr>
             <w:webHidden/>
           </w:rPr>
-          <w:instrText xml:space="preserve"> PAGEREF _Toc40434282 \h </w:instrText>
+          <w:instrText xml:space="preserve"> PAGEREF _Toc41480980 \h </w:instrText>
         </w:r>
         <w:r>
           <w:rPr>
@@ -818,7 +818,7 @@
           <w:rFonts w:asciiTheme="minorHAnsi" w:eastAsiaTheme="minorEastAsia" w:hAnsiTheme="minorHAnsi"/>
         </w:rPr>
       </w:pPr>
-      <w:hyperlink w:anchor="_Toc40434283" w:history="1">
+      <w:hyperlink w:anchor="_Toc41480981" w:history="1">
         <w:r>
           <w:rPr>
             <w:rStyle w:val="Hyperlink"/>
@@ -853,7 +853,7 @@
           <w:rPr>
             <w:webHidden/>
           </w:rPr>
-          <w:instrText xml:space="preserve"> PAGEREF _Toc40434283 \h </w:instrText>
+          <w:instrText xml:space="preserve"> PAGEREF _Toc41480981 \h </w:instrText>
         </w:r>
         <w:r>
           <w:rPr>
@@ -887,7 +887,7 @@
           <w:rFonts w:asciiTheme="minorHAnsi" w:eastAsiaTheme="minorEastAsia" w:hAnsiTheme="minorHAnsi"/>
         </w:rPr>
       </w:pPr>
-      <w:hyperlink w:anchor="_Toc40434284" w:history="1">
+      <w:hyperlink w:anchor="_Toc41480982" w:history="1">
         <w:r>
           <w:rPr>
             <w:rStyle w:val="Hyperlink"/>
@@ -922,7 +922,7 @@
           <w:rPr>
             <w:webHidden/>
           </w:rPr>
-          <w:instrText xml:space="preserve"> PAGEREF _Toc40434284 \h </w:instrText>
+          <w:instrText xml:space="preserve"> PAGEREF _Toc41480982 \h </w:instrText>
         </w:r>
         <w:r>
           <w:rPr>
@@ -956,7 +956,7 @@
           <w:rFonts w:asciiTheme="minorHAnsi" w:eastAsiaTheme="minorEastAsia" w:hAnsiTheme="minorHAnsi"/>
         </w:rPr>
       </w:pPr>
-      <w:hyperlink w:anchor="_Toc40434285" w:history="1">
+      <w:hyperlink w:anchor="_Toc41480983" w:history="1">
         <w:r>
           <w:rPr>
             <w:rStyle w:val="Hyperlink"/>
@@ -991,7 +991,7 @@
           <w:rPr>
             <w:webHidden/>
           </w:rPr>
-          <w:instrText xml:space="preserve"> PAGEREF _Toc40434285 \h </w:instrText>
+          <w:instrText xml:space="preserve"> PAGEREF _Toc41480983 \h </w:instrText>
         </w:r>
         <w:r>
           <w:rPr>
@@ -1025,7 +1025,7 @@
           <w:rFonts w:asciiTheme="minorHAnsi" w:eastAsiaTheme="minorEastAsia" w:hAnsiTheme="minorHAnsi"/>
         </w:rPr>
       </w:pPr>
-      <w:hyperlink w:anchor="_Toc40434286" w:history="1">
+      <w:hyperlink w:anchor="_Toc41480984" w:history="1">
         <w:r>
           <w:rPr>
             <w:rStyle w:val="Hyperlink"/>
@@ -1042,7 +1042,7 @@
           <w:rPr>
             <w:rStyle w:val="Hyperlink"/>
           </w:rPr>
-          <w:t>Step 7 – Confirmation</w:t>
+          <w:t>Step 7 – Add new ‘BinInclude.txt’ file to Web project</w:t>
         </w:r>
         <w:r>
           <w:rPr>
@@ -1060,7 +1060,7 @@
           <w:rPr>
             <w:webHidden/>
           </w:rPr>
-          <w:instrText xml:space="preserve"> PAGEREF _Toc40434286 \h </w:instrText>
+          <w:instrText xml:space="preserve"> PAGEREF _Toc41480984 \h </w:instrText>
         </w:r>
         <w:r>
           <w:rPr>
@@ -1094,7 +1094,7 @@
           <w:rFonts w:asciiTheme="minorHAnsi" w:eastAsiaTheme="minorEastAsia" w:hAnsiTheme="minorHAnsi"/>
         </w:rPr>
       </w:pPr>
-      <w:hyperlink w:anchor="_Toc40434287" w:history="1">
+      <w:hyperlink w:anchor="_Toc41480985" w:history="1">
         <w:r>
           <w:rPr>
             <w:rStyle w:val="Hyperlink"/>
@@ -1111,7 +1111,7 @@
           <w:rPr>
             <w:rStyle w:val="Hyperlink"/>
           </w:rPr>
-          <w:t>Step 8 – Recompile</w:t>
+          <w:t>Step 8 – Confirmation</w:t>
         </w:r>
         <w:r>
           <w:rPr>
@@ -1129,7 +1129,7 @@
           <w:rPr>
             <w:webHidden/>
           </w:rPr>
-          <w:instrText xml:space="preserve"> PAGEREF _Toc40434287 \h </w:instrText>
+          <w:instrText xml:space="preserve"> PAGEREF _Toc41480985 \h </w:instrText>
         </w:r>
         <w:r>
           <w:rPr>
@@ -1158,6 +1158,75 @@
     </w:p>
     <w:p>
       <w:pPr>
+        <w:pStyle w:val="TOC2"/>
+        <w:rPr>
+          <w:rFonts w:asciiTheme="minorHAnsi" w:eastAsiaTheme="minorEastAsia" w:hAnsiTheme="minorHAnsi"/>
+        </w:rPr>
+      </w:pPr>
+      <w:hyperlink w:anchor="_Toc41480986" w:history="1">
+        <w:r>
+          <w:rPr>
+            <w:rStyle w:val="Hyperlink"/>
+          </w:rPr>
+          <w:t>4.9</w:t>
+        </w:r>
+        <w:r>
+          <w:rPr>
+            <w:rFonts w:asciiTheme="minorHAnsi" w:eastAsiaTheme="minorEastAsia" w:hAnsiTheme="minorHAnsi"/>
+          </w:rPr>
+          <w:tab/>
+        </w:r>
+        <w:r>
+          <w:rPr>
+            <w:rStyle w:val="Hyperlink"/>
+          </w:rPr>
+          <w:t>Step 9 – Recompile</w:t>
+        </w:r>
+        <w:r>
+          <w:rPr>
+            <w:webHidden/>
+          </w:rPr>
+          <w:tab/>
+        </w:r>
+        <w:r>
+          <w:rPr>
+            <w:webHidden/>
+          </w:rPr>
+          <w:fldChar w:fldCharType="begin"/>
+        </w:r>
+        <w:r>
+          <w:rPr>
+            <w:webHidden/>
+          </w:rPr>
+          <w:instrText xml:space="preserve"> PAGEREF _Toc41480986 \h </w:instrText>
+        </w:r>
+        <w:r>
+          <w:rPr>
+            <w:webHidden/>
+          </w:rPr>
+        </w:r>
+        <w:r>
+          <w:rPr>
+            <w:webHidden/>
+          </w:rPr>
+          <w:fldChar w:fldCharType="separate"/>
+        </w:r>
+        <w:r>
+          <w:rPr>
+            <w:webHidden/>
+          </w:rPr>
+          <w:t>17</w:t>
+        </w:r>
+        <w:r>
+          <w:rPr>
+            <w:webHidden/>
+          </w:rPr>
+          <w:fldChar w:fldCharType="end"/>
+        </w:r>
+      </w:hyperlink>
+    </w:p>
+    <w:p>
+      <w:pPr>
         <w:pStyle w:val="TOC1"/>
         <w:rPr>
           <w:rFonts w:asciiTheme="minorHAnsi" w:eastAsiaTheme="minorEastAsia" w:hAnsiTheme="minorHAnsi"/>
@@ -1166,7 +1235,7 @@
           <w:sz w:val="22"/>
         </w:rPr>
       </w:pPr>
-      <w:hyperlink w:anchor="_Toc40434288" w:history="1">
+      <w:hyperlink w:anchor="_Toc41480987" w:history="1">
         <w:r>
           <w:rPr>
             <w:rStyle w:val="Hyperlink"/>
@@ -1209,7 +1278,7 @@
             <w:noProof/>
             <w:webHidden/>
           </w:rPr>
-          <w:instrText xml:space="preserve"> PAGEREF _Toc40434288 \h </w:instrText>
+          <w:instrText xml:space="preserve"> PAGEREF _Toc41480987 \h </w:instrText>
         </w:r>
         <w:r>
           <w:rPr>
@@ -1229,7 +1298,7 @@
             <w:noProof/>
             <w:webHidden/>
           </w:rPr>
-          <w:t>17</w:t>
+          <w:t>18</w:t>
         </w:r>
         <w:r>
           <w:rPr>
@@ -1250,7 +1319,7 @@
           <w:sz w:val="22"/>
         </w:rPr>
       </w:pPr>
-      <w:hyperlink w:anchor="_Toc40434289" w:history="1">
+      <w:hyperlink w:anchor="_Toc41480988" w:history="1">
         <w:r>
           <w:rPr>
             <w:rStyle w:val="Hyperlink"/>
@@ -1293,7 +1362,7 @@
             <w:noProof/>
             <w:webHidden/>
           </w:rPr>
-          <w:instrText xml:space="preserve"> PAGEREF _Toc40434289 \h </w:instrText>
+          <w:instrText xml:space="preserve"> PAGEREF _Toc41480988 \h </w:instrText>
         </w:r>
         <w:r>
           <w:rPr>
@@ -1313,7 +1382,7 @@
             <w:noProof/>
             <w:webHidden/>
           </w:rPr>
-          <w:t>18</w:t>
+          <w:t>19</w:t>
         </w:r>
         <w:r>
           <w:rPr>
@@ -1334,13 +1403,106 @@
           <w:sz w:val="22"/>
         </w:rPr>
       </w:pPr>
-      <w:hyperlink w:anchor="_Toc40434290" w:history="1">
+      <w:hyperlink w:anchor="_Toc41480989" w:history="1">
+        <w:r>
+          <w:rPr>
+            <w:rStyle w:val="Hyperlink"/>
+            <w:noProof/>
+            <w:highlight w:val="white"/>
+          </w:rPr>
+          <w:t>7.</w:t>
+        </w:r>
+        <w:r>
+          <w:rPr>
+            <w:rFonts w:asciiTheme="minorHAnsi" w:eastAsiaTheme="minorEastAsia" w:hAnsiTheme="minorHAnsi"/>
+            <w:b w:val="0"/>
+            <w:noProof/>
+            <w:sz w:val="22"/>
+          </w:rPr>
+          <w:tab/>
+        </w:r>
+        <w:r>
+          <w:rPr>
+            <w:rStyle w:val="Hyperlink"/>
+            <w:noProof/>
+            <w:highlight w:val="white"/>
+          </w:rPr>
+          <w:t>Including Extra Objects in Output</w:t>
+        </w:r>
+        <w:r>
+          <w:rPr>
+            <w:noProof/>
+            <w:webHidden/>
+          </w:rPr>
+          <w:tab/>
+        </w:r>
+        <w:r>
+          <w:rPr>
+            <w:noProof/>
+            <w:webHidden/>
+          </w:rPr>
+          <w:fldChar w:fldCharType="begin"/>
+        </w:r>
+        <w:r>
+          <w:rPr>
+            <w:noProof/>
+            <w:webHidden/>
+          </w:rPr>
+          <w:instrText xml:space="preserve"> PAGEREF _Toc41480989 \h </w:instrText>
+        </w:r>
+        <w:r>
+          <w:rPr>
+            <w:noProof/>
+            <w:webHidden/>
+          </w:rPr>
+        </w:r>
+        <w:r>
+          <w:rPr>
+            <w:noProof/>
+            <w:webHidden/>
+          </w:rPr>
+          <w:fldChar w:fldCharType="separate"/>
+        </w:r>
+        <w:r>
+          <w:rPr>
+            <w:noProof/>
+            <w:webHidden/>
+          </w:rPr>
+          <w:t>2</w:t>
+        </w:r>
+        <w:r>
+          <w:rPr>
+            <w:noProof/>
+            <w:webHidden/>
+          </w:rPr>
+          <w:t>0</w:t>
+        </w:r>
+        <w:r>
+          <w:rPr>
+            <w:noProof/>
+            <w:webHidden/>
+          </w:rPr>
+          <w:fldChar w:fldCharType="end"/>
+        </w:r>
+      </w:hyperlink>
+    </w:p>
+    <w:p>
+      <w:pPr>
+        <w:pStyle w:val="TOC1"/>
+        <w:rPr>
+          <w:rFonts w:asciiTheme="minorHAnsi" w:eastAsiaTheme="minorEastAsia" w:hAnsiTheme="minorHAnsi"/>
+          <w:b w:val="0"/>
+          <w:noProof/>
+          <w:sz w:val="22"/>
+        </w:rPr>
+      </w:pPr>
+      <w:hyperlink w:anchor="_Toc41480990" w:history="1">
         <w:r>
           <w:rPr>
             <w:rStyle w:val="Hyperlink"/>
             <w:noProof/>
           </w:rPr>
-          <w:t>7.</w:t>
+          <w:t>8.</w:t>
         </w:r>
         <w:r>
           <w:rPr>
@@ -1377,7 +1539,7 @@
             <w:noProof/>
             <w:webHidden/>
           </w:rPr>
-          <w:instrText xml:space="preserve"> PAGEREF _Toc40434290 \h </w:instrText>
+          <w:instrText xml:space="preserve"> PAGEREF _Toc41480990 \h </w:instrText>
         </w:r>
         <w:r>
           <w:rPr>
@@ -1397,7 +1559,7 @@
             <w:noProof/>
             <w:webHidden/>
           </w:rPr>
-          <w:t>19</w:t>
+          <w:t>21</w:t>
         </w:r>
         <w:r>
           <w:rPr>
@@ -1418,7 +1580,7 @@
         <w:fldChar w:fldCharType="end"/>
       </w:r>
       <w:bookmarkStart w:id="0" w:name="_Toc440376140"/>
-      <w:bookmarkStart w:id="1" w:name="_Toc40434275"/>
+      <w:bookmarkStart w:id="1" w:name="_Toc41480973"/>
       <w:r>
         <w:t>O</w:t>
       </w:r>
@@ -1616,7 +1778,7 @@
       <w:pPr>
         <w:pStyle w:val="SAGEHeading2"/>
       </w:pPr>
-      <w:bookmarkStart w:id="2" w:name="_Toc40434276"/>
+      <w:bookmarkStart w:id="2" w:name="_Toc41480974"/>
       <w:r>
         <w:lastRenderedPageBreak/>
         <w:t>Required Version of Sage 300</w:t>
@@ -1684,7 +1846,7 @@
         <w:pStyle w:val="SAGEHeading1"/>
         <w:framePr w:wrap="around"/>
       </w:pPr>
-      <w:bookmarkStart w:id="3" w:name="_Toc40434277"/>
+      <w:bookmarkStart w:id="3" w:name="_Toc41480975"/>
       <w:r>
         <w:lastRenderedPageBreak/>
         <w:t>Install</w:t>
@@ -1863,7 +2025,7 @@
         </w:numPr>
       </w:pPr>
       <w:bookmarkStart w:id="4" w:name="_Toc453606102"/>
-      <w:bookmarkStart w:id="5" w:name="_Toc40434278"/>
+      <w:bookmarkStart w:id="5" w:name="_Toc41480976"/>
       <w:r>
         <w:lastRenderedPageBreak/>
         <w:t>Accessing</w:t>
@@ -2037,7 +2199,7 @@
         </w:numPr>
       </w:pPr>
       <w:bookmarkStart w:id="6" w:name="_Toc440882986"/>
-      <w:bookmarkStart w:id="7" w:name="_Toc40434279"/>
+      <w:bookmarkStart w:id="7" w:name="_Toc41480977"/>
       <w:r>
         <w:lastRenderedPageBreak/>
         <w:t xml:space="preserve">Using </w:t>
@@ -2060,8 +2222,8 @@
           <w:noProof/>
         </w:rPr>
         <w:drawing>
-          <wp:inline distT="0" distB="0" distL="0" distR="0" wp14:anchorId="79A9CBE4" wp14:editId="02EA3FAD">
-            <wp:extent cx="5853380" cy="5128259"/>
+          <wp:inline distT="0" distB="0" distL="0" distR="0" wp14:anchorId="79A9CBE4" wp14:editId="0A36C61D">
+            <wp:extent cx="5853378" cy="5128259"/>
             <wp:effectExtent l="0" t="0" r="0" b="0"/>
             <wp:docPr id="1" name="Picture 1"/>
             <wp:cNvGraphicFramePr>
@@ -2089,7 +2251,7 @@
                   <pic:spPr>
                     <a:xfrm>
                       <a:off x="0" y="0"/>
-                      <a:ext cx="5853380" cy="5128259"/>
+                      <a:ext cx="5853378" cy="5128259"/>
                     </a:xfrm>
                     <a:prstGeom prst="rect">
                       <a:avLst/>
@@ -2228,7 +2390,7 @@
         </w:numPr>
         <w:ind w:left="734" w:hanging="734"/>
       </w:pPr>
-      <w:bookmarkStart w:id="8" w:name="_Toc40434280"/>
+      <w:bookmarkStart w:id="8" w:name="_Toc41480978"/>
       <w:r>
         <w:lastRenderedPageBreak/>
         <w:t>Step 1 – Synchronize Kendo Files</w:t>
@@ -2373,7 +2535,7 @@
         </w:numPr>
         <w:ind w:left="734" w:hanging="734"/>
       </w:pPr>
-      <w:bookmarkStart w:id="9" w:name="_Toc40434281"/>
+      <w:bookmarkStart w:id="9" w:name="_Toc41480979"/>
       <w:r>
         <w:lastRenderedPageBreak/>
         <w:t xml:space="preserve">Step </w:t>
@@ -2536,14 +2698,14 @@
         <w:br w:type="page"/>
       </w:r>
       <w:bookmarkStart w:id="10" w:name="_Toc17880097"/>
-      <w:bookmarkStart w:id="11" w:name="_Toc40434282"/>
-      <w:bookmarkStart w:id="12" w:name="_Hlk27142894"/>
+      <w:bookmarkStart w:id="11" w:name="_Hlk27142894"/>
+      <w:bookmarkStart w:id="12" w:name="_Toc41480980"/>
       <w:r>
         <w:lastRenderedPageBreak/>
         <w:t>Step 3 – Synchronize Accpac Libraries</w:t>
       </w:r>
       <w:bookmarkEnd w:id="10"/>
-      <w:bookmarkEnd w:id="11"/>
+      <w:bookmarkEnd w:id="12"/>
     </w:p>
     <w:p>
       <w:pPr>
@@ -2757,7 +2919,7 @@
         </w:numPr>
         <w:ind w:left="734" w:hanging="734"/>
       </w:pPr>
-      <w:bookmarkStart w:id="13" w:name="_Toc40434283"/>
+      <w:bookmarkStart w:id="13" w:name="_Toc41480981"/>
       <w:r>
         <w:lastRenderedPageBreak/>
         <w:t xml:space="preserve">Step 4 – </w:t>
@@ -2911,7 +3073,7 @@
         </w:rPr>
       </w:pPr>
     </w:p>
-    <w:bookmarkEnd w:id="12"/>
+    <w:bookmarkEnd w:id="11"/>
     <w:p>
       <w:pPr>
         <w:spacing w:after="200" w:line="0" w:lineRule="auto"/>
@@ -2935,7 +3097,7 @@
         </w:numPr>
         <w:ind w:left="734" w:hanging="734"/>
       </w:pPr>
-      <w:bookmarkStart w:id="14" w:name="_Toc40434284"/>
+      <w:bookmarkStart w:id="14" w:name="_Toc41480982"/>
       <w:r>
         <w:lastRenderedPageBreak/>
         <w:t xml:space="preserve">Step </w:t>
@@ -3059,6 +3221,16 @@
     <w:p>
       <w:pPr>
         <w:spacing w:after="200" w:line="0" w:lineRule="auto"/>
+      </w:pPr>
+    </w:p>
+    <w:p>
+      <w:pPr>
+        <w:spacing w:after="200" w:line="0" w:lineRule="auto"/>
+      </w:pPr>
+    </w:p>
+    <w:p>
+      <w:pPr>
+        <w:spacing w:after="200" w:line="0" w:lineRule="auto"/>
         <w:rPr>
           <w:lang w:val="en-US"/>
         </w:rPr>
@@ -3076,7 +3248,7 @@
         </w:numPr>
         <w:ind w:left="734" w:hanging="734"/>
       </w:pPr>
-      <w:bookmarkStart w:id="15" w:name="_Toc40434285"/>
+      <w:bookmarkStart w:id="15" w:name="_Toc41480983"/>
       <w:r>
         <w:lastRenderedPageBreak/>
         <w:t>Step 6 – Unify HTML ‘disabled’ attribute</w:t>
@@ -3221,77 +3393,49 @@
     </w:p>
     <w:p>
       <w:pPr>
-        <w:pStyle w:val="SAGEBodyText"/>
-      </w:pPr>
+        <w:spacing w:after="200" w:line="0" w:lineRule="auto"/>
+        <w:rPr>
+          <w:lang w:val="en-US"/>
+        </w:rPr>
+      </w:pPr>
+      <w:r>
+        <w:br w:type="page"/>
+      </w:r>
     </w:p>
     <w:p>
       <w:pPr>
-        <w:spacing w:after="200" w:line="0" w:lineRule="auto"/>
+        <w:pStyle w:val="SAGEHeading2"/>
+      </w:pPr>
+      <w:bookmarkStart w:id="16" w:name="_Toc41480984"/>
+      <w:r>
+        <w:lastRenderedPageBreak/>
+        <w:t>Step 7 – Add new ‘BinInclude.txt’ file to Web project</w:t>
+      </w:r>
+      <w:bookmarkEnd w:id="16"/>
+    </w:p>
+    <w:p>
+      <w:pPr>
+        <w:pStyle w:val="SAGEBodyText"/>
+      </w:pPr>
+    </w:p>
+    <w:p>
+      <w:pPr>
+        <w:pStyle w:val="SAGEBodyText"/>
         <w:rPr>
           <w:b/>
           <w:color w:val="2E3456"/>
           <w:sz w:val="30"/>
-          <w:lang w:val="en-US"/>
         </w:rPr>
-      </w:pPr>
-    </w:p>
-    <w:p>
-      <w:pPr>
-        <w:spacing w:after="200" w:line="0" w:lineRule="auto"/>
-        <w:rPr>
-          <w:b/>
-          <w:color w:val="2E3456"/>
-          <w:sz w:val="30"/>
-          <w:lang w:val="en-US"/>
-        </w:rPr>
-      </w:pPr>
-      <w:r>
-        <w:br w:type="page"/>
-      </w:r>
-    </w:p>
-    <w:p>
-      <w:pPr>
-        <w:pStyle w:val="SAGEHeading2"/>
-        <w:numPr>
-          <w:ilvl w:val="1"/>
-          <w:numId w:val="35"/>
-        </w:numPr>
-        <w:ind w:left="734" w:hanging="734"/>
-      </w:pPr>
-      <w:bookmarkStart w:id="16" w:name="_Toc40434286"/>
-      <w:r>
-        <w:lastRenderedPageBreak/>
-        <w:t xml:space="preserve">Step </w:t>
-      </w:r>
-      <w:r>
-        <w:t>7</w:t>
-      </w:r>
-      <w:r>
-        <w:t xml:space="preserve"> – </w:t>
-      </w:r>
-      <w:r>
-        <w:t>Confirmation</w:t>
-      </w:r>
-      <w:bookmarkEnd w:id="16"/>
-    </w:p>
-    <w:p>
-      <w:pPr>
-        <w:pStyle w:val="SAGEBodyText"/>
-      </w:pPr>
-    </w:p>
-    <w:p>
-      <w:pPr>
-        <w:pStyle w:val="SAGEBodyText"/>
       </w:pPr>
       <w:r>
         <w:rPr>
           <w:noProof/>
         </w:rPr>
         <w:drawing>
-          <wp:inline distT="0" distB="0" distL="0" distR="0" wp14:anchorId="592809C3" wp14:editId="6FFB1119">
-            <wp:extent cx="5853380" cy="5128259"/>
+          <wp:inline distT="0" distB="0" distL="0" distR="0" wp14:anchorId="4DD88D40" wp14:editId="37AF5205">
+            <wp:extent cx="5853378" cy="5128259"/>
             <wp:effectExtent l="0" t="0" r="0" b="0"/>
-            <wp:docPr id="15" name="Picture 15"/>
+            <wp:docPr id="7" name="Picture 7"/>
             <wp:cNvGraphicFramePr>
               <a:graphicFrameLocks xmlns:a="http://schemas.openxmlformats.org/drawingml/2006/main" noChangeAspect="1"/>
             </wp:cNvGraphicFramePr>
@@ -3317,7 +3461,7 @@
                   <pic:spPr>
                     <a:xfrm>
                       <a:off x="0" y="0"/>
-                      <a:ext cx="5853380" cy="5128259"/>
+                      <a:ext cx="5853378" cy="5128259"/>
                     </a:xfrm>
                     <a:prstGeom prst="rect">
                       <a:avLst/>
@@ -3333,6 +3477,11 @@
     <w:p>
       <w:pPr>
         <w:pStyle w:val="SAGEBodyText"/>
+        <w:rPr>
+          <w:b/>
+          <w:color w:val="2E3456"/>
+          <w:sz w:val="30"/>
+        </w:rPr>
       </w:pPr>
     </w:p>
     <w:p>
@@ -3340,7 +3489,43 @@
         <w:pStyle w:val="SAGEBodyText"/>
       </w:pPr>
       <w:r>
-        <w:t>The solution and projects are ready to be upgraded.</w:t>
+        <w:t>For further information about this</w:t>
+      </w:r>
+      <w:r>
+        <w:t>:</w:t>
+      </w:r>
+      <w:r>
+        <w:rPr>
+          <w:color w:val="FD34A9" w:themeColor="accent1" w:themeTint="99"/>
+        </w:rPr>
+        <w:t xml:space="preserve"> </w:t>
+      </w:r>
+      <w:r>
+        <w:t xml:space="preserve">See </w:t>
+      </w:r>
+      <w:r>
+        <w:rPr>
+          <w:color w:val="FD34A9" w:themeColor="accent1" w:themeTint="99"/>
+        </w:rPr>
+        <w:t xml:space="preserve">Section </w:t>
+      </w:r>
+      <w:r>
+        <w:rPr>
+          <w:color w:val="FD34A9" w:themeColor="accent1" w:themeTint="99"/>
+        </w:rPr>
+        <w:t>7</w:t>
+      </w:r>
+      <w:r>
+        <w:rPr>
+          <w:color w:val="FD34A9" w:themeColor="accent1" w:themeTint="99"/>
+        </w:rPr>
+        <w:t xml:space="preserve"> – </w:t>
+      </w:r>
+      <w:r>
+        <w:rPr>
+          <w:color w:val="FD34A9" w:themeColor="accent1" w:themeTint="99"/>
+        </w:rPr>
+        <w:t>Including Extra Objects in Output</w:t>
       </w:r>
     </w:p>
     <w:p>
@@ -3354,10 +3539,10 @@
         <w:rPr>
           <w:rStyle w:val="SAGETextUI"/>
         </w:rPr>
-        <w:t>Upgrade</w:t>
-      </w:r>
-      <w:r>
-        <w:t xml:space="preserve"> to upgrade the solution and projects or </w:t>
+        <w:t>Next</w:t>
+      </w:r>
+      <w:r>
+        <w:t xml:space="preserve"> to proceed or </w:t>
       </w:r>
       <w:r>
         <w:rPr>
@@ -3368,9 +3553,16 @@
       <w:r>
         <w:t xml:space="preserve"> to go back to the previous step.</w:t>
       </w:r>
-      <w:r>
-        <w:t xml:space="preserve"> </w:t>
-      </w:r>
+    </w:p>
+    <w:p>
+      <w:pPr>
+        <w:pStyle w:val="SAGEBodyText"/>
+        <w:rPr>
+          <w:b/>
+          <w:color w:val="2E3456"/>
+          <w:sz w:val="30"/>
+        </w:rPr>
+      </w:pPr>
     </w:p>
     <w:p>
       <w:pPr>
@@ -3395,7 +3587,7 @@
         </w:numPr>
         <w:ind w:left="734" w:hanging="734"/>
       </w:pPr>
-      <w:bookmarkStart w:id="17" w:name="_Toc40434287"/>
+      <w:bookmarkStart w:id="17" w:name="_Toc41480985"/>
       <w:r>
         <w:lastRenderedPageBreak/>
         <w:t xml:space="preserve">Step </w:t>
@@ -3404,7 +3596,10 @@
         <w:t>8</w:t>
       </w:r>
       <w:r>
-        <w:t xml:space="preserve"> – Recompile</w:t>
+        <w:t xml:space="preserve"> – </w:t>
+      </w:r>
+      <w:r>
+        <w:t>Confirmation</w:t>
       </w:r>
       <w:bookmarkEnd w:id="17"/>
     </w:p>
@@ -3422,10 +3617,10 @@
           <w:noProof/>
         </w:rPr>
         <w:drawing>
-          <wp:inline distT="0" distB="0" distL="0" distR="0" wp14:anchorId="3CE4E6C0" wp14:editId="7A57BF0F">
-            <wp:extent cx="5853380" cy="5128260"/>
+          <wp:inline distT="0" distB="0" distL="0" distR="0" wp14:anchorId="592809C3" wp14:editId="0CCB73EE">
+            <wp:extent cx="5853378" cy="5128259"/>
             <wp:effectExtent l="0" t="0" r="0" b="0"/>
-            <wp:docPr id="18" name="Picture 18"/>
+            <wp:docPr id="15" name="Picture 15"/>
             <wp:cNvGraphicFramePr>
               <a:graphicFrameLocks xmlns:a="http://schemas.openxmlformats.org/drawingml/2006/main" noChangeAspect="1"/>
             </wp:cNvGraphicFramePr>
@@ -3451,7 +3646,7 @@
                   <pic:spPr>
                     <a:xfrm>
                       <a:off x="0" y="0"/>
-                      <a:ext cx="5853380" cy="5128260"/>
+                      <a:ext cx="5853378" cy="5128259"/>
                     </a:xfrm>
                     <a:prstGeom prst="rect">
                       <a:avLst/>
@@ -3474,168 +3669,92 @@
         <w:pStyle w:val="SAGEBodyText"/>
       </w:pPr>
       <w:r>
+        <w:t>The solution and projects are ready to be upgraded.</w:t>
+      </w:r>
+    </w:p>
+    <w:p>
+      <w:pPr>
+        <w:pStyle w:val="SAGEBodyText"/>
+      </w:pPr>
+      <w:r>
         <w:t xml:space="preserve">Click </w:t>
       </w:r>
       <w:r>
+        <w:rPr>
+          <w:rStyle w:val="SAGETextUI"/>
+        </w:rPr>
+        <w:t>Upgrade</w:t>
+      </w:r>
+      <w:r>
+        <w:t xml:space="preserve"> to upgrade the solution and projects or </w:t>
+      </w:r>
+      <w:r>
+        <w:rPr>
+          <w:rStyle w:val="SAGETextUI"/>
+        </w:rPr>
+        <w:t>Back</w:t>
+      </w:r>
+      <w:r>
+        <w:t xml:space="preserve"> to go back to the previous step.</w:t>
+      </w:r>
+      <w:r>
+        <w:t xml:space="preserve"> </w:t>
+      </w:r>
+    </w:p>
+    <w:p>
+      <w:pPr>
+        <w:spacing w:after="200" w:line="0" w:lineRule="auto"/>
         <w:rPr>
           <w:b/>
+          <w:color w:val="2E3456"/>
+          <w:sz w:val="30"/>
+          <w:lang w:val="en-US"/>
         </w:rPr>
-        <w:t>Show Log</w:t>
-      </w:r>
-      <w:r>
-        <w:t xml:space="preserve"> to display log file. </w:t>
-      </w:r>
-      <w:r>
-        <w:t>The log file displays what files have been upgraded or modified. At this point, the upgrade is now complete.</w:t>
+      </w:pPr>
+      <w:r>
+        <w:br w:type="page"/>
       </w:r>
     </w:p>
     <w:p>
       <w:pPr>
-        <w:pStyle w:val="SAGEBodyText"/>
-      </w:pPr>
-      <w:r>
-        <w:t xml:space="preserve">Click </w:t>
-      </w:r>
-      <w:r>
-        <w:rPr>
-          <w:b/>
-        </w:rPr>
-        <w:t>Finish</w:t>
-      </w:r>
-      <w:r>
-        <w:t xml:space="preserve"> to exit the wizard.</w:t>
-      </w:r>
-    </w:p>
-    <w:p>
-      <w:pPr>
-        <w:pStyle w:val="SAGEBodyText"/>
-      </w:pPr>
-      <w:r>
-        <w:t>After t</w:t>
-      </w:r>
-      <w:r>
-        <w:t xml:space="preserve">he solution that </w:t>
-      </w:r>
-      <w:r>
-        <w:t xml:space="preserve">supported </w:t>
-      </w:r>
-      <w:r>
-        <w:t xml:space="preserve">Sage 300 </w:t>
-      </w:r>
-      <w:r>
-        <w:t>2020.</w:t>
-      </w:r>
-      <w:r>
-        <w:t>2</w:t>
-      </w:r>
-      <w:r>
-        <w:t xml:space="preserve"> has been upgraded to support </w:t>
-      </w:r>
-      <w:r>
-        <w:t>202</w:t>
-      </w:r>
-      <w:r>
-        <w:t>1.0</w:t>
-      </w:r>
-      <w:r>
-        <w:t xml:space="preserve">, </w:t>
-      </w:r>
-      <w:r>
-        <w:t>you ne</w:t>
-      </w:r>
-      <w:r>
-        <w:t>ed to</w:t>
-      </w:r>
-      <w:r>
-        <w:t xml:space="preserve"> reload and r</w:t>
-      </w:r>
-      <w:r>
-        <w:t>e</w:t>
-      </w:r>
-      <w:r>
-        <w:t>compile the solution.</w:t>
-      </w:r>
-      <w:r>
-        <w:t xml:space="preserve"> </w:t>
-      </w:r>
-      <w:r>
-        <w:t>For compilation troubleshooting, see the next section.</w:t>
-      </w:r>
-    </w:p>
-    <w:p>
-      <w:pPr>
-        <w:pStyle w:val="SAGEBodyText"/>
-      </w:pPr>
-    </w:p>
-    <w:p>
-      <w:pPr>
-        <w:pStyle w:val="SAGEAdmonitionNote"/>
-        <w:ind w:left="0"/>
-      </w:pPr>
-      <w:r>
-        <w:rPr>
-          <w:b/>
-        </w:rPr>
-        <w:t>Note:</w:t>
-      </w:r>
-      <w:r>
-        <w:t xml:space="preserve"> Before running the new solution, clear the browser cache to replace cached JavaScript and CSS files.</w:t>
-      </w:r>
-    </w:p>
-    <w:p>
-      <w:pPr>
-        <w:spacing w:after="200" w:line="0" w:lineRule="auto"/>
-        <w:rPr>
-          <w:lang w:val="en-US"/>
-        </w:rPr>
-      </w:pPr>
-    </w:p>
-    <w:p>
-      <w:pPr>
-        <w:pStyle w:val="SAGEHeading1"/>
-        <w:framePr w:wrap="around"/>
-      </w:pPr>
-      <w:bookmarkStart w:id="18" w:name="_Toc40434288"/>
+        <w:pStyle w:val="SAGEHeading2"/>
+        <w:numPr>
+          <w:ilvl w:val="1"/>
+          <w:numId w:val="35"/>
+        </w:numPr>
+        <w:ind w:left="734" w:hanging="734"/>
+      </w:pPr>
+      <w:bookmarkStart w:id="18" w:name="_Toc41480986"/>
       <w:r>
         <w:lastRenderedPageBreak/>
-        <w:t>Upgrade Log</w:t>
+        <w:t xml:space="preserve">Step </w:t>
+      </w:r>
+      <w:r>
+        <w:t>9</w:t>
+      </w:r>
+      <w:r>
+        <w:t xml:space="preserve"> – Recompile</w:t>
       </w:r>
       <w:bookmarkEnd w:id="18"/>
     </w:p>
     <w:p>
       <w:pPr>
-        <w:pStyle w:val="SAGEHeading1Follow"/>
-        <w:framePr w:wrap="around"/>
+        <w:pStyle w:val="SAGEBodyText"/>
       </w:pPr>
     </w:p>
     <w:p>
       <w:pPr>
         <w:pStyle w:val="SAGEBodyText"/>
-      </w:pPr>
-      <w:r>
-        <w:t>Once the Upgrade Wizard has completed you have the option to ‘Show Log’ to view the upgrade log. The following is a screenshot of a typical upgrade log.</w:t>
-      </w:r>
-    </w:p>
-    <w:p>
-      <w:pPr>
-        <w:pStyle w:val="SAGEBodyText"/>
-        <w:ind w:left="1440"/>
-      </w:pPr>
-    </w:p>
-    <w:p>
-      <w:pPr>
-        <w:pStyle w:val="SAGEBodyText"/>
-        <w:ind w:left="1440" w:hanging="1440"/>
       </w:pPr>
       <w:r>
         <w:rPr>
           <w:noProof/>
         </w:rPr>
         <w:drawing>
-          <wp:inline distT="0" distB="0" distL="0" distR="0" wp14:anchorId="47DB73CB" wp14:editId="34DBDD8A">
-            <wp:extent cx="6065716" cy="5191125"/>
+          <wp:inline distT="0" distB="0" distL="0" distR="0" wp14:anchorId="3CE4E6C0" wp14:editId="3445789C">
+            <wp:extent cx="5853380" cy="5128259"/>
             <wp:effectExtent l="0" t="0" r="0" b="0"/>
-            <wp:docPr id="30" name="Picture 30"/>
+            <wp:docPr id="18" name="Picture 18"/>
             <wp:cNvGraphicFramePr>
               <a:graphicFrameLocks xmlns:a="http://schemas.openxmlformats.org/drawingml/2006/main" noChangeAspect="1"/>
             </wp:cNvGraphicFramePr>
@@ -3661,7 +3780,7 @@
                   <pic:spPr>
                     <a:xfrm>
                       <a:off x="0" y="0"/>
-                      <a:ext cx="6099801" cy="5220296"/>
+                      <a:ext cx="5853380" cy="5128259"/>
                     </a:xfrm>
                     <a:prstGeom prst="rect">
                       <a:avLst/>
@@ -3677,6 +3796,216 @@
     <w:p>
       <w:pPr>
         <w:pStyle w:val="SAGEBodyText"/>
+      </w:pPr>
+    </w:p>
+    <w:p>
+      <w:pPr>
+        <w:pStyle w:val="SAGEBodyText"/>
+      </w:pPr>
+      <w:r>
+        <w:t xml:space="preserve">Click </w:t>
+      </w:r>
+      <w:r>
+        <w:rPr>
+          <w:b/>
+        </w:rPr>
+        <w:t>Show Log</w:t>
+      </w:r>
+      <w:r>
+        <w:t xml:space="preserve"> to display log file. </w:t>
+      </w:r>
+      <w:r>
+        <w:t>The log file displays what files have been upgraded or modified. At this point, the upgrade is now complete.</w:t>
+      </w:r>
+    </w:p>
+    <w:p>
+      <w:pPr>
+        <w:pStyle w:val="SAGEBodyText"/>
+      </w:pPr>
+      <w:r>
+        <w:t xml:space="preserve">Click </w:t>
+      </w:r>
+      <w:r>
+        <w:rPr>
+          <w:b/>
+        </w:rPr>
+        <w:t>Finish</w:t>
+      </w:r>
+      <w:r>
+        <w:t xml:space="preserve"> to exit the wizard.</w:t>
+      </w:r>
+    </w:p>
+    <w:p>
+      <w:pPr>
+        <w:pStyle w:val="SAGEBodyText"/>
+      </w:pPr>
+      <w:r>
+        <w:t>After t</w:t>
+      </w:r>
+      <w:r>
+        <w:t xml:space="preserve">he solution that </w:t>
+      </w:r>
+      <w:r>
+        <w:t xml:space="preserve">supported </w:t>
+      </w:r>
+      <w:r>
+        <w:t xml:space="preserve">Sage 300 </w:t>
+      </w:r>
+      <w:r>
+        <w:t>2020.</w:t>
+      </w:r>
+      <w:r>
+        <w:t>2</w:t>
+      </w:r>
+      <w:r>
+        <w:t xml:space="preserve"> has been upgraded to support </w:t>
+      </w:r>
+      <w:r>
+        <w:t>202</w:t>
+      </w:r>
+      <w:r>
+        <w:t>1.0</w:t>
+      </w:r>
+      <w:r>
+        <w:t xml:space="preserve">, </w:t>
+      </w:r>
+      <w:r>
+        <w:t>you ne</w:t>
+      </w:r>
+      <w:r>
+        <w:t>ed to</w:t>
+      </w:r>
+      <w:r>
+        <w:t xml:space="preserve"> reload and r</w:t>
+      </w:r>
+      <w:r>
+        <w:t>e</w:t>
+      </w:r>
+      <w:r>
+        <w:t>compile the solution.</w:t>
+      </w:r>
+      <w:r>
+        <w:t xml:space="preserve"> </w:t>
+      </w:r>
+      <w:r>
+        <w:t>For compilation troubleshooting, see the next section.</w:t>
+      </w:r>
+    </w:p>
+    <w:p>
+      <w:pPr>
+        <w:pStyle w:val="SAGEBodyText"/>
+      </w:pPr>
+    </w:p>
+    <w:p>
+      <w:pPr>
+        <w:pStyle w:val="SAGEAdmonitionNote"/>
+        <w:ind w:left="0"/>
+      </w:pPr>
+      <w:r>
+        <w:rPr>
+          <w:b/>
+        </w:rPr>
+        <w:t>Note:</w:t>
+      </w:r>
+      <w:r>
+        <w:t xml:space="preserve"> Before running the new solution, clear the browser cache to replace cached JavaScript and CSS files.</w:t>
+      </w:r>
+    </w:p>
+    <w:p>
+      <w:pPr>
+        <w:spacing w:after="200" w:line="0" w:lineRule="auto"/>
+        <w:rPr>
+          <w:lang w:val="en-US"/>
+        </w:rPr>
+      </w:pPr>
+    </w:p>
+    <w:p>
+      <w:pPr>
+        <w:pStyle w:val="SAGEHeading1"/>
+        <w:framePr w:wrap="around"/>
+      </w:pPr>
+      <w:bookmarkStart w:id="19" w:name="_Toc41480987"/>
+      <w:r>
+        <w:lastRenderedPageBreak/>
+        <w:t>Upgrade Log</w:t>
+      </w:r>
+      <w:bookmarkEnd w:id="19"/>
+    </w:p>
+    <w:p>
+      <w:pPr>
+        <w:pStyle w:val="SAGEHeading1Follow"/>
+        <w:framePr w:wrap="around"/>
+      </w:pPr>
+    </w:p>
+    <w:p>
+      <w:pPr>
+        <w:pStyle w:val="SAGEBodyText"/>
+      </w:pPr>
+      <w:r>
+        <w:t>Once the Upgrade Wizard has completed you have the option to ‘Show Log’ to view the upgrade log. The following is a screenshot of a typical upgrade log.</w:t>
+      </w:r>
+    </w:p>
+    <w:p>
+      <w:pPr>
+        <w:pStyle w:val="SAGEBodyText"/>
+        <w:ind w:left="1440"/>
+      </w:pPr>
+    </w:p>
+    <w:p>
+      <w:pPr>
+        <w:pStyle w:val="SAGEBodyText"/>
+        <w:ind w:left="1440" w:hanging="1440"/>
+      </w:pPr>
+      <w:r>
+        <w:rPr>
+          <w:noProof/>
+        </w:rPr>
+        <w:drawing>
+          <wp:inline distT="0" distB="0" distL="0" distR="0" wp14:anchorId="47DB73CB" wp14:editId="1DB4D468">
+            <wp:extent cx="6099801" cy="5220295"/>
+            <wp:effectExtent l="0" t="0" r="0" b="0"/>
+            <wp:docPr id="30" name="Picture 30"/>
+            <wp:cNvGraphicFramePr>
+              <a:graphicFrameLocks xmlns:a="http://schemas.openxmlformats.org/drawingml/2006/main" noChangeAspect="1"/>
+            </wp:cNvGraphicFramePr>
+            <a:graphic xmlns:a="http://schemas.openxmlformats.org/drawingml/2006/main">
+              <a:graphicData uri="http://schemas.openxmlformats.org/drawingml/2006/picture">
+                <pic:pic xmlns:pic="http://schemas.openxmlformats.org/drawingml/2006/picture">
+                  <pic:nvPicPr>
+                    <pic:cNvPr id="1" name=""/>
+                    <pic:cNvPicPr/>
+                  </pic:nvPicPr>
+                  <pic:blipFill>
+                    <a:blip r:embed="rId21">
+                      <a:extLst>
+                        <a:ext uri="{28A0092B-C50C-407E-A947-70E740481C1C}">
+                          <a14:useLocalDpi xmlns:a14="http://schemas.microsoft.com/office/drawing/2010/main" val="0"/>
+                        </a:ext>
+                      </a:extLst>
+                    </a:blip>
+                    <a:stretch>
+                      <a:fillRect/>
+                    </a:stretch>
+                  </pic:blipFill>
+                  <pic:spPr>
+                    <a:xfrm>
+                      <a:off x="0" y="0"/>
+                      <a:ext cx="6099801" cy="5220295"/>
+                    </a:xfrm>
+                    <a:prstGeom prst="rect">
+                      <a:avLst/>
+                    </a:prstGeom>
+                  </pic:spPr>
+                </pic:pic>
+              </a:graphicData>
+            </a:graphic>
+          </wp:inline>
+        </w:drawing>
+      </w:r>
+    </w:p>
+    <w:p>
+      <w:pPr>
+        <w:pStyle w:val="SAGEBodyText"/>
         <w:spacing w:line="360" w:lineRule="auto"/>
         <w:ind w:left="720"/>
       </w:pPr>
@@ -3691,8 +4020,8 @@
         <w:pStyle w:val="SAGEHeading1"/>
         <w:framePr w:wrap="around"/>
       </w:pPr>
-      <w:bookmarkStart w:id="19" w:name="_Toc17880102"/>
-      <w:bookmarkStart w:id="20" w:name="_Toc40434289"/>
+      <w:bookmarkStart w:id="20" w:name="_Toc17880102"/>
+      <w:bookmarkStart w:id="21" w:name="_Toc41480988"/>
       <w:r>
         <w:lastRenderedPageBreak/>
         <w:t xml:space="preserve">Unify HTML </w:t>
@@ -3709,8 +4038,8 @@
       <w:r>
         <w:t xml:space="preserve"> attribute changes</w:t>
       </w:r>
-      <w:bookmarkEnd w:id="19"/>
       <w:bookmarkEnd w:id="20"/>
+      <w:bookmarkEnd w:id="21"/>
     </w:p>
     <w:p>
       <w:pPr>
@@ -3747,7 +4076,7 @@
       <w:pPr>
         <w:pStyle w:val="SAGEBodyText"/>
         <w:spacing w:line="360" w:lineRule="auto"/>
-        <w:ind w:left="576" w:firstLine="144"/>
+        <w:ind w:left="720"/>
       </w:pPr>
       <w:r>
         <w:t>All cshtml files with Sage 300 HTML helper control defined</w:t>
@@ -3852,7 +4181,7 @@
                     <pic:cNvPicPr/>
                   </pic:nvPicPr>
                   <pic:blipFill>
-                    <a:blip r:embed="rId21"/>
+                    <a:blip r:embed="rId22"/>
                     <a:stretch>
                       <a:fillRect/>
                     </a:stretch>
@@ -3931,7 +4260,7 @@
                     <pic:cNvPicPr/>
                   </pic:nvPicPr>
                   <pic:blipFill>
-                    <a:blip r:embed="rId22"/>
+                    <a:blip r:embed="rId23"/>
                     <a:stretch>
                       <a:fillRect/>
                     </a:stretch>
@@ -3954,6 +4283,34 @@
     </w:p>
     <w:p>
       <w:pPr>
+        <w:pStyle w:val="SAGEBodyText"/>
+        <w:spacing w:line="360" w:lineRule="auto"/>
+        <w:ind w:left="720"/>
+        <w:rPr>
+          <w:rFonts w:ascii="Consolas" w:hAnsi="Consolas" w:cs="Consolas"/>
+          <w:color w:val="000000"/>
+          <w:sz w:val="19"/>
+          <w:szCs w:val="19"/>
+          <w:highlight w:val="white"/>
+        </w:rPr>
+      </w:pPr>
+    </w:p>
+    <w:p>
+      <w:pPr>
+        <w:pStyle w:val="SAGEBodyText"/>
+        <w:spacing w:line="360" w:lineRule="auto"/>
+        <w:ind w:left="720"/>
+        <w:rPr>
+          <w:rFonts w:ascii="Consolas" w:hAnsi="Consolas" w:cs="Consolas"/>
+          <w:color w:val="000000"/>
+          <w:sz w:val="19"/>
+          <w:szCs w:val="19"/>
+          <w:highlight w:val="white"/>
+        </w:rPr>
+      </w:pPr>
+    </w:p>
+    <w:p>
+      <w:pPr>
         <w:spacing w:after="200" w:line="0" w:lineRule="auto"/>
         <w:rPr>
           <w:rFonts w:ascii="Consolas" w:hAnsi="Consolas" w:cs="Consolas"/>
@@ -3979,13 +4336,254 @@
       <w:pPr>
         <w:pStyle w:val="SAGEHeading1"/>
         <w:framePr w:wrap="around"/>
-      </w:pPr>
-      <w:bookmarkStart w:id="21" w:name="_Toc40434290"/>
+        <w:rPr>
+          <w:highlight w:val="white"/>
+        </w:rPr>
+      </w:pPr>
+      <w:bookmarkStart w:id="22" w:name="_Toc41480989"/>
+      <w:r>
+        <w:rPr>
+          <w:highlight w:val="white"/>
+        </w:rPr>
+        <w:lastRenderedPageBreak/>
+        <w:t>Including Extra Objects in Output</w:t>
+      </w:r>
+      <w:bookmarkEnd w:id="22"/>
+    </w:p>
+    <w:p>
+      <w:pPr>
+        <w:pStyle w:val="SAGEBodyText"/>
+        <w:rPr>
+          <w:highlight w:val="white"/>
+        </w:rPr>
+      </w:pPr>
+      <w:r>
+        <w:rPr>
+          <w:highlight w:val="white"/>
+        </w:rPr>
+        <w:t>For</w:t>
+      </w:r>
+      <w:r>
+        <w:rPr>
+          <w:highlight w:val="white"/>
+        </w:rPr>
+        <w:t xml:space="preserve"> release 2021.0, new functionality has been added to the MergeISVProject.exe utility that is used to help with deployment of partner web screen applications. </w:t>
+      </w:r>
+    </w:p>
+    <w:p>
+      <w:pPr>
+        <w:pStyle w:val="SAGEBodyText"/>
+        <w:rPr>
+          <w:highlight w:val="white"/>
+        </w:rPr>
+      </w:pPr>
+      <w:r>
+        <w:rPr>
+          <w:highlight w:val="white"/>
+        </w:rPr>
+        <w:t>A new file named ‘</w:t>
+      </w:r>
+      <w:r>
+        <w:rPr>
+          <w:b/>
+          <w:bCs/>
+          <w:highlight w:val="white"/>
+        </w:rPr>
+        <w:t>BinInclude.txt</w:t>
+      </w:r>
+      <w:r>
+        <w:rPr>
+          <w:highlight w:val="white"/>
+        </w:rPr>
+        <w:t>’ has been added to the root of the solution Web project as well as to the Web project (.csproj) itself.</w:t>
+      </w:r>
+    </w:p>
+    <w:p>
+      <w:pPr>
+        <w:pStyle w:val="SAGEBodyText"/>
+        <w:rPr>
+          <w:highlight w:val="white"/>
+        </w:rPr>
+      </w:pPr>
+      <w:r>
+        <w:rPr>
+          <w:highlight w:val="white"/>
+        </w:rPr>
+        <w:t xml:space="preserve">This is simply a text file that can contain a list of one or more files from the primary Web bin folder. These files, if specified, will be moved to the final deployment folder in addition to other files that are already deployed. </w:t>
+      </w:r>
+    </w:p>
+    <w:p>
+      <w:pPr>
+        <w:pStyle w:val="SAGEBodyText"/>
+        <w:rPr>
+          <w:b/>
+          <w:bCs/>
+          <w:highlight w:val="white"/>
+        </w:rPr>
+      </w:pPr>
+      <w:r>
+        <w:rPr>
+          <w:b/>
+          <w:bCs/>
+          <w:highlight w:val="white"/>
+        </w:rPr>
+        <w:t>Example</w:t>
+      </w:r>
+    </w:p>
+    <w:p>
+      <w:pPr>
+        <w:pStyle w:val="SAGEBodyText"/>
+        <w:ind w:left="144"/>
+        <w:rPr>
+          <w:highlight w:val="white"/>
+        </w:rPr>
+      </w:pPr>
+      <w:r>
+        <w:rPr>
+          <w:highlight w:val="white"/>
+        </w:rPr>
+        <w:t>If your application relys on two other objects that are not normally deployed, they can be specified in the BinInclude.txt file as follows:</w:t>
+      </w:r>
+    </w:p>
+    <w:p>
+      <w:pPr>
+        <w:pStyle w:val="SAGEBodyText"/>
+        <w:numPr>
+          <w:ilvl w:val="0"/>
+          <w:numId w:val="40"/>
+        </w:numPr>
+        <w:ind w:left="864"/>
+        <w:rPr>
+          <w:highlight w:val="white"/>
+        </w:rPr>
+      </w:pPr>
+      <w:r>
+        <w:rPr>
+          <w:highlight w:val="white"/>
+        </w:rPr>
+        <w:t>YourCompany.Utilities.dll</w:t>
+      </w:r>
+    </w:p>
+    <w:p>
+      <w:pPr>
+        <w:pStyle w:val="SAGEBodyText"/>
+        <w:numPr>
+          <w:ilvl w:val="0"/>
+          <w:numId w:val="40"/>
+        </w:numPr>
+        <w:ind w:left="864"/>
+        <w:rPr>
+          <w:highlight w:val="white"/>
+        </w:rPr>
+      </w:pPr>
+      <w:r>
+        <w:rPr>
+          <w:highlight w:val="white"/>
+        </w:rPr>
+        <w:t>YourCompany.License.dll</w:t>
+      </w:r>
+    </w:p>
+    <w:p>
+      <w:pPr>
+        <w:pStyle w:val="SAGEBodyText"/>
+        <w:ind w:left="144"/>
+        <w:rPr>
+          <w:highlight w:val="white"/>
+        </w:rPr>
+      </w:pPr>
+      <w:r>
+        <w:rPr>
+          <w:highlight w:val="white"/>
+        </w:rPr>
+        <w:t>When your solution is built in ‘Release’ mode, the MergeISVProject utility will look for this special file (</w:t>
+      </w:r>
+      <w:r>
+        <w:rPr>
+          <w:b/>
+          <w:bCs/>
+          <w:highlight w:val="white"/>
+        </w:rPr>
+        <w:t>BinInclude.txt</w:t>
+      </w:r>
+      <w:r>
+        <w:rPr>
+          <w:highlight w:val="white"/>
+        </w:rPr>
+        <w:t>) in the root of the Web project folder and add the list of specified files to the list of files that will be copied to the ‘bin’ folder of the Sage 300 Web application and root folder of the Sage 300 Worker application</w:t>
+      </w:r>
+      <w:r>
+        <w:rPr>
+          <w:highlight w:val="white"/>
+        </w:rPr>
+        <w:t>.</w:t>
+      </w:r>
+    </w:p>
+    <w:p>
+      <w:pPr>
+        <w:pStyle w:val="SAGEBodyText"/>
+        <w:rPr>
+          <w:highlight w:val="white"/>
+        </w:rPr>
+      </w:pPr>
+    </w:p>
+    <w:p>
+      <w:pPr>
+        <w:pStyle w:val="SAGEBodyText"/>
+        <w:rPr>
+          <w:highlight w:val="white"/>
+        </w:rPr>
+      </w:pPr>
+    </w:p>
+    <w:p>
+      <w:pPr>
+        <w:pStyle w:val="SAGEBodyText"/>
+        <w:rPr>
+          <w:highlight w:val="white"/>
+        </w:rPr>
+      </w:pPr>
+    </w:p>
+    <w:p>
+      <w:pPr>
+        <w:pStyle w:val="SAGEBodyText"/>
+        <w:rPr>
+          <w:highlight w:val="white"/>
+        </w:rPr>
+      </w:pPr>
+    </w:p>
+    <w:p>
+      <w:pPr>
+        <w:spacing w:after="200" w:line="0" w:lineRule="auto"/>
+        <w:rPr>
+          <w:rFonts w:ascii="Consolas" w:hAnsi="Consolas" w:cs="Consolas"/>
+          <w:color w:val="000000"/>
+          <w:sz w:val="19"/>
+          <w:szCs w:val="19"/>
+          <w:highlight w:val="white"/>
+          <w:lang w:val="en-US"/>
+        </w:rPr>
+      </w:pPr>
+      <w:r>
+        <w:rPr>
+          <w:rFonts w:ascii="Consolas" w:hAnsi="Consolas" w:cs="Consolas"/>
+          <w:color w:val="000000"/>
+          <w:sz w:val="19"/>
+          <w:szCs w:val="19"/>
+          <w:highlight w:val="white"/>
+        </w:rPr>
+        <w:br w:type="page"/>
+      </w:r>
+    </w:p>
+    <w:p>
+      <w:pPr>
+        <w:pStyle w:val="SAGEHeading1"/>
+        <w:framePr w:wrap="around"/>
+      </w:pPr>
+      <w:bookmarkStart w:id="23" w:name="_Toc41480990"/>
       <w:r>
         <w:lastRenderedPageBreak/>
         <w:t>Compilation Troubleshooting</w:t>
       </w:r>
-      <w:bookmarkEnd w:id="21"/>
+      <w:bookmarkEnd w:id="23"/>
     </w:p>
     <w:p>
       <w:pPr>
@@ -4076,12 +4674,12 @@
       </w:pPr>
     </w:p>
     <w:sectPr>
-      <w:headerReference w:type="even" r:id="rId23"/>
-      <w:headerReference w:type="default" r:id="rId24"/>
-      <w:footerReference w:type="even" r:id="rId25"/>
-      <w:footerReference w:type="default" r:id="rId26"/>
-      <w:headerReference w:type="first" r:id="rId27"/>
-      <w:footerReference w:type="first" r:id="rId28"/>
+      <w:headerReference w:type="even" r:id="rId24"/>
+      <w:headerReference w:type="default" r:id="rId25"/>
+      <w:footerReference w:type="even" r:id="rId26"/>
+      <w:footerReference w:type="default" r:id="rId27"/>
+      <w:headerReference w:type="first" r:id="rId28"/>
+      <w:footerReference w:type="first" r:id="rId29"/>
       <w:pgSz w:w="12242" w:h="15842" w:code="1"/>
       <w:pgMar w:top="709" w:right="1440" w:bottom="1701" w:left="1584" w:header="624" w:footer="397" w:gutter="0"/>
       <w:cols w:space="708"/>
@@ -4312,19 +4910,7 @@
             <w:rPr>
               <w:noProof/>
             </w:rPr>
-            <w:t xml:space="preserve"> – 202</w:t>
-          </w:r>
-          <w:r>
-            <w:rPr>
-              <w:noProof/>
-            </w:rPr>
-            <w:t>1.0</w:t>
-          </w:r>
-          <w:r>
-            <w:rPr>
-              <w:noProof/>
-            </w:rPr>
-            <w:t xml:space="preserve"> Upgrade Instructions</w:t>
+            <w:t xml:space="preserve"> – 2021.0 Upgrade Instructions</w:t>
           </w:r>
         </w:p>
       </w:tc>
@@ -4341,7 +4927,6 @@
               <w:docPartUnique/>
             </w:docPartObj>
           </w:sdtPr>
-          <w:sdtEndPr/>
           <w:sdtContent>
             <w:p>
               <w:pPr>
@@ -4510,7 +5095,6 @@
               <w:docPartUnique/>
             </w:docPartObj>
           </w:sdtPr>
-          <w:sdtEndPr/>
           <w:sdtContent>
             <w:p>
               <w:pPr>
@@ -4749,7 +5333,7 @@
         <v:path o:extrusionok="f" gradientshapeok="t" o:connecttype="rect"/>
         <o:lock v:ext="edit" aspectratio="t"/>
       </v:shapetype>
-      <v:shape id="_x0000_i1093" type="#_x0000_t75" style="width:20.25pt;height:20.25pt" o:bullet="t">
+      <v:shape id="_x0000_i1279" type="#_x0000_t75" style="width:20.1pt;height:20.1pt" o:bullet="t">
         <v:imagedata r:id="rId1" o:title="clip_image001"/>
       </v:shape>
     </w:pict>
@@ -5790,6 +6374,119 @@
     </w:lvl>
   </w:abstractNum>
   <w:abstractNum w:abstractNumId="17" w15:restartNumberingAfterBreak="0">
+    <w:nsid w:val="27DF59C8"/>
+    <w:multiLevelType w:val="hybridMultilevel"/>
+    <w:tmpl w:val="446C6FAC"/>
+    <w:lvl w:ilvl="0" w:tplc="04090001">
+      <w:start w:val="1"/>
+      <w:numFmt w:val="bullet"/>
+      <w:lvlText w:val=""/>
+      <w:lvlJc w:val="left"/>
+      <w:pPr>
+        <w:ind w:left="720" w:hanging="360"/>
+      </w:pPr>
+      <w:rPr>
+        <w:rFonts w:ascii="Symbol" w:hAnsi="Symbol" w:hint="default"/>
+      </w:rPr>
+    </w:lvl>
+    <w:lvl w:ilvl="1" w:tplc="04090003" w:tentative="1">
+      <w:start w:val="1"/>
+      <w:numFmt w:val="bullet"/>
+      <w:lvlText w:val="o"/>
+      <w:lvlJc w:val="left"/>
+      <w:pPr>
+        <w:ind w:left="1440" w:hanging="360"/>
+      </w:pPr>
+      <w:rPr>
+        <w:rFonts w:ascii="Courier New" w:hAnsi="Courier New" w:cs="Courier New" w:hint="default"/>
+      </w:rPr>
+    </w:lvl>
+    <w:lvl w:ilvl="2" w:tplc="04090005" w:tentative="1">
+      <w:start w:val="1"/>
+      <w:numFmt w:val="bullet"/>
+      <w:lvlText w:val=""/>
+      <w:lvlJc w:val="left"/>
+      <w:pPr>
+        <w:ind w:left="2160" w:hanging="360"/>
+      </w:pPr>
+      <w:rPr>
+        <w:rFonts w:ascii="Wingdings" w:hAnsi="Wingdings" w:hint="default"/>
+      </w:rPr>
+    </w:lvl>
+    <w:lvl w:ilvl="3" w:tplc="04090001" w:tentative="1">
+      <w:start w:val="1"/>
+      <w:numFmt w:val="bullet"/>
+      <w:lvlText w:val=""/>
+      <w:lvlJc w:val="left"/>
+      <w:pPr>
+        <w:ind w:left="2880" w:hanging="360"/>
+      </w:pPr>
+      <w:rPr>
+        <w:rFonts w:ascii="Symbol" w:hAnsi="Symbol" w:hint="default"/>
+      </w:rPr>
+    </w:lvl>
+    <w:lvl w:ilvl="4" w:tplc="04090003" w:tentative="1">
+      <w:start w:val="1"/>
+      <w:numFmt w:val="bullet"/>
+      <w:lvlText w:val="o"/>
+      <w:lvlJc w:val="left"/>
+      <w:pPr>
+        <w:ind w:left="3600" w:hanging="360"/>
+      </w:pPr>
+      <w:rPr>
+        <w:rFonts w:ascii="Courier New" w:hAnsi="Courier New" w:cs="Courier New" w:hint="default"/>
+      </w:rPr>
+    </w:lvl>
+    <w:lvl w:ilvl="5" w:tplc="04090005" w:tentative="1">
+      <w:start w:val="1"/>
+      <w:numFmt w:val="bullet"/>
+      <w:lvlText w:val=""/>
+      <w:lvlJc w:val="left"/>
+      <w:pPr>
+        <w:ind w:left="4320" w:hanging="360"/>
+      </w:pPr>
+      <w:rPr>
+        <w:rFonts w:ascii="Wingdings" w:hAnsi="Wingdings" w:hint="default"/>
+      </w:rPr>
+    </w:lvl>
+    <w:lvl w:ilvl="6" w:tplc="04090001" w:tentative="1">
+      <w:start w:val="1"/>
+      <w:numFmt w:val="bullet"/>
+      <w:lvlText w:val=""/>
+      <w:lvlJc w:val="left"/>
+      <w:pPr>
+        <w:ind w:left="5040" w:hanging="360"/>
+      </w:pPr>
+      <w:rPr>
+        <w:rFonts w:ascii="Symbol" w:hAnsi="Symbol" w:hint="default"/>
+      </w:rPr>
+    </w:lvl>
+    <w:lvl w:ilvl="7" w:tplc="04090003" w:tentative="1">
+      <w:start w:val="1"/>
+      <w:numFmt w:val="bullet"/>
+      <w:lvlText w:val="o"/>
+      <w:lvlJc w:val="left"/>
+      <w:pPr>
+        <w:ind w:left="5760" w:hanging="360"/>
+      </w:pPr>
+      <w:rPr>
+        <w:rFonts w:ascii="Courier New" w:hAnsi="Courier New" w:cs="Courier New" w:hint="default"/>
+      </w:rPr>
+    </w:lvl>
+    <w:lvl w:ilvl="8" w:tplc="04090005" w:tentative="1">
+      <w:start w:val="1"/>
+      <w:numFmt w:val="bullet"/>
+      <w:lvlText w:val=""/>
+      <w:lvlJc w:val="left"/>
+      <w:pPr>
+        <w:ind w:left="6480" w:hanging="360"/>
+      </w:pPr>
+      <w:rPr>
+        <w:rFonts w:ascii="Wingdings" w:hAnsi="Wingdings" w:hint="default"/>
+      </w:rPr>
+    </w:lvl>
+  </w:abstractNum>
+  <w:abstractNum w:abstractNumId="18" w15:restartNumberingAfterBreak="0">
     <w:nsid w:val="35FD6700"/>
     <w:multiLevelType w:val="multilevel"/>
     <w:tmpl w:val="F34A106A"/>
@@ -5949,7 +6646,7 @@
       </w:rPr>
     </w:lvl>
   </w:abstractNum>
-  <w:abstractNum w:abstractNumId="18" w15:restartNumberingAfterBreak="0">
+  <w:abstractNum w:abstractNumId="19" w15:restartNumberingAfterBreak="0">
     <w:nsid w:val="39262ABC"/>
     <w:multiLevelType w:val="multilevel"/>
     <w:tmpl w:val="2E6C6DA8"/>
@@ -6062,7 +6759,7 @@
       </w:rPr>
     </w:lvl>
   </w:abstractNum>
-  <w:abstractNum w:abstractNumId="19" w15:restartNumberingAfterBreak="0">
+  <w:abstractNum w:abstractNumId="20" w15:restartNumberingAfterBreak="0">
     <w:nsid w:val="3BCF329B"/>
     <w:multiLevelType w:val="hybridMultilevel"/>
     <w:tmpl w:val="2F7029D4"/>
@@ -6206,7 +6903,7 @@
       </w:rPr>
     </w:lvl>
   </w:abstractNum>
-  <w:abstractNum w:abstractNumId="20" w15:restartNumberingAfterBreak="0">
+  <w:abstractNum w:abstractNumId="21" w15:restartNumberingAfterBreak="0">
     <w:nsid w:val="3F8F0DC5"/>
     <w:multiLevelType w:val="multilevel"/>
     <w:tmpl w:val="DF5C4BBA"/>
@@ -6347,7 +7044,7 @@
       </w:rPr>
     </w:lvl>
   </w:abstractNum>
-  <w:abstractNum w:abstractNumId="21" w15:restartNumberingAfterBreak="0">
+  <w:abstractNum w:abstractNumId="22" w15:restartNumberingAfterBreak="0">
     <w:nsid w:val="417C6B6C"/>
     <w:multiLevelType w:val="hybridMultilevel"/>
     <w:tmpl w:val="76C0149C"/>
@@ -6440,7 +7137,7 @@
       </w:pPr>
     </w:lvl>
   </w:abstractNum>
-  <w:abstractNum w:abstractNumId="22" w15:restartNumberingAfterBreak="0">
+  <w:abstractNum w:abstractNumId="23" w15:restartNumberingAfterBreak="0">
     <w:nsid w:val="452141E2"/>
     <w:multiLevelType w:val="hybridMultilevel"/>
     <w:tmpl w:val="72E41D80"/>
@@ -6554,7 +7251,7 @@
       </w:rPr>
     </w:lvl>
   </w:abstractNum>
-  <w:abstractNum w:abstractNumId="23" w15:restartNumberingAfterBreak="0">
+  <w:abstractNum w:abstractNumId="24" w15:restartNumberingAfterBreak="0">
     <w:nsid w:val="4740299D"/>
     <w:multiLevelType w:val="hybridMultilevel"/>
     <w:tmpl w:val="324E5BEE"/>
@@ -6667,7 +7364,7 @@
       </w:rPr>
     </w:lvl>
   </w:abstractNum>
-  <w:abstractNum w:abstractNumId="24" w15:restartNumberingAfterBreak="0">
+  <w:abstractNum w:abstractNumId="25" w15:restartNumberingAfterBreak="0">
     <w:nsid w:val="58B019B2"/>
     <w:multiLevelType w:val="hybridMultilevel"/>
     <w:tmpl w:val="9AD8E522"/>
@@ -6780,7 +7477,7 @@
       </w:rPr>
     </w:lvl>
   </w:abstractNum>
-  <w:abstractNum w:abstractNumId="25" w15:restartNumberingAfterBreak="0">
+  <w:abstractNum w:abstractNumId="26" w15:restartNumberingAfterBreak="0">
     <w:nsid w:val="5E1A5A7D"/>
     <w:multiLevelType w:val="hybridMultilevel"/>
     <w:tmpl w:val="1C2E8910"/>
@@ -6866,7 +7563,7 @@
       </w:pPr>
     </w:lvl>
   </w:abstractNum>
-  <w:abstractNum w:abstractNumId="26" w15:restartNumberingAfterBreak="0">
+  <w:abstractNum w:abstractNumId="27" w15:restartNumberingAfterBreak="0">
     <w:nsid w:val="69DB46B7"/>
     <w:multiLevelType w:val="multilevel"/>
     <w:tmpl w:val="08090023"/>
@@ -6954,7 +7651,7 @@
       </w:pPr>
     </w:lvl>
   </w:abstractNum>
-  <w:abstractNum w:abstractNumId="27" w15:restartNumberingAfterBreak="0">
+  <w:abstractNum w:abstractNumId="28" w15:restartNumberingAfterBreak="0">
     <w:nsid w:val="74B17716"/>
     <w:multiLevelType w:val="multilevel"/>
     <w:tmpl w:val="0809001D"/>
@@ -7041,7 +7738,7 @@
       </w:pPr>
     </w:lvl>
   </w:abstractNum>
-  <w:abstractNum w:abstractNumId="28" w15:restartNumberingAfterBreak="0">
+  <w:abstractNum w:abstractNumId="29" w15:restartNumberingAfterBreak="0">
     <w:nsid w:val="75F63C88"/>
     <w:multiLevelType w:val="hybridMultilevel"/>
     <w:tmpl w:val="EC38A1E6"/>
@@ -7154,7 +7851,7 @@
       </w:rPr>
     </w:lvl>
   </w:abstractNum>
-  <w:abstractNum w:abstractNumId="29" w15:restartNumberingAfterBreak="0">
+  <w:abstractNum w:abstractNumId="30" w15:restartNumberingAfterBreak="0">
     <w:nsid w:val="76850F02"/>
     <w:multiLevelType w:val="multilevel"/>
     <w:tmpl w:val="0809001F"/>
@@ -7242,7 +7939,7 @@
     </w:lvl>
   </w:abstractNum>
   <w:num w:numId="1">
-    <w:abstractNumId w:val="17"/>
+    <w:abstractNumId w:val="18"/>
   </w:num>
   <w:num w:numId="2">
     <w:abstractNumId w:val="12"/>
@@ -7251,13 +7948,13 @@
     <w:abstractNumId w:val="11"/>
   </w:num>
   <w:num w:numId="4">
-    <w:abstractNumId w:val="29"/>
+    <w:abstractNumId w:val="30"/>
   </w:num>
   <w:num w:numId="5">
-    <w:abstractNumId w:val="27"/>
+    <w:abstractNumId w:val="28"/>
   </w:num>
   <w:num w:numId="6">
-    <w:abstractNumId w:val="26"/>
+    <w:abstractNumId w:val="27"/>
   </w:num>
   <w:num w:numId="7">
     <w:abstractNumId w:val="9"/>
@@ -7290,16 +7987,16 @@
     <w:abstractNumId w:val="0"/>
   </w:num>
   <w:num w:numId="17">
-    <w:abstractNumId w:val="21"/>
+    <w:abstractNumId w:val="22"/>
   </w:num>
   <w:num w:numId="18">
-    <w:abstractNumId w:val="19"/>
+    <w:abstractNumId w:val="20"/>
   </w:num>
   <w:num w:numId="19">
-    <w:abstractNumId w:val="22"/>
+    <w:abstractNumId w:val="23"/>
   </w:num>
   <w:num w:numId="20">
-    <w:abstractNumId w:val="20"/>
+    <w:abstractNumId w:val="21"/>
     <w:lvlOverride w:ilvl="0">
       <w:lvl w:ilvl="0">
         <w:start w:val="1"/>
@@ -7455,7 +8152,7 @@
     </w:lvlOverride>
   </w:num>
   <w:num w:numId="21">
-    <w:abstractNumId w:val="20"/>
+    <w:abstractNumId w:val="21"/>
   </w:num>
   <w:num w:numId="22">
     <w:abstractNumId w:val="15"/>
@@ -7464,28 +8161,28 @@
     <w:abstractNumId w:val="13"/>
   </w:num>
   <w:num w:numId="24">
-    <w:abstractNumId w:val="18"/>
+    <w:abstractNumId w:val="19"/>
   </w:num>
   <w:num w:numId="25">
-    <w:abstractNumId w:val="21"/>
+    <w:abstractNumId w:val="22"/>
     <w:lvlOverride w:ilvl="0">
       <w:startOverride w:val="1"/>
     </w:lvlOverride>
   </w:num>
   <w:num w:numId="26">
-    <w:abstractNumId w:val="21"/>
+    <w:abstractNumId w:val="22"/>
     <w:lvlOverride w:ilvl="0">
       <w:startOverride w:val="1"/>
     </w:lvlOverride>
   </w:num>
   <w:num w:numId="27">
-    <w:abstractNumId w:val="21"/>
+    <w:abstractNumId w:val="22"/>
     <w:lvlOverride w:ilvl="0">
       <w:startOverride w:val="1"/>
     </w:lvlOverride>
   </w:num>
   <w:num w:numId="28">
-    <w:abstractNumId w:val="21"/>
+    <w:abstractNumId w:val="22"/>
     <w:lvlOverride w:ilvl="0">
       <w:startOverride w:val="1"/>
     </w:lvlOverride>
@@ -7494,13 +8191,13 @@
     <w:abstractNumId w:val="16"/>
   </w:num>
   <w:num w:numId="30">
-    <w:abstractNumId w:val="25"/>
+    <w:abstractNumId w:val="26"/>
   </w:num>
   <w:num w:numId="31">
     <w:abstractNumId w:val="10"/>
   </w:num>
   <w:num w:numId="32">
-    <w:abstractNumId w:val="20"/>
+    <w:abstractNumId w:val="21"/>
     <w:lvlOverride w:ilvl="0">
       <w:lvl w:ilvl="0">
         <w:start w:val="1"/>
@@ -7574,13 +8271,13 @@
     <w:abstractNumId w:val="14"/>
   </w:num>
   <w:num w:numId="34">
-    <w:abstractNumId w:val="21"/>
+    <w:abstractNumId w:val="22"/>
     <w:lvlOverride w:ilvl="0">
       <w:startOverride w:val="1"/>
     </w:lvlOverride>
   </w:num>
   <w:num w:numId="35">
-    <w:abstractNumId w:val="20"/>
+    <w:abstractNumId w:val="21"/>
     <w:lvlOverride w:ilvl="0">
       <w:lvl w:ilvl="0">
         <w:start w:val="1"/>
@@ -7736,16 +8433,16 @@
     </w:lvlOverride>
   </w:num>
   <w:num w:numId="36">
-    <w:abstractNumId w:val="23"/>
+    <w:abstractNumId w:val="24"/>
   </w:num>
   <w:num w:numId="37">
-    <w:abstractNumId w:val="28"/>
+    <w:abstractNumId w:val="29"/>
   </w:num>
   <w:num w:numId="38">
-    <w:abstractNumId w:val="24"/>
+    <w:abstractNumId w:val="25"/>
   </w:num>
   <w:num w:numId="39">
-    <w:abstractNumId w:val="20"/>
+    <w:abstractNumId w:val="21"/>
     <w:lvlOverride w:ilvl="0">
       <w:lvl w:ilvl="0">
         <w:start w:val="1"/>
@@ -7899,6 +8596,9 @@
         </w:rPr>
       </w:lvl>
     </w:lvlOverride>
+  </w:num>
+  <w:num w:numId="40">
+    <w:abstractNumId w:val="17"/>
   </w:num>
   <w:numIdMacAtCleanup w:val="28"/>
 </w:numbering>
@@ -24765,7 +25465,7 @@
 </file>
 
 <file path=customXml/itemProps1.xml><?xml version="1.0" encoding="utf-8"?>
-<ds:datastoreItem xmlns:ds="http://schemas.openxmlformats.org/officeDocument/2006/customXml" ds:itemID="{B5DD5992-DB37-4AAB-B0FA-F2472CA53A69}">
+<ds:datastoreItem xmlns:ds="http://schemas.openxmlformats.org/officeDocument/2006/customXml" ds:itemID="{2FFEB827-857E-4F4C-94C9-BD875E755F15}">
   <ds:schemaRefs>
     <ds:schemaRef ds:uri="http://schemas.openxmlformats.org/officeDocument/2006/bibliography"/>
   </ds:schemaRefs>

</xml_diff>